<commit_message>
Se han añadido los títulos de la segunda entrega, junto con su información.
</commit_message>
<xml_diff>
--- a/Segunda Entrega/Inglés/English.docx
+++ b/Segunda Entrega/Inglés/English.docx
@@ -5,7 +5,7 @@
     <w:sdt>
       <w:sdtPr>
         <w:rPr>
-          <w:lang w:val="es-ES"/>
+          <w:lang w:val="en-US"/>
         </w:rPr>
         <w:id w:val="-1841304341"/>
         <w:docPartObj>
@@ -29,10 +29,13 @@
         <w:p>
           <w:pPr>
             <w:pStyle w:val="TtuloTDC"/>
+            <w:rPr>
+              <w:lang w:val="en-US"/>
+            </w:rPr>
           </w:pPr>
           <w:r>
             <w:rPr>
-              <w:lang w:val="es-ES"/>
+              <w:lang w:val="en-US"/>
             </w:rPr>
             <w:t>Contenido</w:t>
           </w:r>
@@ -49,17 +52,26 @@
               <w:kern w:val="2"/>
               <w:sz w:val="22"/>
               <w:szCs w:val="22"/>
-              <w:lang w:val="es-UY" w:eastAsia="es-UY"/>
+              <w:lang w:val="en-US" w:eastAsia="es-UY"/>
               <w14:ligatures w14:val="standardContextual"/>
             </w:rPr>
           </w:pPr>
           <w:r>
+            <w:rPr>
+              <w:lang w:val="en-US"/>
+            </w:rPr>
             <w:fldChar w:fldCharType="begin"/>
           </w:r>
           <w:r>
+            <w:rPr>
+              <w:lang w:val="en-US"/>
+            </w:rPr>
             <w:instrText xml:space="preserve"> TOC \o "1-3" \h \z \u </w:instrText>
           </w:r>
           <w:r>
+            <w:rPr>
+              <w:lang w:val="en-US"/>
+            </w:rPr>
             <w:fldChar w:fldCharType="separate"/>
           </w:r>
           <w:hyperlink w:anchor="_Toc145003989" w:history="1">
@@ -75,6 +87,7 @@
               <w:rPr>
                 <w:noProof/>
                 <w:webHidden/>
+                <w:lang w:val="en-US"/>
               </w:rPr>
               <w:tab/>
             </w:r>
@@ -82,6 +95,7 @@
               <w:rPr>
                 <w:noProof/>
                 <w:webHidden/>
+                <w:lang w:val="en-US"/>
               </w:rPr>
               <w:fldChar w:fldCharType="begin"/>
             </w:r>
@@ -89,6 +103,7 @@
               <w:rPr>
                 <w:noProof/>
                 <w:webHidden/>
+                <w:lang w:val="en-US"/>
               </w:rPr>
               <w:instrText xml:space="preserve"> PAGEREF _Toc145003989 \h </w:instrText>
             </w:r>
@@ -96,12 +111,14 @@
               <w:rPr>
                 <w:noProof/>
                 <w:webHidden/>
-              </w:rPr>
-            </w:r>
-            <w:r>
-              <w:rPr>
-                <w:noProof/>
-                <w:webHidden/>
+                <w:lang w:val="en-US"/>
+              </w:rPr>
+            </w:r>
+            <w:r>
+              <w:rPr>
+                <w:noProof/>
+                <w:webHidden/>
+                <w:lang w:val="en-US"/>
               </w:rPr>
               <w:fldChar w:fldCharType="separate"/>
             </w:r>
@@ -109,6 +126,7 @@
               <w:rPr>
                 <w:noProof/>
                 <w:webHidden/>
+                <w:lang w:val="en-US"/>
               </w:rPr>
               <w:t>2</w:t>
             </w:r>
@@ -116,6 +134,7 @@
               <w:rPr>
                 <w:noProof/>
                 <w:webHidden/>
+                <w:lang w:val="en-US"/>
               </w:rPr>
               <w:fldChar w:fldCharType="end"/>
             </w:r>
@@ -133,7 +152,7 @@
               <w:kern w:val="2"/>
               <w:sz w:val="22"/>
               <w:szCs w:val="22"/>
-              <w:lang w:val="es-UY" w:eastAsia="es-UY"/>
+              <w:lang w:val="en-US" w:eastAsia="es-UY"/>
               <w14:ligatures w14:val="standardContextual"/>
             </w:rPr>
           </w:pPr>
@@ -151,6 +170,7 @@
               <w:rPr>
                 <w:noProof/>
                 <w:webHidden/>
+                <w:lang w:val="en-US"/>
               </w:rPr>
               <w:tab/>
             </w:r>
@@ -158,6 +178,7 @@
               <w:rPr>
                 <w:noProof/>
                 <w:webHidden/>
+                <w:lang w:val="en-US"/>
               </w:rPr>
               <w:fldChar w:fldCharType="begin"/>
             </w:r>
@@ -165,6 +186,7 @@
               <w:rPr>
                 <w:noProof/>
                 <w:webHidden/>
+                <w:lang w:val="en-US"/>
               </w:rPr>
               <w:instrText xml:space="preserve"> PAGEREF _Toc145003990 \h </w:instrText>
             </w:r>
@@ -172,12 +194,14 @@
               <w:rPr>
                 <w:noProof/>
                 <w:webHidden/>
-              </w:rPr>
-            </w:r>
-            <w:r>
-              <w:rPr>
-                <w:noProof/>
-                <w:webHidden/>
+                <w:lang w:val="en-US"/>
+              </w:rPr>
+            </w:r>
+            <w:r>
+              <w:rPr>
+                <w:noProof/>
+                <w:webHidden/>
+                <w:lang w:val="en-US"/>
               </w:rPr>
               <w:fldChar w:fldCharType="separate"/>
             </w:r>
@@ -185,6 +209,7 @@
               <w:rPr>
                 <w:noProof/>
                 <w:webHidden/>
+                <w:lang w:val="en-US"/>
               </w:rPr>
               <w:t>2</w:t>
             </w:r>
@@ -192,6 +217,7 @@
               <w:rPr>
                 <w:noProof/>
                 <w:webHidden/>
+                <w:lang w:val="en-US"/>
               </w:rPr>
               <w:fldChar w:fldCharType="end"/>
             </w:r>
@@ -210,7 +236,7 @@
               <w:kern w:val="2"/>
               <w:sz w:val="22"/>
               <w:szCs w:val="22"/>
-              <w:lang w:val="es-UY" w:eastAsia="es-UY"/>
+              <w:lang w:val="en-US" w:eastAsia="es-UY"/>
               <w14:ligatures w14:val="standardContextual"/>
             </w:rPr>
           </w:pPr>
@@ -231,7 +257,7 @@
                 <w:kern w:val="2"/>
                 <w:sz w:val="22"/>
                 <w:szCs w:val="22"/>
-                <w:lang w:val="es-UY" w:eastAsia="es-UY"/>
+                <w:lang w:val="en-US" w:eastAsia="es-UY"/>
                 <w14:ligatures w14:val="standardContextual"/>
               </w:rPr>
               <w:tab/>
@@ -249,6 +275,7 @@
               <w:rPr>
                 <w:noProof/>
                 <w:webHidden/>
+                <w:lang w:val="en-US"/>
               </w:rPr>
               <w:tab/>
             </w:r>
@@ -256,6 +283,7 @@
               <w:rPr>
                 <w:noProof/>
                 <w:webHidden/>
+                <w:lang w:val="en-US"/>
               </w:rPr>
               <w:fldChar w:fldCharType="begin"/>
             </w:r>
@@ -263,6 +291,7 @@
               <w:rPr>
                 <w:noProof/>
                 <w:webHidden/>
+                <w:lang w:val="en-US"/>
               </w:rPr>
               <w:instrText xml:space="preserve"> PAGEREF _Toc145003991 \h </w:instrText>
             </w:r>
@@ -270,12 +299,14 @@
               <w:rPr>
                 <w:noProof/>
                 <w:webHidden/>
-              </w:rPr>
-            </w:r>
-            <w:r>
-              <w:rPr>
-                <w:noProof/>
-                <w:webHidden/>
+                <w:lang w:val="en-US"/>
+              </w:rPr>
+            </w:r>
+            <w:r>
+              <w:rPr>
+                <w:noProof/>
+                <w:webHidden/>
+                <w:lang w:val="en-US"/>
               </w:rPr>
               <w:fldChar w:fldCharType="separate"/>
             </w:r>
@@ -283,6 +314,7 @@
               <w:rPr>
                 <w:noProof/>
                 <w:webHidden/>
+                <w:lang w:val="en-US"/>
               </w:rPr>
               <w:t>2</w:t>
             </w:r>
@@ -290,6 +322,7 @@
               <w:rPr>
                 <w:noProof/>
                 <w:webHidden/>
+                <w:lang w:val="en-US"/>
               </w:rPr>
               <w:fldChar w:fldCharType="end"/>
             </w:r>
@@ -308,7 +341,7 @@
               <w:kern w:val="2"/>
               <w:sz w:val="22"/>
               <w:szCs w:val="22"/>
-              <w:lang w:val="es-UY" w:eastAsia="es-UY"/>
+              <w:lang w:val="en-US" w:eastAsia="es-UY"/>
               <w14:ligatures w14:val="standardContextual"/>
             </w:rPr>
           </w:pPr>
@@ -329,7 +362,7 @@
                 <w:kern w:val="2"/>
                 <w:sz w:val="22"/>
                 <w:szCs w:val="22"/>
-                <w:lang w:val="es-UY" w:eastAsia="es-UY"/>
+                <w:lang w:val="en-US" w:eastAsia="es-UY"/>
                 <w14:ligatures w14:val="standardContextual"/>
               </w:rPr>
               <w:tab/>
@@ -347,6 +380,7 @@
               <w:rPr>
                 <w:noProof/>
                 <w:webHidden/>
+                <w:lang w:val="en-US"/>
               </w:rPr>
               <w:tab/>
             </w:r>
@@ -354,6 +388,7 @@
               <w:rPr>
                 <w:noProof/>
                 <w:webHidden/>
+                <w:lang w:val="en-US"/>
               </w:rPr>
               <w:fldChar w:fldCharType="begin"/>
             </w:r>
@@ -361,6 +396,7 @@
               <w:rPr>
                 <w:noProof/>
                 <w:webHidden/>
+                <w:lang w:val="en-US"/>
               </w:rPr>
               <w:instrText xml:space="preserve"> PAGEREF _Toc145003992 \h </w:instrText>
             </w:r>
@@ -368,12 +404,14 @@
               <w:rPr>
                 <w:noProof/>
                 <w:webHidden/>
-              </w:rPr>
-            </w:r>
-            <w:r>
-              <w:rPr>
-                <w:noProof/>
-                <w:webHidden/>
+                <w:lang w:val="en-US"/>
+              </w:rPr>
+            </w:r>
+            <w:r>
+              <w:rPr>
+                <w:noProof/>
+                <w:webHidden/>
+                <w:lang w:val="en-US"/>
               </w:rPr>
               <w:fldChar w:fldCharType="separate"/>
             </w:r>
@@ -381,6 +419,7 @@
               <w:rPr>
                 <w:noProof/>
                 <w:webHidden/>
+                <w:lang w:val="en-US"/>
               </w:rPr>
               <w:t>2</w:t>
             </w:r>
@@ -388,6 +427,7 @@
               <w:rPr>
                 <w:noProof/>
                 <w:webHidden/>
+                <w:lang w:val="en-US"/>
               </w:rPr>
               <w:fldChar w:fldCharType="end"/>
             </w:r>
@@ -406,7 +446,7 @@
               <w:kern w:val="2"/>
               <w:sz w:val="22"/>
               <w:szCs w:val="22"/>
-              <w:lang w:val="es-UY" w:eastAsia="es-UY"/>
+              <w:lang w:val="en-US" w:eastAsia="es-UY"/>
               <w14:ligatures w14:val="standardContextual"/>
             </w:rPr>
           </w:pPr>
@@ -427,7 +467,7 @@
                 <w:kern w:val="2"/>
                 <w:sz w:val="22"/>
                 <w:szCs w:val="22"/>
-                <w:lang w:val="es-UY" w:eastAsia="es-UY"/>
+                <w:lang w:val="en-US" w:eastAsia="es-UY"/>
                 <w14:ligatures w14:val="standardContextual"/>
               </w:rPr>
               <w:tab/>
@@ -445,6 +485,7 @@
               <w:rPr>
                 <w:noProof/>
                 <w:webHidden/>
+                <w:lang w:val="en-US"/>
               </w:rPr>
               <w:tab/>
             </w:r>
@@ -452,6 +493,7 @@
               <w:rPr>
                 <w:noProof/>
                 <w:webHidden/>
+                <w:lang w:val="en-US"/>
               </w:rPr>
               <w:fldChar w:fldCharType="begin"/>
             </w:r>
@@ -459,6 +501,7 @@
               <w:rPr>
                 <w:noProof/>
                 <w:webHidden/>
+                <w:lang w:val="en-US"/>
               </w:rPr>
               <w:instrText xml:space="preserve"> PAGEREF _Toc145003993 \h </w:instrText>
             </w:r>
@@ -466,12 +509,14 @@
               <w:rPr>
                 <w:noProof/>
                 <w:webHidden/>
-              </w:rPr>
-            </w:r>
-            <w:r>
-              <w:rPr>
-                <w:noProof/>
-                <w:webHidden/>
+                <w:lang w:val="en-US"/>
+              </w:rPr>
+            </w:r>
+            <w:r>
+              <w:rPr>
+                <w:noProof/>
+                <w:webHidden/>
+                <w:lang w:val="en-US"/>
               </w:rPr>
               <w:fldChar w:fldCharType="separate"/>
             </w:r>
@@ -479,6 +524,7 @@
               <w:rPr>
                 <w:noProof/>
                 <w:webHidden/>
+                <w:lang w:val="en-US"/>
               </w:rPr>
               <w:t>2</w:t>
             </w:r>
@@ -486,6 +532,7 @@
               <w:rPr>
                 <w:noProof/>
                 <w:webHidden/>
+                <w:lang w:val="en-US"/>
               </w:rPr>
               <w:fldChar w:fldCharType="end"/>
             </w:r>
@@ -504,7 +551,7 @@
               <w:kern w:val="2"/>
               <w:sz w:val="22"/>
               <w:szCs w:val="22"/>
-              <w:lang w:val="es-UY" w:eastAsia="es-UY"/>
+              <w:lang w:val="en-US" w:eastAsia="es-UY"/>
               <w14:ligatures w14:val="standardContextual"/>
             </w:rPr>
           </w:pPr>
@@ -525,7 +572,7 @@
                 <w:kern w:val="2"/>
                 <w:sz w:val="22"/>
                 <w:szCs w:val="22"/>
-                <w:lang w:val="es-UY" w:eastAsia="es-UY"/>
+                <w:lang w:val="en-US" w:eastAsia="es-UY"/>
                 <w14:ligatures w14:val="standardContextual"/>
               </w:rPr>
               <w:tab/>
@@ -543,6 +590,7 @@
               <w:rPr>
                 <w:noProof/>
                 <w:webHidden/>
+                <w:lang w:val="en-US"/>
               </w:rPr>
               <w:tab/>
             </w:r>
@@ -550,6 +598,7 @@
               <w:rPr>
                 <w:noProof/>
                 <w:webHidden/>
+                <w:lang w:val="en-US"/>
               </w:rPr>
               <w:fldChar w:fldCharType="begin"/>
             </w:r>
@@ -557,6 +606,7 @@
               <w:rPr>
                 <w:noProof/>
                 <w:webHidden/>
+                <w:lang w:val="en-US"/>
               </w:rPr>
               <w:instrText xml:space="preserve"> PAGEREF _Toc145003994 \h </w:instrText>
             </w:r>
@@ -564,12 +614,14 @@
               <w:rPr>
                 <w:noProof/>
                 <w:webHidden/>
-              </w:rPr>
-            </w:r>
-            <w:r>
-              <w:rPr>
-                <w:noProof/>
-                <w:webHidden/>
+                <w:lang w:val="en-US"/>
+              </w:rPr>
+            </w:r>
+            <w:r>
+              <w:rPr>
+                <w:noProof/>
+                <w:webHidden/>
+                <w:lang w:val="en-US"/>
               </w:rPr>
               <w:fldChar w:fldCharType="separate"/>
             </w:r>
@@ -577,6 +629,7 @@
               <w:rPr>
                 <w:noProof/>
                 <w:webHidden/>
+                <w:lang w:val="en-US"/>
               </w:rPr>
               <w:t>2</w:t>
             </w:r>
@@ -584,6 +637,7 @@
               <w:rPr>
                 <w:noProof/>
                 <w:webHidden/>
+                <w:lang w:val="en-US"/>
               </w:rPr>
               <w:fldChar w:fldCharType="end"/>
             </w:r>
@@ -602,7 +656,7 @@
               <w:kern w:val="2"/>
               <w:sz w:val="22"/>
               <w:szCs w:val="22"/>
-              <w:lang w:val="es-UY" w:eastAsia="es-UY"/>
+              <w:lang w:val="en-US" w:eastAsia="es-UY"/>
               <w14:ligatures w14:val="standardContextual"/>
             </w:rPr>
           </w:pPr>
@@ -623,7 +677,7 @@
                 <w:kern w:val="2"/>
                 <w:sz w:val="22"/>
                 <w:szCs w:val="22"/>
-                <w:lang w:val="es-UY" w:eastAsia="es-UY"/>
+                <w:lang w:val="en-US" w:eastAsia="es-UY"/>
                 <w14:ligatures w14:val="standardContextual"/>
               </w:rPr>
               <w:tab/>
@@ -641,6 +695,7 @@
               <w:rPr>
                 <w:noProof/>
                 <w:webHidden/>
+                <w:lang w:val="en-US"/>
               </w:rPr>
               <w:tab/>
             </w:r>
@@ -648,6 +703,7 @@
               <w:rPr>
                 <w:noProof/>
                 <w:webHidden/>
+                <w:lang w:val="en-US"/>
               </w:rPr>
               <w:fldChar w:fldCharType="begin"/>
             </w:r>
@@ -655,6 +711,7 @@
               <w:rPr>
                 <w:noProof/>
                 <w:webHidden/>
+                <w:lang w:val="en-US"/>
               </w:rPr>
               <w:instrText xml:space="preserve"> PAGEREF _Toc145003995 \h </w:instrText>
             </w:r>
@@ -662,12 +719,14 @@
               <w:rPr>
                 <w:noProof/>
                 <w:webHidden/>
-              </w:rPr>
-            </w:r>
-            <w:r>
-              <w:rPr>
-                <w:noProof/>
-                <w:webHidden/>
+                <w:lang w:val="en-US"/>
+              </w:rPr>
+            </w:r>
+            <w:r>
+              <w:rPr>
+                <w:noProof/>
+                <w:webHidden/>
+                <w:lang w:val="en-US"/>
               </w:rPr>
               <w:fldChar w:fldCharType="separate"/>
             </w:r>
@@ -675,6 +734,7 @@
               <w:rPr>
                 <w:noProof/>
                 <w:webHidden/>
+                <w:lang w:val="en-US"/>
               </w:rPr>
               <w:t>2</w:t>
             </w:r>
@@ -682,6 +742,7 @@
               <w:rPr>
                 <w:noProof/>
                 <w:webHidden/>
+                <w:lang w:val="en-US"/>
               </w:rPr>
               <w:fldChar w:fldCharType="end"/>
             </w:r>
@@ -699,7 +760,7 @@
               <w:kern w:val="2"/>
               <w:sz w:val="22"/>
               <w:szCs w:val="22"/>
-              <w:lang w:val="es-UY" w:eastAsia="es-UY"/>
+              <w:lang w:val="en-US" w:eastAsia="es-UY"/>
               <w14:ligatures w14:val="standardContextual"/>
             </w:rPr>
           </w:pPr>
@@ -717,6 +778,7 @@
               <w:rPr>
                 <w:noProof/>
                 <w:webHidden/>
+                <w:lang w:val="en-US"/>
               </w:rPr>
               <w:tab/>
             </w:r>
@@ -724,6 +786,7 @@
               <w:rPr>
                 <w:noProof/>
                 <w:webHidden/>
+                <w:lang w:val="en-US"/>
               </w:rPr>
               <w:fldChar w:fldCharType="begin"/>
             </w:r>
@@ -731,6 +794,7 @@
               <w:rPr>
                 <w:noProof/>
                 <w:webHidden/>
+                <w:lang w:val="en-US"/>
               </w:rPr>
               <w:instrText xml:space="preserve"> PAGEREF _Toc145003996 \h </w:instrText>
             </w:r>
@@ -738,12 +802,14 @@
               <w:rPr>
                 <w:noProof/>
                 <w:webHidden/>
-              </w:rPr>
-            </w:r>
-            <w:r>
-              <w:rPr>
-                <w:noProof/>
-                <w:webHidden/>
+                <w:lang w:val="en-US"/>
+              </w:rPr>
+            </w:r>
+            <w:r>
+              <w:rPr>
+                <w:noProof/>
+                <w:webHidden/>
+                <w:lang w:val="en-US"/>
               </w:rPr>
               <w:fldChar w:fldCharType="separate"/>
             </w:r>
@@ -751,6 +817,7 @@
               <w:rPr>
                 <w:noProof/>
                 <w:webHidden/>
+                <w:lang w:val="en-US"/>
               </w:rPr>
               <w:t>2</w:t>
             </w:r>
@@ -758,6 +825,7 @@
               <w:rPr>
                 <w:noProof/>
                 <w:webHidden/>
+                <w:lang w:val="en-US"/>
               </w:rPr>
               <w:fldChar w:fldCharType="end"/>
             </w:r>
@@ -775,7 +843,7 @@
               <w:kern w:val="2"/>
               <w:sz w:val="22"/>
               <w:szCs w:val="22"/>
-              <w:lang w:val="es-UY" w:eastAsia="es-UY"/>
+              <w:lang w:val="en-US" w:eastAsia="es-UY"/>
               <w14:ligatures w14:val="standardContextual"/>
             </w:rPr>
           </w:pPr>
@@ -784,6 +852,7 @@
               <w:rPr>
                 <w:rStyle w:val="Hipervnculo"/>
                 <w:noProof/>
+                <w:lang w:val="en-US"/>
               </w:rPr>
               <w:t>Mission and vision of the company</w:t>
             </w:r>
@@ -791,6 +860,7 @@
               <w:rPr>
                 <w:noProof/>
                 <w:webHidden/>
+                <w:lang w:val="en-US"/>
               </w:rPr>
               <w:tab/>
             </w:r>
@@ -798,6 +868,7 @@
               <w:rPr>
                 <w:noProof/>
                 <w:webHidden/>
+                <w:lang w:val="en-US"/>
               </w:rPr>
               <w:fldChar w:fldCharType="begin"/>
             </w:r>
@@ -805,6 +876,7 @@
               <w:rPr>
                 <w:noProof/>
                 <w:webHidden/>
+                <w:lang w:val="en-US"/>
               </w:rPr>
               <w:instrText xml:space="preserve"> PAGEREF _Toc145003997 \h </w:instrText>
             </w:r>
@@ -812,12 +884,14 @@
               <w:rPr>
                 <w:noProof/>
                 <w:webHidden/>
-              </w:rPr>
-            </w:r>
-            <w:r>
-              <w:rPr>
-                <w:noProof/>
-                <w:webHidden/>
+                <w:lang w:val="en-US"/>
+              </w:rPr>
+            </w:r>
+            <w:r>
+              <w:rPr>
+                <w:noProof/>
+                <w:webHidden/>
+                <w:lang w:val="en-US"/>
               </w:rPr>
               <w:fldChar w:fldCharType="separate"/>
             </w:r>
@@ -825,6 +899,7 @@
               <w:rPr>
                 <w:noProof/>
                 <w:webHidden/>
+                <w:lang w:val="en-US"/>
               </w:rPr>
               <w:t>2</w:t>
             </w:r>
@@ -832,6 +907,7 @@
               <w:rPr>
                 <w:noProof/>
                 <w:webHidden/>
+                <w:lang w:val="en-US"/>
               </w:rPr>
               <w:fldChar w:fldCharType="end"/>
             </w:r>
@@ -849,7 +925,7 @@
               <w:kern w:val="2"/>
               <w:sz w:val="22"/>
               <w:szCs w:val="22"/>
-              <w:lang w:val="es-UY" w:eastAsia="es-UY"/>
+              <w:lang w:val="en-US" w:eastAsia="es-UY"/>
               <w14:ligatures w14:val="standardContextual"/>
             </w:rPr>
           </w:pPr>
@@ -858,6 +934,7 @@
               <w:rPr>
                 <w:rStyle w:val="Hipervnculo"/>
                 <w:noProof/>
+                <w:lang w:val="en-US"/>
               </w:rPr>
               <w:t>Considerations regarding the design of the system at the time of developing the system</w:t>
             </w:r>
@@ -865,6 +942,7 @@
               <w:rPr>
                 <w:noProof/>
                 <w:webHidden/>
+                <w:lang w:val="en-US"/>
               </w:rPr>
               <w:tab/>
             </w:r>
@@ -872,6 +950,7 @@
               <w:rPr>
                 <w:noProof/>
                 <w:webHidden/>
+                <w:lang w:val="en-US"/>
               </w:rPr>
               <w:fldChar w:fldCharType="begin"/>
             </w:r>
@@ -879,6 +958,7 @@
               <w:rPr>
                 <w:noProof/>
                 <w:webHidden/>
+                <w:lang w:val="en-US"/>
               </w:rPr>
               <w:instrText xml:space="preserve"> PAGEREF _Toc145003998 \h </w:instrText>
             </w:r>
@@ -886,12 +966,14 @@
               <w:rPr>
                 <w:noProof/>
                 <w:webHidden/>
-              </w:rPr>
-            </w:r>
-            <w:r>
-              <w:rPr>
-                <w:noProof/>
-                <w:webHidden/>
+                <w:lang w:val="en-US"/>
+              </w:rPr>
+            </w:r>
+            <w:r>
+              <w:rPr>
+                <w:noProof/>
+                <w:webHidden/>
+                <w:lang w:val="en-US"/>
               </w:rPr>
               <w:fldChar w:fldCharType="separate"/>
             </w:r>
@@ -899,6 +981,7 @@
               <w:rPr>
                 <w:noProof/>
                 <w:webHidden/>
+                <w:lang w:val="en-US"/>
               </w:rPr>
               <w:t>2</w:t>
             </w:r>
@@ -906,6 +989,7 @@
               <w:rPr>
                 <w:noProof/>
                 <w:webHidden/>
+                <w:lang w:val="en-US"/>
               </w:rPr>
               <w:fldChar w:fldCharType="end"/>
             </w:r>
@@ -923,7 +1007,7 @@
               <w:kern w:val="2"/>
               <w:sz w:val="22"/>
               <w:szCs w:val="22"/>
-              <w:lang w:val="es-UY" w:eastAsia="es-UY"/>
+              <w:lang w:val="en-US" w:eastAsia="es-UY"/>
               <w14:ligatures w14:val="standardContextual"/>
             </w:rPr>
           </w:pPr>
@@ -932,6 +1016,7 @@
               <w:rPr>
                 <w:rStyle w:val="Hipervnculo"/>
                 <w:noProof/>
+                <w:lang w:val="en-US"/>
               </w:rPr>
               <w:t>Objectives, requirements, success criteria, and limitations</w:t>
             </w:r>
@@ -939,6 +1024,7 @@
               <w:rPr>
                 <w:noProof/>
                 <w:webHidden/>
+                <w:lang w:val="en-US"/>
               </w:rPr>
               <w:tab/>
             </w:r>
@@ -946,6 +1032,7 @@
               <w:rPr>
                 <w:noProof/>
                 <w:webHidden/>
+                <w:lang w:val="en-US"/>
               </w:rPr>
               <w:fldChar w:fldCharType="begin"/>
             </w:r>
@@ -953,6 +1040,7 @@
               <w:rPr>
                 <w:noProof/>
                 <w:webHidden/>
+                <w:lang w:val="en-US"/>
               </w:rPr>
               <w:instrText xml:space="preserve"> PAGEREF _Toc145003999 \h </w:instrText>
             </w:r>
@@ -960,12 +1048,14 @@
               <w:rPr>
                 <w:noProof/>
                 <w:webHidden/>
-              </w:rPr>
-            </w:r>
-            <w:r>
-              <w:rPr>
-                <w:noProof/>
-                <w:webHidden/>
+                <w:lang w:val="en-US"/>
+              </w:rPr>
+            </w:r>
+            <w:r>
+              <w:rPr>
+                <w:noProof/>
+                <w:webHidden/>
+                <w:lang w:val="en-US"/>
               </w:rPr>
               <w:fldChar w:fldCharType="separate"/>
             </w:r>
@@ -973,6 +1063,7 @@
               <w:rPr>
                 <w:noProof/>
                 <w:webHidden/>
+                <w:lang w:val="en-US"/>
               </w:rPr>
               <w:t>2</w:t>
             </w:r>
@@ -980,6 +1071,7 @@
               <w:rPr>
                 <w:noProof/>
                 <w:webHidden/>
+                <w:lang w:val="en-US"/>
               </w:rPr>
               <w:fldChar w:fldCharType="end"/>
             </w:r>
@@ -997,7 +1089,7 @@
               <w:kern w:val="2"/>
               <w:sz w:val="22"/>
               <w:szCs w:val="22"/>
-              <w:lang w:val="es-UY" w:eastAsia="es-UY"/>
+              <w:lang w:val="en-US" w:eastAsia="es-UY"/>
               <w14:ligatures w14:val="standardContextual"/>
             </w:rPr>
           </w:pPr>
@@ -1014,6 +1106,7 @@
               <w:rPr>
                 <w:noProof/>
                 <w:webHidden/>
+                <w:lang w:val="en-US"/>
               </w:rPr>
               <w:tab/>
             </w:r>
@@ -1021,6 +1114,7 @@
               <w:rPr>
                 <w:noProof/>
                 <w:webHidden/>
+                <w:lang w:val="en-US"/>
               </w:rPr>
               <w:fldChar w:fldCharType="begin"/>
             </w:r>
@@ -1028,6 +1122,7 @@
               <w:rPr>
                 <w:noProof/>
                 <w:webHidden/>
+                <w:lang w:val="en-US"/>
               </w:rPr>
               <w:instrText xml:space="preserve"> PAGEREF _Toc145004000 \h </w:instrText>
             </w:r>
@@ -1035,12 +1130,14 @@
               <w:rPr>
                 <w:noProof/>
                 <w:webHidden/>
-              </w:rPr>
-            </w:r>
-            <w:r>
-              <w:rPr>
-                <w:noProof/>
-                <w:webHidden/>
+                <w:lang w:val="en-US"/>
+              </w:rPr>
+            </w:r>
+            <w:r>
+              <w:rPr>
+                <w:noProof/>
+                <w:webHidden/>
+                <w:lang w:val="en-US"/>
               </w:rPr>
               <w:fldChar w:fldCharType="separate"/>
             </w:r>
@@ -1048,6 +1145,7 @@
               <w:rPr>
                 <w:noProof/>
                 <w:webHidden/>
+                <w:lang w:val="en-US"/>
               </w:rPr>
               <w:t>2</w:t>
             </w:r>
@@ -1055,6 +1153,7 @@
               <w:rPr>
                 <w:noProof/>
                 <w:webHidden/>
+                <w:lang w:val="en-US"/>
               </w:rPr>
               <w:fldChar w:fldCharType="end"/>
             </w:r>
@@ -1072,7 +1171,7 @@
               <w:kern w:val="2"/>
               <w:sz w:val="22"/>
               <w:szCs w:val="22"/>
-              <w:lang w:val="es-UY" w:eastAsia="es-UY"/>
+              <w:lang w:val="en-US" w:eastAsia="es-UY"/>
               <w14:ligatures w14:val="standardContextual"/>
             </w:rPr>
           </w:pPr>
@@ -1089,6 +1188,7 @@
               <w:rPr>
                 <w:noProof/>
                 <w:webHidden/>
+                <w:lang w:val="en-US"/>
               </w:rPr>
               <w:tab/>
             </w:r>
@@ -1096,6 +1196,7 @@
               <w:rPr>
                 <w:noProof/>
                 <w:webHidden/>
+                <w:lang w:val="en-US"/>
               </w:rPr>
               <w:fldChar w:fldCharType="begin"/>
             </w:r>
@@ -1103,6 +1204,7 @@
               <w:rPr>
                 <w:noProof/>
                 <w:webHidden/>
+                <w:lang w:val="en-US"/>
               </w:rPr>
               <w:instrText xml:space="preserve"> PAGEREF _Toc145004001 \h </w:instrText>
             </w:r>
@@ -1110,12 +1212,14 @@
               <w:rPr>
                 <w:noProof/>
                 <w:webHidden/>
-              </w:rPr>
-            </w:r>
-            <w:r>
-              <w:rPr>
-                <w:noProof/>
-                <w:webHidden/>
+                <w:lang w:val="en-US"/>
+              </w:rPr>
+            </w:r>
+            <w:r>
+              <w:rPr>
+                <w:noProof/>
+                <w:webHidden/>
+                <w:lang w:val="en-US"/>
               </w:rPr>
               <w:fldChar w:fldCharType="separate"/>
             </w:r>
@@ -1123,6 +1227,7 @@
               <w:rPr>
                 <w:noProof/>
                 <w:webHidden/>
+                <w:lang w:val="en-US"/>
               </w:rPr>
               <w:t>2</w:t>
             </w:r>
@@ -1130,6 +1235,7 @@
               <w:rPr>
                 <w:noProof/>
                 <w:webHidden/>
+                <w:lang w:val="en-US"/>
               </w:rPr>
               <w:fldChar w:fldCharType="end"/>
             </w:r>
@@ -1147,7 +1253,7 @@
               <w:kern w:val="2"/>
               <w:sz w:val="22"/>
               <w:szCs w:val="22"/>
-              <w:lang w:val="es-UY" w:eastAsia="es-UY"/>
+              <w:lang w:val="en-US" w:eastAsia="es-UY"/>
               <w14:ligatures w14:val="standardContextual"/>
             </w:rPr>
           </w:pPr>
@@ -1164,6 +1270,7 @@
               <w:rPr>
                 <w:noProof/>
                 <w:webHidden/>
+                <w:lang w:val="en-US"/>
               </w:rPr>
               <w:tab/>
             </w:r>
@@ -1171,6 +1278,7 @@
               <w:rPr>
                 <w:noProof/>
                 <w:webHidden/>
+                <w:lang w:val="en-US"/>
               </w:rPr>
               <w:fldChar w:fldCharType="begin"/>
             </w:r>
@@ -1178,6 +1286,7 @@
               <w:rPr>
                 <w:noProof/>
                 <w:webHidden/>
+                <w:lang w:val="en-US"/>
               </w:rPr>
               <w:instrText xml:space="preserve"> PAGEREF _Toc145004002 \h </w:instrText>
             </w:r>
@@ -1185,12 +1294,14 @@
               <w:rPr>
                 <w:noProof/>
                 <w:webHidden/>
-              </w:rPr>
-            </w:r>
-            <w:r>
-              <w:rPr>
-                <w:noProof/>
-                <w:webHidden/>
+                <w:lang w:val="en-US"/>
+              </w:rPr>
+            </w:r>
+            <w:r>
+              <w:rPr>
+                <w:noProof/>
+                <w:webHidden/>
+                <w:lang w:val="en-US"/>
               </w:rPr>
               <w:fldChar w:fldCharType="separate"/>
             </w:r>
@@ -1198,6 +1309,7 @@
               <w:rPr>
                 <w:noProof/>
                 <w:webHidden/>
+                <w:lang w:val="en-US"/>
               </w:rPr>
               <w:t>2</w:t>
             </w:r>
@@ -1205,6 +1317,7 @@
               <w:rPr>
                 <w:noProof/>
                 <w:webHidden/>
+                <w:lang w:val="en-US"/>
               </w:rPr>
               <w:fldChar w:fldCharType="end"/>
             </w:r>
@@ -1222,7 +1335,7 @@
               <w:kern w:val="2"/>
               <w:sz w:val="22"/>
               <w:szCs w:val="22"/>
-              <w:lang w:val="es-UY" w:eastAsia="es-UY"/>
+              <w:lang w:val="en-US" w:eastAsia="es-UY"/>
               <w14:ligatures w14:val="standardContextual"/>
             </w:rPr>
           </w:pPr>
@@ -1239,6 +1352,7 @@
               <w:rPr>
                 <w:noProof/>
                 <w:webHidden/>
+                <w:lang w:val="en-US"/>
               </w:rPr>
               <w:tab/>
             </w:r>
@@ -1246,6 +1360,7 @@
               <w:rPr>
                 <w:noProof/>
                 <w:webHidden/>
+                <w:lang w:val="en-US"/>
               </w:rPr>
               <w:fldChar w:fldCharType="begin"/>
             </w:r>
@@ -1253,6 +1368,7 @@
               <w:rPr>
                 <w:noProof/>
                 <w:webHidden/>
+                <w:lang w:val="en-US"/>
               </w:rPr>
               <w:instrText xml:space="preserve"> PAGEREF _Toc145004003 \h </w:instrText>
             </w:r>
@@ -1260,12 +1376,14 @@
               <w:rPr>
                 <w:noProof/>
                 <w:webHidden/>
-              </w:rPr>
-            </w:r>
-            <w:r>
-              <w:rPr>
-                <w:noProof/>
-                <w:webHidden/>
+                <w:lang w:val="en-US"/>
+              </w:rPr>
+            </w:r>
+            <w:r>
+              <w:rPr>
+                <w:noProof/>
+                <w:webHidden/>
+                <w:lang w:val="en-US"/>
               </w:rPr>
               <w:fldChar w:fldCharType="separate"/>
             </w:r>
@@ -1273,6 +1391,7 @@
               <w:rPr>
                 <w:noProof/>
                 <w:webHidden/>
+                <w:lang w:val="en-US"/>
               </w:rPr>
               <w:t>3</w:t>
             </w:r>
@@ -1280,16 +1399,23 @@
               <w:rPr>
                 <w:noProof/>
                 <w:webHidden/>
+                <w:lang w:val="en-US"/>
               </w:rPr>
               <w:fldChar w:fldCharType="end"/>
             </w:r>
           </w:hyperlink>
         </w:p>
         <w:p>
+          <w:pPr>
+            <w:rPr>
+              <w:lang w:val="en-US"/>
+            </w:rPr>
+          </w:pPr>
           <w:r>
             <w:rPr>
               <w:b/>
               <w:bCs/>
+              <w:lang w:val="en-US"/>
             </w:rPr>
             <w:fldChar w:fldCharType="end"/>
           </w:r>
@@ -1300,13 +1426,13 @@
       <w:pPr>
         <w:rPr>
           <w:rFonts w:cs="Arial"/>
-          <w:lang w:eastAsia="es-UY"/>
+          <w:lang w:val="en-US" w:eastAsia="es-UY"/>
         </w:rPr>
       </w:pPr>
       <w:r>
         <w:rPr>
           <w:rFonts w:cs="Arial"/>
-          <w:lang w:eastAsia="es-UY"/>
+          <w:lang w:val="en-US" w:eastAsia="es-UY"/>
         </w:rPr>
         <w:br w:type="page"/>
       </w:r>
@@ -1586,6 +1712,21 @@
     </w:p>
     <w:p>
       <w:pPr>
+        <w:rPr>
+          <w:noProof/>
+          <w:lang w:val="en-US" w:eastAsia="es-UY"/>
+        </w:rPr>
+      </w:pPr>
+      <w:r>
+        <w:rPr>
+          <w:noProof/>
+          <w:lang w:val="en-US" w:eastAsia="es-UY"/>
+        </w:rPr>
+        <w:br w:type="page"/>
+      </w:r>
+    </w:p>
+    <w:p>
+      <w:pPr>
         <w:pStyle w:val="Ttulo1"/>
       </w:pPr>
       <w:bookmarkStart w:id="10" w:name="_Toc145003999"/>
@@ -1670,6 +1811,7 @@
         <w:rPr>
           <w:lang w:val="en-US" w:eastAsia="es-UY"/>
         </w:rPr>
+        <w:lastRenderedPageBreak/>
         <w:t>Requirements:</w:t>
       </w:r>
       <w:bookmarkEnd w:id="12"/>
@@ -1832,19 +1974,6 @@
           <w:lang w:val="en-US" w:eastAsia="es-UY"/>
         </w:rPr>
         <w:t>.</w:t>
-      </w:r>
-    </w:p>
-    <w:p>
-      <w:pPr>
-        <w:rPr>
-          <w:lang w:val="en-US" w:eastAsia="es-UY"/>
-        </w:rPr>
-      </w:pPr>
-      <w:r>
-        <w:rPr>
-          <w:lang w:val="en-US" w:eastAsia="es-UY"/>
-        </w:rPr>
-        <w:br w:type="page"/>
       </w:r>
     </w:p>
     <w:p>
@@ -1910,6 +2039,714 @@
           <w:lang w:val="en-US"/>
         </w:rPr>
         <w:t>.</w:t>
+      </w:r>
+    </w:p>
+    <w:p>
+      <w:pPr>
+        <w:rPr>
+          <w:lang w:val="en-US"/>
+        </w:rPr>
+      </w:pPr>
+      <w:r>
+        <w:rPr>
+          <w:lang w:val="en-US"/>
+        </w:rPr>
+        <w:br w:type="page"/>
+      </w:r>
+    </w:p>
+    <w:p>
+      <w:pPr>
+        <w:pStyle w:val="Ttulo1"/>
+      </w:pPr>
+      <w:r>
+        <w:t>SWOT analysis, target population of the system</w:t>
+      </w:r>
+    </w:p>
+    <w:p>
+      <w:pPr>
+        <w:pStyle w:val="Ttulo2"/>
+        <w:rPr>
+          <w:rFonts w:ascii="Times New Roman" w:hAnsi="Times New Roman" w:cs="Times New Roman"/>
+          <w:color w:val="auto"/>
+          <w:sz w:val="24"/>
+          <w:szCs w:val="24"/>
+          <w:lang w:val="en-US"/>
+        </w:rPr>
+      </w:pPr>
+      <w:r>
+        <w:rPr>
+          <w:bdr w:val="single" w:sz="2" w:space="0" w:color="E5E7EB" w:frame="1"/>
+          <w:shd w:val="clear" w:color="auto" w:fill="FCFCF9"/>
+          <w:lang w:val="en-US"/>
+        </w:rPr>
+        <w:t>Strengths:</w:t>
+      </w:r>
+    </w:p>
+    <w:p>
+      <w:pPr>
+        <w:pStyle w:val="Prrafodelista"/>
+        <w:numPr>
+          <w:ilvl w:val="0"/>
+          <w:numId w:val="43"/>
+        </w:numPr>
+        <w:rPr>
+          <w:lang w:val="en-US"/>
+        </w:rPr>
+      </w:pPr>
+      <w:r>
+        <w:rPr>
+          <w:bdr w:val="single" w:sz="2" w:space="0" w:color="E5E7EB" w:frame="1"/>
+          <w:lang w:val="en-US"/>
+        </w:rPr>
+        <w:t>Experience</w:t>
+      </w:r>
+      <w:r>
+        <w:rPr>
+          <w:bdr w:val="single" w:sz="2" w:space="0" w:color="E5E7EB" w:frame="1"/>
+          <w:lang w:val="en-US"/>
+        </w:rPr>
+        <w:t xml:space="preserve"> in graphic design</w:t>
+      </w:r>
+    </w:p>
+    <w:p>
+      <w:pPr>
+        <w:pStyle w:val="Prrafodelista"/>
+        <w:numPr>
+          <w:ilvl w:val="0"/>
+          <w:numId w:val="43"/>
+        </w:numPr>
+        <w:rPr>
+          <w:lang w:val="en-US"/>
+        </w:rPr>
+      </w:pPr>
+      <w:r>
+        <w:rPr>
+          <w:bdr w:val="single" w:sz="2" w:space="0" w:color="E5E7EB" w:frame="1"/>
+          <w:lang w:val="en-US"/>
+        </w:rPr>
+        <w:t>Talented and creative developers</w:t>
+      </w:r>
+    </w:p>
+    <w:p>
+      <w:pPr>
+        <w:pStyle w:val="Prrafodelista"/>
+        <w:numPr>
+          <w:ilvl w:val="0"/>
+          <w:numId w:val="43"/>
+        </w:numPr>
+        <w:rPr>
+          <w:lang w:val="en-US"/>
+        </w:rPr>
+      </w:pPr>
+      <w:r>
+        <w:rPr>
+          <w:bdr w:val="single" w:sz="2" w:space="0" w:color="E5E7EB" w:frame="1"/>
+          <w:lang w:val="en-US"/>
+        </w:rPr>
+        <w:t>Great reputation in the market</w:t>
+      </w:r>
+    </w:p>
+    <w:p>
+      <w:pPr>
+        <w:pStyle w:val="Prrafodelista"/>
+        <w:numPr>
+          <w:ilvl w:val="0"/>
+          <w:numId w:val="43"/>
+        </w:numPr>
+        <w:ind w:left="714" w:hanging="357"/>
+        <w:rPr>
+          <w:lang w:val="en-US"/>
+        </w:rPr>
+      </w:pPr>
+      <w:r>
+        <w:rPr>
+          <w:bdr w:val="single" w:sz="2" w:space="0" w:color="E5E7EB" w:frame="1"/>
+          <w:lang w:val="en-US"/>
+        </w:rPr>
+        <w:t>Many habitual clients</w:t>
+      </w:r>
+    </w:p>
+    <w:p>
+      <w:pPr>
+        <w:pStyle w:val="Ttulo2"/>
+        <w:rPr>
+          <w:rFonts w:ascii="Times New Roman" w:hAnsi="Times New Roman" w:cs="Times New Roman"/>
+          <w:color w:val="auto"/>
+          <w:lang w:val="en-US"/>
+        </w:rPr>
+      </w:pPr>
+      <w:r>
+        <w:rPr>
+          <w:bdr w:val="single" w:sz="2" w:space="0" w:color="E5E7EB" w:frame="1"/>
+          <w:shd w:val="clear" w:color="auto" w:fill="FCFCF9"/>
+          <w:lang w:val="en-US"/>
+        </w:rPr>
+        <w:t>Weaknesses:</w:t>
+      </w:r>
+    </w:p>
+    <w:p>
+      <w:pPr>
+        <w:pStyle w:val="Prrafodelista"/>
+        <w:numPr>
+          <w:ilvl w:val="0"/>
+          <w:numId w:val="42"/>
+        </w:numPr>
+        <w:rPr>
+          <w:lang w:val="en-US"/>
+        </w:rPr>
+      </w:pPr>
+      <w:r>
+        <w:rPr>
+          <w:bdr w:val="single" w:sz="2" w:space="0" w:color="E5E7EB" w:frame="1"/>
+          <w:lang w:val="en-US"/>
+        </w:rPr>
+        <w:t>Dependency on important clients</w:t>
+      </w:r>
+    </w:p>
+    <w:p>
+      <w:pPr>
+        <w:pStyle w:val="Prrafodelista"/>
+        <w:numPr>
+          <w:ilvl w:val="0"/>
+          <w:numId w:val="42"/>
+        </w:numPr>
+        <w:rPr>
+          <w:lang w:val="en-US"/>
+        </w:rPr>
+      </w:pPr>
+      <w:r>
+        <w:rPr>
+          <w:bdr w:val="single" w:sz="2" w:space="0" w:color="E5E7EB" w:frame="1"/>
+          <w:lang w:val="en-US"/>
+        </w:rPr>
+        <w:t>Not enough diversity in the products</w:t>
+      </w:r>
+    </w:p>
+    <w:p>
+      <w:pPr>
+        <w:pStyle w:val="Prrafodelista"/>
+        <w:numPr>
+          <w:ilvl w:val="0"/>
+          <w:numId w:val="42"/>
+        </w:numPr>
+        <w:rPr>
+          <w:lang w:val="en-US"/>
+        </w:rPr>
+      </w:pPr>
+      <w:r>
+        <w:rPr>
+          <w:bdr w:val="single" w:sz="2" w:space="0" w:color="E5E7EB" w:frame="1"/>
+          <w:lang w:val="en-US"/>
+        </w:rPr>
+        <w:t>Technological and monetary limitations</w:t>
+      </w:r>
+    </w:p>
+    <w:p>
+      <w:pPr>
+        <w:pStyle w:val="Prrafodelista"/>
+        <w:numPr>
+          <w:ilvl w:val="0"/>
+          <w:numId w:val="42"/>
+        </w:numPr>
+        <w:rPr>
+          <w:lang w:val="en-US"/>
+        </w:rPr>
+      </w:pPr>
+      <w:r>
+        <w:rPr>
+          <w:bdr w:val="single" w:sz="2" w:space="0" w:color="E5E7EB" w:frame="1"/>
+          <w:lang w:val="en-US"/>
+        </w:rPr>
+        <w:t>Stronger competitors in the market</w:t>
+      </w:r>
+    </w:p>
+    <w:p>
+      <w:pPr>
+        <w:pStyle w:val="Ttulo2"/>
+        <w:rPr>
+          <w:rFonts w:ascii="Times New Roman" w:hAnsi="Times New Roman" w:cs="Times New Roman"/>
+          <w:color w:val="auto"/>
+          <w:lang w:val="en-US"/>
+        </w:rPr>
+      </w:pPr>
+      <w:r>
+        <w:rPr>
+          <w:bdr w:val="single" w:sz="2" w:space="0" w:color="E5E7EB" w:frame="1"/>
+          <w:shd w:val="clear" w:color="auto" w:fill="FCFCF9"/>
+          <w:lang w:val="en-US"/>
+        </w:rPr>
+        <w:t>Opportunities:</w:t>
+      </w:r>
+    </w:p>
+    <w:p>
+      <w:pPr>
+        <w:pStyle w:val="Prrafodelista"/>
+        <w:numPr>
+          <w:ilvl w:val="0"/>
+          <w:numId w:val="41"/>
+        </w:numPr>
+        <w:rPr>
+          <w:lang w:val="en-US"/>
+        </w:rPr>
+      </w:pPr>
+      <w:r>
+        <w:rPr>
+          <w:bdr w:val="single" w:sz="2" w:space="0" w:color="E5E7EB" w:frame="1"/>
+          <w:lang w:val="en-US"/>
+        </w:rPr>
+        <w:t xml:space="preserve">Increase in demand for the graphic design </w:t>
+      </w:r>
+      <w:r>
+        <w:rPr>
+          <w:bdr w:val="single" w:sz="2" w:space="0" w:color="E5E7EB" w:frame="1"/>
+          <w:lang w:val="en-US"/>
+        </w:rPr>
+        <w:t>market.</w:t>
+      </w:r>
+    </w:p>
+    <w:p>
+      <w:pPr>
+        <w:pStyle w:val="Prrafodelista"/>
+        <w:numPr>
+          <w:ilvl w:val="0"/>
+          <w:numId w:val="41"/>
+        </w:numPr>
+        <w:rPr>
+          <w:lang w:val="en-US"/>
+        </w:rPr>
+      </w:pPr>
+      <w:r>
+        <w:rPr>
+          <w:bdr w:val="single" w:sz="2" w:space="0" w:color="E5E7EB" w:frame="1"/>
+          <w:lang w:val="en-US"/>
+        </w:rPr>
+        <w:t>Possibility of expanding services in web design and digital marketing</w:t>
+      </w:r>
+      <w:r>
+        <w:rPr>
+          <w:bdr w:val="single" w:sz="2" w:space="0" w:color="E5E7EB" w:frame="1"/>
+          <w:lang w:val="en-US"/>
+        </w:rPr>
+        <w:t>.</w:t>
+      </w:r>
+    </w:p>
+    <w:p>
+      <w:pPr>
+        <w:pStyle w:val="Prrafodelista"/>
+        <w:numPr>
+          <w:ilvl w:val="0"/>
+          <w:numId w:val="41"/>
+        </w:numPr>
+        <w:rPr>
+          <w:lang w:val="en-US"/>
+        </w:rPr>
+      </w:pPr>
+      <w:r>
+        <w:rPr>
+          <w:bdr w:val="single" w:sz="2" w:space="0" w:color="E5E7EB" w:frame="1"/>
+          <w:lang w:val="en-US"/>
+        </w:rPr>
+        <w:t xml:space="preserve">Access to </w:t>
+      </w:r>
+      <w:r>
+        <w:rPr>
+          <w:bdr w:val="single" w:sz="2" w:space="0" w:color="E5E7EB" w:frame="1"/>
+          <w:lang w:val="en-US"/>
+        </w:rPr>
+        <w:t>recent technologies.</w:t>
+      </w:r>
+    </w:p>
+    <w:p>
+      <w:pPr>
+        <w:pStyle w:val="Prrafodelista"/>
+        <w:numPr>
+          <w:ilvl w:val="0"/>
+          <w:numId w:val="41"/>
+        </w:numPr>
+        <w:rPr>
+          <w:lang w:val="en-US"/>
+        </w:rPr>
+      </w:pPr>
+      <w:r>
+        <w:rPr>
+          <w:bdr w:val="single" w:sz="2" w:space="0" w:color="E5E7EB" w:frame="1"/>
+          <w:lang w:val="en-US"/>
+        </w:rPr>
+        <w:t>Possibility of making strategic partnerships with other companies</w:t>
+      </w:r>
+      <w:r>
+        <w:rPr>
+          <w:bdr w:val="single" w:sz="2" w:space="0" w:color="E5E7EB" w:frame="1"/>
+          <w:lang w:val="en-US"/>
+        </w:rPr>
+        <w:t>.</w:t>
+      </w:r>
+    </w:p>
+    <w:p>
+      <w:pPr>
+        <w:pStyle w:val="Ttulo2"/>
+        <w:rPr>
+          <w:rFonts w:ascii="Times New Roman" w:hAnsi="Times New Roman" w:cs="Times New Roman"/>
+          <w:color w:val="auto"/>
+          <w:lang w:val="en-US"/>
+        </w:rPr>
+      </w:pPr>
+      <w:r>
+        <w:rPr>
+          <w:bdr w:val="single" w:sz="2" w:space="0" w:color="E5E7EB" w:frame="1"/>
+          <w:shd w:val="clear" w:color="auto" w:fill="FCFCF9"/>
+          <w:lang w:val="en-US"/>
+        </w:rPr>
+        <w:t>Threats:</w:t>
+      </w:r>
+    </w:p>
+    <w:p>
+      <w:pPr>
+        <w:pStyle w:val="Prrafodelista"/>
+        <w:numPr>
+          <w:ilvl w:val="0"/>
+          <w:numId w:val="39"/>
+        </w:numPr>
+        <w:rPr>
+          <w:lang w:val="en-US"/>
+        </w:rPr>
+      </w:pPr>
+      <w:r>
+        <w:rPr>
+          <w:lang w:val="en-US"/>
+        </w:rPr>
+        <w:t>Economic crisis reducing investment in advertising and marketing</w:t>
+      </w:r>
+      <w:r>
+        <w:rPr>
+          <w:lang w:val="en-US"/>
+        </w:rPr>
+        <w:t>.</w:t>
+      </w:r>
+    </w:p>
+    <w:p>
+      <w:pPr>
+        <w:pStyle w:val="Prrafodelista"/>
+        <w:numPr>
+          <w:ilvl w:val="0"/>
+          <w:numId w:val="39"/>
+        </w:numPr>
+        <w:rPr>
+          <w:lang w:val="en-US"/>
+        </w:rPr>
+      </w:pPr>
+      <w:r>
+        <w:rPr>
+          <w:lang w:val="en-US"/>
+        </w:rPr>
+        <w:t>Creation of new companies in the market</w:t>
+      </w:r>
+      <w:r>
+        <w:rPr>
+          <w:lang w:val="en-US"/>
+        </w:rPr>
+        <w:t>.</w:t>
+      </w:r>
+    </w:p>
+    <w:p>
+      <w:pPr>
+        <w:pStyle w:val="Prrafodelista"/>
+        <w:numPr>
+          <w:ilvl w:val="0"/>
+          <w:numId w:val="39"/>
+        </w:numPr>
+        <w:rPr>
+          <w:lang w:val="en-US"/>
+        </w:rPr>
+      </w:pPr>
+      <w:r>
+        <w:rPr>
+          <w:lang w:val="en-US"/>
+        </w:rPr>
+        <w:t xml:space="preserve">Clients learning about graphic design and not hiring the </w:t>
+      </w:r>
+      <w:r>
+        <w:rPr>
+          <w:lang w:val="en-US"/>
+        </w:rPr>
+        <w:t>company.</w:t>
+      </w:r>
+    </w:p>
+    <w:p>
+      <w:pPr>
+        <w:pStyle w:val="Prrafodelista"/>
+        <w:numPr>
+          <w:ilvl w:val="0"/>
+          <w:numId w:val="39"/>
+        </w:numPr>
+        <w:rPr>
+          <w:lang w:val="en-US"/>
+        </w:rPr>
+      </w:pPr>
+      <w:r>
+        <w:rPr>
+          <w:lang w:val="en-US"/>
+        </w:rPr>
+        <w:t>Changes in trends in the area of graphic design</w:t>
+      </w:r>
+      <w:r>
+        <w:rPr>
+          <w:lang w:val="en-US"/>
+        </w:rPr>
+        <w:t>.</w:t>
+      </w:r>
+    </w:p>
+    <w:p>
+      <w:pPr>
+        <w:rPr>
+          <w:lang w:val="en-US"/>
+        </w:rPr>
+      </w:pPr>
+      <w:r>
+        <w:rPr>
+          <w:lang w:val="en-US"/>
+        </w:rPr>
+        <w:t xml:space="preserve">Target population: </w:t>
+      </w:r>
+      <w:r>
+        <w:rPr>
+          <w:lang w:val="en-US"/>
+        </w:rPr>
+        <w:t>older</w:t>
+      </w:r>
+      <w:r>
+        <w:rPr>
+          <w:lang w:val="en-US"/>
+        </w:rPr>
+        <w:t xml:space="preserve"> people who are not familiar with modern technologies.</w:t>
+      </w:r>
+    </w:p>
+    <w:p>
+      <w:pPr>
+        <w:rPr>
+          <w:lang w:val="en-US"/>
+        </w:rPr>
+      </w:pPr>
+      <w:r>
+        <w:rPr>
+          <w:lang w:val="en-US"/>
+        </w:rPr>
+        <w:br w:type="page"/>
+      </w:r>
+    </w:p>
+    <w:p>
+      <w:pPr>
+        <w:pStyle w:val="Ttulo1"/>
+      </w:pPr>
+      <w:r>
+        <w:t>Marketing, promotion strategies (product sales channels), rationale for the location of the company</w:t>
+      </w:r>
+    </w:p>
+    <w:p>
+      <w:pPr>
+        <w:pStyle w:val="Ttulo2"/>
+        <w:rPr>
+          <w:rFonts w:ascii="Times New Roman" w:hAnsi="Times New Roman" w:cs="Times New Roman"/>
+          <w:color w:val="auto"/>
+          <w:sz w:val="24"/>
+          <w:szCs w:val="24"/>
+          <w:lang w:val="en-US"/>
+        </w:rPr>
+      </w:pPr>
+      <w:r>
+        <w:rPr>
+          <w:bdr w:val="single" w:sz="2" w:space="0" w:color="E5E7EB" w:frame="1"/>
+          <w:shd w:val="clear" w:color="auto" w:fill="FCFCF9"/>
+          <w:lang w:val="en-US"/>
+        </w:rPr>
+        <w:t>Marketing:</w:t>
+      </w:r>
+    </w:p>
+    <w:p>
+      <w:pPr>
+        <w:pStyle w:val="Prrafodelista"/>
+        <w:numPr>
+          <w:ilvl w:val="0"/>
+          <w:numId w:val="45"/>
+        </w:numPr>
+        <w:rPr>
+          <w:lang w:val="en-US"/>
+        </w:rPr>
+      </w:pPr>
+      <w:r>
+        <w:rPr>
+          <w:bdr w:val="single" w:sz="2" w:space="0" w:color="E5E7EB" w:frame="1"/>
+          <w:lang w:val="en-US"/>
+        </w:rPr>
+        <w:t>Study the Uruguayan graphic design market</w:t>
+      </w:r>
+      <w:r>
+        <w:rPr>
+          <w:bdr w:val="single" w:sz="2" w:space="0" w:color="E5E7EB" w:frame="1"/>
+          <w:lang w:val="en-US"/>
+        </w:rPr>
+        <w:t>.</w:t>
+      </w:r>
+    </w:p>
+    <w:p>
+      <w:pPr>
+        <w:pStyle w:val="Prrafodelista"/>
+        <w:numPr>
+          <w:ilvl w:val="0"/>
+          <w:numId w:val="45"/>
+        </w:numPr>
+        <w:rPr>
+          <w:lang w:val="en-US"/>
+        </w:rPr>
+      </w:pPr>
+      <w:r>
+        <w:rPr>
+          <w:bdr w:val="single" w:sz="2" w:space="0" w:color="E5E7EB" w:frame="1"/>
+          <w:lang w:val="en-US"/>
+        </w:rPr>
+        <w:t>Identify target population</w:t>
+      </w:r>
+      <w:r>
+        <w:rPr>
+          <w:bdr w:val="single" w:sz="2" w:space="0" w:color="E5E7EB" w:frame="1"/>
+          <w:lang w:val="en-US"/>
+        </w:rPr>
+        <w:t>.</w:t>
+      </w:r>
+    </w:p>
+    <w:p>
+      <w:pPr>
+        <w:pStyle w:val="Prrafodelista"/>
+        <w:numPr>
+          <w:ilvl w:val="0"/>
+          <w:numId w:val="45"/>
+        </w:numPr>
+        <w:rPr>
+          <w:lang w:val="en-US"/>
+        </w:rPr>
+      </w:pPr>
+      <w:r>
+        <w:rPr>
+          <w:bdr w:val="single" w:sz="2" w:space="0" w:color="E5E7EB" w:frame="1"/>
+          <w:lang w:val="en-US"/>
+        </w:rPr>
+        <w:t>Analyze competitors</w:t>
+      </w:r>
+      <w:r>
+        <w:rPr>
+          <w:bdr w:val="single" w:sz="2" w:space="0" w:color="E5E7EB" w:frame="1"/>
+          <w:lang w:val="en-US"/>
+        </w:rPr>
+        <w:t>.</w:t>
+      </w:r>
+    </w:p>
+    <w:p>
+      <w:pPr>
+        <w:pStyle w:val="Prrafodelista"/>
+        <w:numPr>
+          <w:ilvl w:val="0"/>
+          <w:numId w:val="45"/>
+        </w:numPr>
+        <w:rPr>
+          <w:lang w:val="en-US"/>
+        </w:rPr>
+      </w:pPr>
+      <w:r>
+        <w:rPr>
+          <w:bdr w:val="single" w:sz="2" w:space="0" w:color="E5E7EB" w:frame="1"/>
+          <w:lang w:val="en-US"/>
+        </w:rPr>
+        <w:t>Develop a clear and different proposal from other web design developers</w:t>
+      </w:r>
+      <w:r>
+        <w:rPr>
+          <w:bdr w:val="single" w:sz="2" w:space="0" w:color="E5E7EB" w:frame="1"/>
+          <w:lang w:val="en-US"/>
+        </w:rPr>
+        <w:t>.</w:t>
+      </w:r>
+    </w:p>
+    <w:p>
+      <w:pPr>
+        <w:pStyle w:val="Prrafodelista"/>
+        <w:numPr>
+          <w:ilvl w:val="0"/>
+          <w:numId w:val="45"/>
+        </w:numPr>
+        <w:rPr>
+          <w:lang w:val="en-US"/>
+        </w:rPr>
+      </w:pPr>
+      <w:r>
+        <w:rPr>
+          <w:bdr w:val="single" w:sz="2" w:space="0" w:color="E5E7EB" w:frame="1"/>
+          <w:lang w:val="en-US"/>
+        </w:rPr>
+        <w:t>Select the perfect position for the company</w:t>
+      </w:r>
+      <w:r>
+        <w:rPr>
+          <w:bdr w:val="single" w:sz="2" w:space="0" w:color="E5E7EB" w:frame="1"/>
+          <w:lang w:val="en-US"/>
+        </w:rPr>
+        <w:t>.</w:t>
+      </w:r>
+    </w:p>
+    <w:p>
+      <w:pPr>
+        <w:pStyle w:val="Prrafodelista"/>
+        <w:numPr>
+          <w:ilvl w:val="0"/>
+          <w:numId w:val="45"/>
+        </w:numPr>
+        <w:rPr>
+          <w:lang w:val="en-US"/>
+        </w:rPr>
+      </w:pPr>
+      <w:r>
+        <w:rPr>
+          <w:bdr w:val="single" w:sz="2" w:space="0" w:color="E5E7EB" w:frame="1"/>
+          <w:lang w:val="en-US"/>
+        </w:rPr>
+        <w:t xml:space="preserve">Implement a mix of effective marketing techniques, including set prices, promotions, and </w:t>
+      </w:r>
+      <w:r>
+        <w:rPr>
+          <w:bdr w:val="single" w:sz="2" w:space="0" w:color="E5E7EB" w:frame="1"/>
+          <w:lang w:val="en-US"/>
+        </w:rPr>
+        <w:t>distribution.</w:t>
+      </w:r>
+    </w:p>
+    <w:p>
+      <w:pPr>
+        <w:rPr>
+          <w:lang w:val="en-US"/>
+        </w:rPr>
+      </w:pPr>
+      <w:r>
+        <w:rPr>
+          <w:bdr w:val="single" w:sz="2" w:space="0" w:color="E5E7EB" w:frame="1"/>
+          <w:shd w:val="clear" w:color="auto" w:fill="FCFCF9"/>
+          <w:lang w:val="en-US"/>
+        </w:rPr>
+        <w:t xml:space="preserve">Rationale for the location of the company: The current location was chosen because there </w:t>
+      </w:r>
+      <w:r>
+        <w:rPr>
+          <w:bdr w:val="single" w:sz="2" w:space="0" w:color="E5E7EB" w:frame="1"/>
+          <w:shd w:val="clear" w:color="auto" w:fill="FCFCF9"/>
+          <w:lang w:val="en-US"/>
+        </w:rPr>
+        <w:t>are not</w:t>
+      </w:r>
+      <w:r>
+        <w:rPr>
+          <w:bdr w:val="single" w:sz="2" w:space="0" w:color="E5E7EB" w:frame="1"/>
+          <w:shd w:val="clear" w:color="auto" w:fill="FCFCF9"/>
+          <w:lang w:val="en-US"/>
+        </w:rPr>
+        <w:t xml:space="preserve"> any competitors close by, making the company the favorite choice of local clients.</w:t>
       </w:r>
     </w:p>
     <w:sectPr>
@@ -2723,6 +3560,155 @@
     </w:lvl>
   </w:abstractNum>
   <w:abstractNum w:abstractNumId="1" w15:restartNumberingAfterBreak="0">
+    <w:nsid w:val="02FB7F55"/>
+    <w:multiLevelType w:val="multilevel"/>
+    <w:tmpl w:val="75443354"/>
+    <w:lvl w:ilvl="0">
+      <w:start w:val="1"/>
+      <w:numFmt w:val="bullet"/>
+      <w:lvlText w:val=""/>
+      <w:lvlJc w:val="left"/>
+      <w:pPr>
+        <w:tabs>
+          <w:tab w:val="num" w:pos="720"/>
+        </w:tabs>
+        <w:ind w:left="720" w:hanging="360"/>
+      </w:pPr>
+      <w:rPr>
+        <w:rFonts w:ascii="Symbol" w:hAnsi="Symbol" w:hint="default"/>
+        <w:sz w:val="20"/>
+      </w:rPr>
+    </w:lvl>
+    <w:lvl w:ilvl="1" w:tentative="1">
+      <w:start w:val="1"/>
+      <w:numFmt w:val="bullet"/>
+      <w:lvlText w:val=""/>
+      <w:lvlJc w:val="left"/>
+      <w:pPr>
+        <w:tabs>
+          <w:tab w:val="num" w:pos="1440"/>
+        </w:tabs>
+        <w:ind w:left="1440" w:hanging="360"/>
+      </w:pPr>
+      <w:rPr>
+        <w:rFonts w:ascii="Symbol" w:hAnsi="Symbol" w:hint="default"/>
+        <w:sz w:val="20"/>
+      </w:rPr>
+    </w:lvl>
+    <w:lvl w:ilvl="2" w:tentative="1">
+      <w:start w:val="1"/>
+      <w:numFmt w:val="bullet"/>
+      <w:lvlText w:val=""/>
+      <w:lvlJc w:val="left"/>
+      <w:pPr>
+        <w:tabs>
+          <w:tab w:val="num" w:pos="2160"/>
+        </w:tabs>
+        <w:ind w:left="2160" w:hanging="360"/>
+      </w:pPr>
+      <w:rPr>
+        <w:rFonts w:ascii="Symbol" w:hAnsi="Symbol" w:hint="default"/>
+        <w:sz w:val="20"/>
+      </w:rPr>
+    </w:lvl>
+    <w:lvl w:ilvl="3" w:tentative="1">
+      <w:start w:val="1"/>
+      <w:numFmt w:val="bullet"/>
+      <w:lvlText w:val=""/>
+      <w:lvlJc w:val="left"/>
+      <w:pPr>
+        <w:tabs>
+          <w:tab w:val="num" w:pos="2880"/>
+        </w:tabs>
+        <w:ind w:left="2880" w:hanging="360"/>
+      </w:pPr>
+      <w:rPr>
+        <w:rFonts w:ascii="Symbol" w:hAnsi="Symbol" w:hint="default"/>
+        <w:sz w:val="20"/>
+      </w:rPr>
+    </w:lvl>
+    <w:lvl w:ilvl="4" w:tentative="1">
+      <w:start w:val="1"/>
+      <w:numFmt w:val="bullet"/>
+      <w:lvlText w:val=""/>
+      <w:lvlJc w:val="left"/>
+      <w:pPr>
+        <w:tabs>
+          <w:tab w:val="num" w:pos="3600"/>
+        </w:tabs>
+        <w:ind w:left="3600" w:hanging="360"/>
+      </w:pPr>
+      <w:rPr>
+        <w:rFonts w:ascii="Symbol" w:hAnsi="Symbol" w:hint="default"/>
+        <w:sz w:val="20"/>
+      </w:rPr>
+    </w:lvl>
+    <w:lvl w:ilvl="5" w:tentative="1">
+      <w:start w:val="1"/>
+      <w:numFmt w:val="bullet"/>
+      <w:lvlText w:val=""/>
+      <w:lvlJc w:val="left"/>
+      <w:pPr>
+        <w:tabs>
+          <w:tab w:val="num" w:pos="4320"/>
+        </w:tabs>
+        <w:ind w:left="4320" w:hanging="360"/>
+      </w:pPr>
+      <w:rPr>
+        <w:rFonts w:ascii="Symbol" w:hAnsi="Symbol" w:hint="default"/>
+        <w:sz w:val="20"/>
+      </w:rPr>
+    </w:lvl>
+    <w:lvl w:ilvl="6" w:tentative="1">
+      <w:start w:val="1"/>
+      <w:numFmt w:val="bullet"/>
+      <w:lvlText w:val=""/>
+      <w:lvlJc w:val="left"/>
+      <w:pPr>
+        <w:tabs>
+          <w:tab w:val="num" w:pos="5040"/>
+        </w:tabs>
+        <w:ind w:left="5040" w:hanging="360"/>
+      </w:pPr>
+      <w:rPr>
+        <w:rFonts w:ascii="Symbol" w:hAnsi="Symbol" w:hint="default"/>
+        <w:sz w:val="20"/>
+      </w:rPr>
+    </w:lvl>
+    <w:lvl w:ilvl="7" w:tentative="1">
+      <w:start w:val="1"/>
+      <w:numFmt w:val="bullet"/>
+      <w:lvlText w:val=""/>
+      <w:lvlJc w:val="left"/>
+      <w:pPr>
+        <w:tabs>
+          <w:tab w:val="num" w:pos="5760"/>
+        </w:tabs>
+        <w:ind w:left="5760" w:hanging="360"/>
+      </w:pPr>
+      <w:rPr>
+        <w:rFonts w:ascii="Symbol" w:hAnsi="Symbol" w:hint="default"/>
+        <w:sz w:val="20"/>
+      </w:rPr>
+    </w:lvl>
+    <w:lvl w:ilvl="8" w:tentative="1">
+      <w:start w:val="1"/>
+      <w:numFmt w:val="bullet"/>
+      <w:lvlText w:val=""/>
+      <w:lvlJc w:val="left"/>
+      <w:pPr>
+        <w:tabs>
+          <w:tab w:val="num" w:pos="6480"/>
+        </w:tabs>
+        <w:ind w:left="6480" w:hanging="360"/>
+      </w:pPr>
+      <w:rPr>
+        <w:rFonts w:ascii="Symbol" w:hAnsi="Symbol" w:hint="default"/>
+        <w:sz w:val="20"/>
+      </w:rPr>
+    </w:lvl>
+  </w:abstractNum>
+  <w:abstractNum w:abstractNumId="2" w15:restartNumberingAfterBreak="0">
     <w:nsid w:val="06F50BBC"/>
     <w:multiLevelType w:val="hybridMultilevel"/>
     <w:tmpl w:val="C79053C0"/>
@@ -2834,7 +3820,7 @@
       </w:rPr>
     </w:lvl>
   </w:abstractNum>
-  <w:abstractNum w:abstractNumId="2" w15:restartNumberingAfterBreak="0">
+  <w:abstractNum w:abstractNumId="3" w15:restartNumberingAfterBreak="0">
     <w:nsid w:val="100A7898"/>
     <w:multiLevelType w:val="hybridMultilevel"/>
     <w:tmpl w:val="55866CBA"/>
@@ -2920,7 +3906,7 @@
       </w:pPr>
     </w:lvl>
   </w:abstractNum>
-  <w:abstractNum w:abstractNumId="3" w15:restartNumberingAfterBreak="0">
+  <w:abstractNum w:abstractNumId="4" w15:restartNumberingAfterBreak="0">
     <w:nsid w:val="10A245F2"/>
     <w:multiLevelType w:val="hybridMultilevel"/>
     <w:tmpl w:val="3424D65C"/>
@@ -3033,7 +4019,7 @@
       </w:rPr>
     </w:lvl>
   </w:abstractNum>
-  <w:abstractNum w:abstractNumId="4" w15:restartNumberingAfterBreak="0">
+  <w:abstractNum w:abstractNumId="5" w15:restartNumberingAfterBreak="0">
     <w:nsid w:val="10DD1F1A"/>
     <w:multiLevelType w:val="hybridMultilevel"/>
     <w:tmpl w:val="A73E8CC6"/>
@@ -3145,7 +4131,7 @@
       </w:rPr>
     </w:lvl>
   </w:abstractNum>
-  <w:abstractNum w:abstractNumId="5" w15:restartNumberingAfterBreak="0">
+  <w:abstractNum w:abstractNumId="6" w15:restartNumberingAfterBreak="0">
     <w:nsid w:val="176C3041"/>
     <w:multiLevelType w:val="hybridMultilevel"/>
     <w:tmpl w:val="55866CBA"/>
@@ -3231,7 +4217,7 @@
       </w:pPr>
     </w:lvl>
   </w:abstractNum>
-  <w:abstractNum w:abstractNumId="6" w15:restartNumberingAfterBreak="0">
+  <w:abstractNum w:abstractNumId="7" w15:restartNumberingAfterBreak="0">
     <w:nsid w:val="20865F3C"/>
     <w:multiLevelType w:val="hybridMultilevel"/>
     <w:tmpl w:val="739A4DA2"/>
@@ -3344,7 +4330,120 @@
       </w:rPr>
     </w:lvl>
   </w:abstractNum>
-  <w:abstractNum w:abstractNumId="7" w15:restartNumberingAfterBreak="0">
+  <w:abstractNum w:abstractNumId="8" w15:restartNumberingAfterBreak="0">
+    <w:nsid w:val="214D30B2"/>
+    <w:multiLevelType w:val="hybridMultilevel"/>
+    <w:tmpl w:val="C8AE5C12"/>
+    <w:lvl w:ilvl="0" w:tplc="380A0001">
+      <w:start w:val="1"/>
+      <w:numFmt w:val="bullet"/>
+      <w:lvlText w:val=""/>
+      <w:lvlJc w:val="left"/>
+      <w:pPr>
+        <w:ind w:left="720" w:hanging="360"/>
+      </w:pPr>
+      <w:rPr>
+        <w:rFonts w:ascii="Symbol" w:hAnsi="Symbol" w:hint="default"/>
+      </w:rPr>
+    </w:lvl>
+    <w:lvl w:ilvl="1" w:tplc="380A0003" w:tentative="1">
+      <w:start w:val="1"/>
+      <w:numFmt w:val="bullet"/>
+      <w:lvlText w:val="o"/>
+      <w:lvlJc w:val="left"/>
+      <w:pPr>
+        <w:ind w:left="1440" w:hanging="360"/>
+      </w:pPr>
+      <w:rPr>
+        <w:rFonts w:ascii="Courier New" w:hAnsi="Courier New" w:cs="Courier New" w:hint="default"/>
+      </w:rPr>
+    </w:lvl>
+    <w:lvl w:ilvl="2" w:tplc="380A0005" w:tentative="1">
+      <w:start w:val="1"/>
+      <w:numFmt w:val="bullet"/>
+      <w:lvlText w:val=""/>
+      <w:lvlJc w:val="left"/>
+      <w:pPr>
+        <w:ind w:left="2160" w:hanging="360"/>
+      </w:pPr>
+      <w:rPr>
+        <w:rFonts w:ascii="Wingdings" w:hAnsi="Wingdings" w:hint="default"/>
+      </w:rPr>
+    </w:lvl>
+    <w:lvl w:ilvl="3" w:tplc="380A0001" w:tentative="1">
+      <w:start w:val="1"/>
+      <w:numFmt w:val="bullet"/>
+      <w:lvlText w:val=""/>
+      <w:lvlJc w:val="left"/>
+      <w:pPr>
+        <w:ind w:left="2880" w:hanging="360"/>
+      </w:pPr>
+      <w:rPr>
+        <w:rFonts w:ascii="Symbol" w:hAnsi="Symbol" w:hint="default"/>
+      </w:rPr>
+    </w:lvl>
+    <w:lvl w:ilvl="4" w:tplc="380A0003" w:tentative="1">
+      <w:start w:val="1"/>
+      <w:numFmt w:val="bullet"/>
+      <w:lvlText w:val="o"/>
+      <w:lvlJc w:val="left"/>
+      <w:pPr>
+        <w:ind w:left="3600" w:hanging="360"/>
+      </w:pPr>
+      <w:rPr>
+        <w:rFonts w:ascii="Courier New" w:hAnsi="Courier New" w:cs="Courier New" w:hint="default"/>
+      </w:rPr>
+    </w:lvl>
+    <w:lvl w:ilvl="5" w:tplc="380A0005" w:tentative="1">
+      <w:start w:val="1"/>
+      <w:numFmt w:val="bullet"/>
+      <w:lvlText w:val=""/>
+      <w:lvlJc w:val="left"/>
+      <w:pPr>
+        <w:ind w:left="4320" w:hanging="360"/>
+      </w:pPr>
+      <w:rPr>
+        <w:rFonts w:ascii="Wingdings" w:hAnsi="Wingdings" w:hint="default"/>
+      </w:rPr>
+    </w:lvl>
+    <w:lvl w:ilvl="6" w:tplc="380A0001" w:tentative="1">
+      <w:start w:val="1"/>
+      <w:numFmt w:val="bullet"/>
+      <w:lvlText w:val=""/>
+      <w:lvlJc w:val="left"/>
+      <w:pPr>
+        <w:ind w:left="5040" w:hanging="360"/>
+      </w:pPr>
+      <w:rPr>
+        <w:rFonts w:ascii="Symbol" w:hAnsi="Symbol" w:hint="default"/>
+      </w:rPr>
+    </w:lvl>
+    <w:lvl w:ilvl="7" w:tplc="380A0003" w:tentative="1">
+      <w:start w:val="1"/>
+      <w:numFmt w:val="bullet"/>
+      <w:lvlText w:val="o"/>
+      <w:lvlJc w:val="left"/>
+      <w:pPr>
+        <w:ind w:left="5760" w:hanging="360"/>
+      </w:pPr>
+      <w:rPr>
+        <w:rFonts w:ascii="Courier New" w:hAnsi="Courier New" w:cs="Courier New" w:hint="default"/>
+      </w:rPr>
+    </w:lvl>
+    <w:lvl w:ilvl="8" w:tplc="380A0005" w:tentative="1">
+      <w:start w:val="1"/>
+      <w:numFmt w:val="bullet"/>
+      <w:lvlText w:val=""/>
+      <w:lvlJc w:val="left"/>
+      <w:pPr>
+        <w:ind w:left="6480" w:hanging="360"/>
+      </w:pPr>
+      <w:rPr>
+        <w:rFonts w:ascii="Wingdings" w:hAnsi="Wingdings" w:hint="default"/>
+      </w:rPr>
+    </w:lvl>
+  </w:abstractNum>
+  <w:abstractNum w:abstractNumId="9" w15:restartNumberingAfterBreak="0">
     <w:nsid w:val="25CC3091"/>
     <w:multiLevelType w:val="hybridMultilevel"/>
     <w:tmpl w:val="BC825CCA"/>
@@ -3457,7 +4556,7 @@
       </w:rPr>
     </w:lvl>
   </w:abstractNum>
-  <w:abstractNum w:abstractNumId="8" w15:restartNumberingAfterBreak="0">
+  <w:abstractNum w:abstractNumId="10" w15:restartNumberingAfterBreak="0">
     <w:nsid w:val="279405C7"/>
     <w:multiLevelType w:val="multilevel"/>
     <w:tmpl w:val="B524B97E"/>
@@ -3606,7 +4705,7 @@
       </w:rPr>
     </w:lvl>
   </w:abstractNum>
-  <w:abstractNum w:abstractNumId="9" w15:restartNumberingAfterBreak="0">
+  <w:abstractNum w:abstractNumId="11" w15:restartNumberingAfterBreak="0">
     <w:nsid w:val="280C150F"/>
     <w:multiLevelType w:val="hybridMultilevel"/>
     <w:tmpl w:val="3DE8368E"/>
@@ -3718,7 +4817,233 @@
       </w:rPr>
     </w:lvl>
   </w:abstractNum>
-  <w:abstractNum w:abstractNumId="10" w15:restartNumberingAfterBreak="0">
+  <w:abstractNum w:abstractNumId="12" w15:restartNumberingAfterBreak="0">
+    <w:nsid w:val="2D723C3F"/>
+    <w:multiLevelType w:val="hybridMultilevel"/>
+    <w:tmpl w:val="EAEE49C2"/>
+    <w:lvl w:ilvl="0" w:tplc="380A0001">
+      <w:start w:val="1"/>
+      <w:numFmt w:val="bullet"/>
+      <w:lvlText w:val=""/>
+      <w:lvlJc w:val="left"/>
+      <w:pPr>
+        <w:ind w:left="720" w:hanging="360"/>
+      </w:pPr>
+      <w:rPr>
+        <w:rFonts w:ascii="Symbol" w:hAnsi="Symbol" w:hint="default"/>
+      </w:rPr>
+    </w:lvl>
+    <w:lvl w:ilvl="1" w:tplc="380A0003" w:tentative="1">
+      <w:start w:val="1"/>
+      <w:numFmt w:val="bullet"/>
+      <w:lvlText w:val="o"/>
+      <w:lvlJc w:val="left"/>
+      <w:pPr>
+        <w:ind w:left="1440" w:hanging="360"/>
+      </w:pPr>
+      <w:rPr>
+        <w:rFonts w:ascii="Courier New" w:hAnsi="Courier New" w:cs="Courier New" w:hint="default"/>
+      </w:rPr>
+    </w:lvl>
+    <w:lvl w:ilvl="2" w:tplc="380A0005" w:tentative="1">
+      <w:start w:val="1"/>
+      <w:numFmt w:val="bullet"/>
+      <w:lvlText w:val=""/>
+      <w:lvlJc w:val="left"/>
+      <w:pPr>
+        <w:ind w:left="2160" w:hanging="360"/>
+      </w:pPr>
+      <w:rPr>
+        <w:rFonts w:ascii="Wingdings" w:hAnsi="Wingdings" w:hint="default"/>
+      </w:rPr>
+    </w:lvl>
+    <w:lvl w:ilvl="3" w:tplc="380A0001" w:tentative="1">
+      <w:start w:val="1"/>
+      <w:numFmt w:val="bullet"/>
+      <w:lvlText w:val=""/>
+      <w:lvlJc w:val="left"/>
+      <w:pPr>
+        <w:ind w:left="2880" w:hanging="360"/>
+      </w:pPr>
+      <w:rPr>
+        <w:rFonts w:ascii="Symbol" w:hAnsi="Symbol" w:hint="default"/>
+      </w:rPr>
+    </w:lvl>
+    <w:lvl w:ilvl="4" w:tplc="380A0003" w:tentative="1">
+      <w:start w:val="1"/>
+      <w:numFmt w:val="bullet"/>
+      <w:lvlText w:val="o"/>
+      <w:lvlJc w:val="left"/>
+      <w:pPr>
+        <w:ind w:left="3600" w:hanging="360"/>
+      </w:pPr>
+      <w:rPr>
+        <w:rFonts w:ascii="Courier New" w:hAnsi="Courier New" w:cs="Courier New" w:hint="default"/>
+      </w:rPr>
+    </w:lvl>
+    <w:lvl w:ilvl="5" w:tplc="380A0005" w:tentative="1">
+      <w:start w:val="1"/>
+      <w:numFmt w:val="bullet"/>
+      <w:lvlText w:val=""/>
+      <w:lvlJc w:val="left"/>
+      <w:pPr>
+        <w:ind w:left="4320" w:hanging="360"/>
+      </w:pPr>
+      <w:rPr>
+        <w:rFonts w:ascii="Wingdings" w:hAnsi="Wingdings" w:hint="default"/>
+      </w:rPr>
+    </w:lvl>
+    <w:lvl w:ilvl="6" w:tplc="380A0001" w:tentative="1">
+      <w:start w:val="1"/>
+      <w:numFmt w:val="bullet"/>
+      <w:lvlText w:val=""/>
+      <w:lvlJc w:val="left"/>
+      <w:pPr>
+        <w:ind w:left="5040" w:hanging="360"/>
+      </w:pPr>
+      <w:rPr>
+        <w:rFonts w:ascii="Symbol" w:hAnsi="Symbol" w:hint="default"/>
+      </w:rPr>
+    </w:lvl>
+    <w:lvl w:ilvl="7" w:tplc="380A0003" w:tentative="1">
+      <w:start w:val="1"/>
+      <w:numFmt w:val="bullet"/>
+      <w:lvlText w:val="o"/>
+      <w:lvlJc w:val="left"/>
+      <w:pPr>
+        <w:ind w:left="5760" w:hanging="360"/>
+      </w:pPr>
+      <w:rPr>
+        <w:rFonts w:ascii="Courier New" w:hAnsi="Courier New" w:cs="Courier New" w:hint="default"/>
+      </w:rPr>
+    </w:lvl>
+    <w:lvl w:ilvl="8" w:tplc="380A0005" w:tentative="1">
+      <w:start w:val="1"/>
+      <w:numFmt w:val="bullet"/>
+      <w:lvlText w:val=""/>
+      <w:lvlJc w:val="left"/>
+      <w:pPr>
+        <w:ind w:left="6480" w:hanging="360"/>
+      </w:pPr>
+      <w:rPr>
+        <w:rFonts w:ascii="Wingdings" w:hAnsi="Wingdings" w:hint="default"/>
+      </w:rPr>
+    </w:lvl>
+  </w:abstractNum>
+  <w:abstractNum w:abstractNumId="13" w15:restartNumberingAfterBreak="0">
+    <w:nsid w:val="2DA67810"/>
+    <w:multiLevelType w:val="hybridMultilevel"/>
+    <w:tmpl w:val="BFF4AD50"/>
+    <w:lvl w:ilvl="0" w:tplc="380A0001">
+      <w:start w:val="1"/>
+      <w:numFmt w:val="bullet"/>
+      <w:lvlText w:val=""/>
+      <w:lvlJc w:val="left"/>
+      <w:pPr>
+        <w:ind w:left="720" w:hanging="360"/>
+      </w:pPr>
+      <w:rPr>
+        <w:rFonts w:ascii="Symbol" w:hAnsi="Symbol" w:hint="default"/>
+      </w:rPr>
+    </w:lvl>
+    <w:lvl w:ilvl="1" w:tplc="380A0003" w:tentative="1">
+      <w:start w:val="1"/>
+      <w:numFmt w:val="bullet"/>
+      <w:lvlText w:val="o"/>
+      <w:lvlJc w:val="left"/>
+      <w:pPr>
+        <w:ind w:left="1440" w:hanging="360"/>
+      </w:pPr>
+      <w:rPr>
+        <w:rFonts w:ascii="Courier New" w:hAnsi="Courier New" w:cs="Courier New" w:hint="default"/>
+      </w:rPr>
+    </w:lvl>
+    <w:lvl w:ilvl="2" w:tplc="380A0005" w:tentative="1">
+      <w:start w:val="1"/>
+      <w:numFmt w:val="bullet"/>
+      <w:lvlText w:val=""/>
+      <w:lvlJc w:val="left"/>
+      <w:pPr>
+        <w:ind w:left="2160" w:hanging="360"/>
+      </w:pPr>
+      <w:rPr>
+        <w:rFonts w:ascii="Wingdings" w:hAnsi="Wingdings" w:hint="default"/>
+      </w:rPr>
+    </w:lvl>
+    <w:lvl w:ilvl="3" w:tplc="380A0001" w:tentative="1">
+      <w:start w:val="1"/>
+      <w:numFmt w:val="bullet"/>
+      <w:lvlText w:val=""/>
+      <w:lvlJc w:val="left"/>
+      <w:pPr>
+        <w:ind w:left="2880" w:hanging="360"/>
+      </w:pPr>
+      <w:rPr>
+        <w:rFonts w:ascii="Symbol" w:hAnsi="Symbol" w:hint="default"/>
+      </w:rPr>
+    </w:lvl>
+    <w:lvl w:ilvl="4" w:tplc="380A0003" w:tentative="1">
+      <w:start w:val="1"/>
+      <w:numFmt w:val="bullet"/>
+      <w:lvlText w:val="o"/>
+      <w:lvlJc w:val="left"/>
+      <w:pPr>
+        <w:ind w:left="3600" w:hanging="360"/>
+      </w:pPr>
+      <w:rPr>
+        <w:rFonts w:ascii="Courier New" w:hAnsi="Courier New" w:cs="Courier New" w:hint="default"/>
+      </w:rPr>
+    </w:lvl>
+    <w:lvl w:ilvl="5" w:tplc="380A0005" w:tentative="1">
+      <w:start w:val="1"/>
+      <w:numFmt w:val="bullet"/>
+      <w:lvlText w:val=""/>
+      <w:lvlJc w:val="left"/>
+      <w:pPr>
+        <w:ind w:left="4320" w:hanging="360"/>
+      </w:pPr>
+      <w:rPr>
+        <w:rFonts w:ascii="Wingdings" w:hAnsi="Wingdings" w:hint="default"/>
+      </w:rPr>
+    </w:lvl>
+    <w:lvl w:ilvl="6" w:tplc="380A0001" w:tentative="1">
+      <w:start w:val="1"/>
+      <w:numFmt w:val="bullet"/>
+      <w:lvlText w:val=""/>
+      <w:lvlJc w:val="left"/>
+      <w:pPr>
+        <w:ind w:left="5040" w:hanging="360"/>
+      </w:pPr>
+      <w:rPr>
+        <w:rFonts w:ascii="Symbol" w:hAnsi="Symbol" w:hint="default"/>
+      </w:rPr>
+    </w:lvl>
+    <w:lvl w:ilvl="7" w:tplc="380A0003" w:tentative="1">
+      <w:start w:val="1"/>
+      <w:numFmt w:val="bullet"/>
+      <w:lvlText w:val="o"/>
+      <w:lvlJc w:val="left"/>
+      <w:pPr>
+        <w:ind w:left="5760" w:hanging="360"/>
+      </w:pPr>
+      <w:rPr>
+        <w:rFonts w:ascii="Courier New" w:hAnsi="Courier New" w:cs="Courier New" w:hint="default"/>
+      </w:rPr>
+    </w:lvl>
+    <w:lvl w:ilvl="8" w:tplc="380A0005" w:tentative="1">
+      <w:start w:val="1"/>
+      <w:numFmt w:val="bullet"/>
+      <w:lvlText w:val=""/>
+      <w:lvlJc w:val="left"/>
+      <w:pPr>
+        <w:ind w:left="6480" w:hanging="360"/>
+      </w:pPr>
+      <w:rPr>
+        <w:rFonts w:ascii="Wingdings" w:hAnsi="Wingdings" w:hint="default"/>
+      </w:rPr>
+    </w:lvl>
+  </w:abstractNum>
+  <w:abstractNum w:abstractNumId="14" w15:restartNumberingAfterBreak="0">
     <w:nsid w:val="2DF67D29"/>
     <w:multiLevelType w:val="hybridMultilevel"/>
     <w:tmpl w:val="C62ACE3A"/>
@@ -3807,7 +5132,7 @@
       </w:pPr>
     </w:lvl>
   </w:abstractNum>
-  <w:abstractNum w:abstractNumId="11" w15:restartNumberingAfterBreak="0">
+  <w:abstractNum w:abstractNumId="15" w15:restartNumberingAfterBreak="0">
     <w:nsid w:val="2F422D6D"/>
     <w:multiLevelType w:val="hybridMultilevel"/>
     <w:tmpl w:val="BCA6C63E"/>
@@ -3920,7 +5245,7 @@
       </w:rPr>
     </w:lvl>
   </w:abstractNum>
-  <w:abstractNum w:abstractNumId="12" w15:restartNumberingAfterBreak="0">
+  <w:abstractNum w:abstractNumId="16" w15:restartNumberingAfterBreak="0">
     <w:nsid w:val="31611A4F"/>
     <w:multiLevelType w:val="hybridMultilevel"/>
     <w:tmpl w:val="F51CCBD8"/>
@@ -4033,7 +5358,120 @@
       </w:rPr>
     </w:lvl>
   </w:abstractNum>
-  <w:abstractNum w:abstractNumId="13" w15:restartNumberingAfterBreak="0">
+  <w:abstractNum w:abstractNumId="17" w15:restartNumberingAfterBreak="0">
+    <w:nsid w:val="3319747A"/>
+    <w:multiLevelType w:val="hybridMultilevel"/>
+    <w:tmpl w:val="9FDE91B4"/>
+    <w:lvl w:ilvl="0" w:tplc="380A0001">
+      <w:start w:val="1"/>
+      <w:numFmt w:val="bullet"/>
+      <w:lvlText w:val=""/>
+      <w:lvlJc w:val="left"/>
+      <w:pPr>
+        <w:ind w:left="1080" w:hanging="360"/>
+      </w:pPr>
+      <w:rPr>
+        <w:rFonts w:ascii="Symbol" w:hAnsi="Symbol" w:hint="default"/>
+      </w:rPr>
+    </w:lvl>
+    <w:lvl w:ilvl="1" w:tplc="380A0003" w:tentative="1">
+      <w:start w:val="1"/>
+      <w:numFmt w:val="bullet"/>
+      <w:lvlText w:val="o"/>
+      <w:lvlJc w:val="left"/>
+      <w:pPr>
+        <w:ind w:left="1800" w:hanging="360"/>
+      </w:pPr>
+      <w:rPr>
+        <w:rFonts w:ascii="Courier New" w:hAnsi="Courier New" w:cs="Courier New" w:hint="default"/>
+      </w:rPr>
+    </w:lvl>
+    <w:lvl w:ilvl="2" w:tplc="380A0005" w:tentative="1">
+      <w:start w:val="1"/>
+      <w:numFmt w:val="bullet"/>
+      <w:lvlText w:val=""/>
+      <w:lvlJc w:val="left"/>
+      <w:pPr>
+        <w:ind w:left="2520" w:hanging="360"/>
+      </w:pPr>
+      <w:rPr>
+        <w:rFonts w:ascii="Wingdings" w:hAnsi="Wingdings" w:hint="default"/>
+      </w:rPr>
+    </w:lvl>
+    <w:lvl w:ilvl="3" w:tplc="380A0001" w:tentative="1">
+      <w:start w:val="1"/>
+      <w:numFmt w:val="bullet"/>
+      <w:lvlText w:val=""/>
+      <w:lvlJc w:val="left"/>
+      <w:pPr>
+        <w:ind w:left="3240" w:hanging="360"/>
+      </w:pPr>
+      <w:rPr>
+        <w:rFonts w:ascii="Symbol" w:hAnsi="Symbol" w:hint="default"/>
+      </w:rPr>
+    </w:lvl>
+    <w:lvl w:ilvl="4" w:tplc="380A0003" w:tentative="1">
+      <w:start w:val="1"/>
+      <w:numFmt w:val="bullet"/>
+      <w:lvlText w:val="o"/>
+      <w:lvlJc w:val="left"/>
+      <w:pPr>
+        <w:ind w:left="3960" w:hanging="360"/>
+      </w:pPr>
+      <w:rPr>
+        <w:rFonts w:ascii="Courier New" w:hAnsi="Courier New" w:cs="Courier New" w:hint="default"/>
+      </w:rPr>
+    </w:lvl>
+    <w:lvl w:ilvl="5" w:tplc="380A0005" w:tentative="1">
+      <w:start w:val="1"/>
+      <w:numFmt w:val="bullet"/>
+      <w:lvlText w:val=""/>
+      <w:lvlJc w:val="left"/>
+      <w:pPr>
+        <w:ind w:left="4680" w:hanging="360"/>
+      </w:pPr>
+      <w:rPr>
+        <w:rFonts w:ascii="Wingdings" w:hAnsi="Wingdings" w:hint="default"/>
+      </w:rPr>
+    </w:lvl>
+    <w:lvl w:ilvl="6" w:tplc="380A0001" w:tentative="1">
+      <w:start w:val="1"/>
+      <w:numFmt w:val="bullet"/>
+      <w:lvlText w:val=""/>
+      <w:lvlJc w:val="left"/>
+      <w:pPr>
+        <w:ind w:left="5400" w:hanging="360"/>
+      </w:pPr>
+      <w:rPr>
+        <w:rFonts w:ascii="Symbol" w:hAnsi="Symbol" w:hint="default"/>
+      </w:rPr>
+    </w:lvl>
+    <w:lvl w:ilvl="7" w:tplc="380A0003" w:tentative="1">
+      <w:start w:val="1"/>
+      <w:numFmt w:val="bullet"/>
+      <w:lvlText w:val="o"/>
+      <w:lvlJc w:val="left"/>
+      <w:pPr>
+        <w:ind w:left="6120" w:hanging="360"/>
+      </w:pPr>
+      <w:rPr>
+        <w:rFonts w:ascii="Courier New" w:hAnsi="Courier New" w:cs="Courier New" w:hint="default"/>
+      </w:rPr>
+    </w:lvl>
+    <w:lvl w:ilvl="8" w:tplc="380A0005" w:tentative="1">
+      <w:start w:val="1"/>
+      <w:numFmt w:val="bullet"/>
+      <w:lvlText w:val=""/>
+      <w:lvlJc w:val="left"/>
+      <w:pPr>
+        <w:ind w:left="6840" w:hanging="360"/>
+      </w:pPr>
+      <w:rPr>
+        <w:rFonts w:ascii="Wingdings" w:hAnsi="Wingdings" w:hint="default"/>
+      </w:rPr>
+    </w:lvl>
+  </w:abstractNum>
+  <w:abstractNum w:abstractNumId="18" w15:restartNumberingAfterBreak="0">
     <w:nsid w:val="34AA1545"/>
     <w:multiLevelType w:val="hybridMultilevel"/>
     <w:tmpl w:val="6082E7EE"/>
@@ -4122,7 +5560,7 @@
       </w:pPr>
     </w:lvl>
   </w:abstractNum>
-  <w:abstractNum w:abstractNumId="14" w15:restartNumberingAfterBreak="0">
+  <w:abstractNum w:abstractNumId="19" w15:restartNumberingAfterBreak="0">
     <w:nsid w:val="395D5AC0"/>
     <w:multiLevelType w:val="hybridMultilevel"/>
     <w:tmpl w:val="96B673DC"/>
@@ -4234,7 +5672,156 @@
       </w:rPr>
     </w:lvl>
   </w:abstractNum>
-  <w:abstractNum w:abstractNumId="15" w15:restartNumberingAfterBreak="0">
+  <w:abstractNum w:abstractNumId="20" w15:restartNumberingAfterBreak="0">
+    <w:nsid w:val="43931A48"/>
+    <w:multiLevelType w:val="multilevel"/>
+    <w:tmpl w:val="E4EA8460"/>
+    <w:lvl w:ilvl="0">
+      <w:start w:val="1"/>
+      <w:numFmt w:val="bullet"/>
+      <w:lvlText w:val=""/>
+      <w:lvlJc w:val="left"/>
+      <w:pPr>
+        <w:tabs>
+          <w:tab w:val="num" w:pos="720"/>
+        </w:tabs>
+        <w:ind w:left="720" w:hanging="360"/>
+      </w:pPr>
+      <w:rPr>
+        <w:rFonts w:ascii="Symbol" w:hAnsi="Symbol" w:hint="default"/>
+        <w:sz w:val="20"/>
+      </w:rPr>
+    </w:lvl>
+    <w:lvl w:ilvl="1" w:tentative="1">
+      <w:start w:val="1"/>
+      <w:numFmt w:val="bullet"/>
+      <w:lvlText w:val=""/>
+      <w:lvlJc w:val="left"/>
+      <w:pPr>
+        <w:tabs>
+          <w:tab w:val="num" w:pos="1440"/>
+        </w:tabs>
+        <w:ind w:left="1440" w:hanging="360"/>
+      </w:pPr>
+      <w:rPr>
+        <w:rFonts w:ascii="Symbol" w:hAnsi="Symbol" w:hint="default"/>
+        <w:sz w:val="20"/>
+      </w:rPr>
+    </w:lvl>
+    <w:lvl w:ilvl="2" w:tentative="1">
+      <w:start w:val="1"/>
+      <w:numFmt w:val="bullet"/>
+      <w:lvlText w:val=""/>
+      <w:lvlJc w:val="left"/>
+      <w:pPr>
+        <w:tabs>
+          <w:tab w:val="num" w:pos="2160"/>
+        </w:tabs>
+        <w:ind w:left="2160" w:hanging="360"/>
+      </w:pPr>
+      <w:rPr>
+        <w:rFonts w:ascii="Symbol" w:hAnsi="Symbol" w:hint="default"/>
+        <w:sz w:val="20"/>
+      </w:rPr>
+    </w:lvl>
+    <w:lvl w:ilvl="3" w:tentative="1">
+      <w:start w:val="1"/>
+      <w:numFmt w:val="bullet"/>
+      <w:lvlText w:val=""/>
+      <w:lvlJc w:val="left"/>
+      <w:pPr>
+        <w:tabs>
+          <w:tab w:val="num" w:pos="2880"/>
+        </w:tabs>
+        <w:ind w:left="2880" w:hanging="360"/>
+      </w:pPr>
+      <w:rPr>
+        <w:rFonts w:ascii="Symbol" w:hAnsi="Symbol" w:hint="default"/>
+        <w:sz w:val="20"/>
+      </w:rPr>
+    </w:lvl>
+    <w:lvl w:ilvl="4" w:tentative="1">
+      <w:start w:val="1"/>
+      <w:numFmt w:val="bullet"/>
+      <w:lvlText w:val=""/>
+      <w:lvlJc w:val="left"/>
+      <w:pPr>
+        <w:tabs>
+          <w:tab w:val="num" w:pos="3600"/>
+        </w:tabs>
+        <w:ind w:left="3600" w:hanging="360"/>
+      </w:pPr>
+      <w:rPr>
+        <w:rFonts w:ascii="Symbol" w:hAnsi="Symbol" w:hint="default"/>
+        <w:sz w:val="20"/>
+      </w:rPr>
+    </w:lvl>
+    <w:lvl w:ilvl="5" w:tentative="1">
+      <w:start w:val="1"/>
+      <w:numFmt w:val="bullet"/>
+      <w:lvlText w:val=""/>
+      <w:lvlJc w:val="left"/>
+      <w:pPr>
+        <w:tabs>
+          <w:tab w:val="num" w:pos="4320"/>
+        </w:tabs>
+        <w:ind w:left="4320" w:hanging="360"/>
+      </w:pPr>
+      <w:rPr>
+        <w:rFonts w:ascii="Symbol" w:hAnsi="Symbol" w:hint="default"/>
+        <w:sz w:val="20"/>
+      </w:rPr>
+    </w:lvl>
+    <w:lvl w:ilvl="6" w:tentative="1">
+      <w:start w:val="1"/>
+      <w:numFmt w:val="bullet"/>
+      <w:lvlText w:val=""/>
+      <w:lvlJc w:val="left"/>
+      <w:pPr>
+        <w:tabs>
+          <w:tab w:val="num" w:pos="5040"/>
+        </w:tabs>
+        <w:ind w:left="5040" w:hanging="360"/>
+      </w:pPr>
+      <w:rPr>
+        <w:rFonts w:ascii="Symbol" w:hAnsi="Symbol" w:hint="default"/>
+        <w:sz w:val="20"/>
+      </w:rPr>
+    </w:lvl>
+    <w:lvl w:ilvl="7" w:tentative="1">
+      <w:start w:val="1"/>
+      <w:numFmt w:val="bullet"/>
+      <w:lvlText w:val=""/>
+      <w:lvlJc w:val="left"/>
+      <w:pPr>
+        <w:tabs>
+          <w:tab w:val="num" w:pos="5760"/>
+        </w:tabs>
+        <w:ind w:left="5760" w:hanging="360"/>
+      </w:pPr>
+      <w:rPr>
+        <w:rFonts w:ascii="Symbol" w:hAnsi="Symbol" w:hint="default"/>
+        <w:sz w:val="20"/>
+      </w:rPr>
+    </w:lvl>
+    <w:lvl w:ilvl="8" w:tentative="1">
+      <w:start w:val="1"/>
+      <w:numFmt w:val="bullet"/>
+      <w:lvlText w:val=""/>
+      <w:lvlJc w:val="left"/>
+      <w:pPr>
+        <w:tabs>
+          <w:tab w:val="num" w:pos="6480"/>
+        </w:tabs>
+        <w:ind w:left="6480" w:hanging="360"/>
+      </w:pPr>
+      <w:rPr>
+        <w:rFonts w:ascii="Symbol" w:hAnsi="Symbol" w:hint="default"/>
+        <w:sz w:val="20"/>
+      </w:rPr>
+    </w:lvl>
+  </w:abstractNum>
+  <w:abstractNum w:abstractNumId="21" w15:restartNumberingAfterBreak="0">
     <w:nsid w:val="45E6497C"/>
     <w:multiLevelType w:val="hybridMultilevel"/>
     <w:tmpl w:val="D87E186E"/>
@@ -4320,7 +5907,7 @@
       </w:pPr>
     </w:lvl>
   </w:abstractNum>
-  <w:abstractNum w:abstractNumId="16" w15:restartNumberingAfterBreak="0">
+  <w:abstractNum w:abstractNumId="22" w15:restartNumberingAfterBreak="0">
     <w:nsid w:val="4889639C"/>
     <w:multiLevelType w:val="hybridMultilevel"/>
     <w:tmpl w:val="00EA7704"/>
@@ -4433,7 +6020,7 @@
       </w:rPr>
     </w:lvl>
   </w:abstractNum>
-  <w:abstractNum w:abstractNumId="17" w15:restartNumberingAfterBreak="0">
+  <w:abstractNum w:abstractNumId="23" w15:restartNumberingAfterBreak="0">
     <w:nsid w:val="48E719A5"/>
     <w:multiLevelType w:val="hybridMultilevel"/>
     <w:tmpl w:val="E5BE4966"/>
@@ -4519,7 +6106,7 @@
       </w:pPr>
     </w:lvl>
   </w:abstractNum>
-  <w:abstractNum w:abstractNumId="18" w15:restartNumberingAfterBreak="0">
+  <w:abstractNum w:abstractNumId="24" w15:restartNumberingAfterBreak="0">
     <w:nsid w:val="50411AD4"/>
     <w:multiLevelType w:val="hybridMultilevel"/>
     <w:tmpl w:val="C7ACADBA"/>
@@ -4632,7 +6219,7 @@
       </w:rPr>
     </w:lvl>
   </w:abstractNum>
-  <w:abstractNum w:abstractNumId="19" w15:restartNumberingAfterBreak="0">
+  <w:abstractNum w:abstractNumId="25" w15:restartNumberingAfterBreak="0">
     <w:nsid w:val="53326C84"/>
     <w:multiLevelType w:val="hybridMultilevel"/>
     <w:tmpl w:val="B61A91A4"/>
@@ -4718,7 +6305,120 @@
       </w:pPr>
     </w:lvl>
   </w:abstractNum>
-  <w:abstractNum w:abstractNumId="20" w15:restartNumberingAfterBreak="0">
+  <w:abstractNum w:abstractNumId="26" w15:restartNumberingAfterBreak="0">
+    <w:nsid w:val="560B2443"/>
+    <w:multiLevelType w:val="hybridMultilevel"/>
+    <w:tmpl w:val="C564459E"/>
+    <w:lvl w:ilvl="0" w:tplc="380A0001">
+      <w:start w:val="1"/>
+      <w:numFmt w:val="bullet"/>
+      <w:lvlText w:val=""/>
+      <w:lvlJc w:val="left"/>
+      <w:pPr>
+        <w:ind w:left="720" w:hanging="360"/>
+      </w:pPr>
+      <w:rPr>
+        <w:rFonts w:ascii="Symbol" w:hAnsi="Symbol" w:hint="default"/>
+      </w:rPr>
+    </w:lvl>
+    <w:lvl w:ilvl="1" w:tplc="380A0003" w:tentative="1">
+      <w:start w:val="1"/>
+      <w:numFmt w:val="bullet"/>
+      <w:lvlText w:val="o"/>
+      <w:lvlJc w:val="left"/>
+      <w:pPr>
+        <w:ind w:left="1440" w:hanging="360"/>
+      </w:pPr>
+      <w:rPr>
+        <w:rFonts w:ascii="Courier New" w:hAnsi="Courier New" w:cs="Courier New" w:hint="default"/>
+      </w:rPr>
+    </w:lvl>
+    <w:lvl w:ilvl="2" w:tplc="380A0005" w:tentative="1">
+      <w:start w:val="1"/>
+      <w:numFmt w:val="bullet"/>
+      <w:lvlText w:val=""/>
+      <w:lvlJc w:val="left"/>
+      <w:pPr>
+        <w:ind w:left="2160" w:hanging="360"/>
+      </w:pPr>
+      <w:rPr>
+        <w:rFonts w:ascii="Wingdings" w:hAnsi="Wingdings" w:hint="default"/>
+      </w:rPr>
+    </w:lvl>
+    <w:lvl w:ilvl="3" w:tplc="380A0001" w:tentative="1">
+      <w:start w:val="1"/>
+      <w:numFmt w:val="bullet"/>
+      <w:lvlText w:val=""/>
+      <w:lvlJc w:val="left"/>
+      <w:pPr>
+        <w:ind w:left="2880" w:hanging="360"/>
+      </w:pPr>
+      <w:rPr>
+        <w:rFonts w:ascii="Symbol" w:hAnsi="Symbol" w:hint="default"/>
+      </w:rPr>
+    </w:lvl>
+    <w:lvl w:ilvl="4" w:tplc="380A0003" w:tentative="1">
+      <w:start w:val="1"/>
+      <w:numFmt w:val="bullet"/>
+      <w:lvlText w:val="o"/>
+      <w:lvlJc w:val="left"/>
+      <w:pPr>
+        <w:ind w:left="3600" w:hanging="360"/>
+      </w:pPr>
+      <w:rPr>
+        <w:rFonts w:ascii="Courier New" w:hAnsi="Courier New" w:cs="Courier New" w:hint="default"/>
+      </w:rPr>
+    </w:lvl>
+    <w:lvl w:ilvl="5" w:tplc="380A0005" w:tentative="1">
+      <w:start w:val="1"/>
+      <w:numFmt w:val="bullet"/>
+      <w:lvlText w:val=""/>
+      <w:lvlJc w:val="left"/>
+      <w:pPr>
+        <w:ind w:left="4320" w:hanging="360"/>
+      </w:pPr>
+      <w:rPr>
+        <w:rFonts w:ascii="Wingdings" w:hAnsi="Wingdings" w:hint="default"/>
+      </w:rPr>
+    </w:lvl>
+    <w:lvl w:ilvl="6" w:tplc="380A0001" w:tentative="1">
+      <w:start w:val="1"/>
+      <w:numFmt w:val="bullet"/>
+      <w:lvlText w:val=""/>
+      <w:lvlJc w:val="left"/>
+      <w:pPr>
+        <w:ind w:left="5040" w:hanging="360"/>
+      </w:pPr>
+      <w:rPr>
+        <w:rFonts w:ascii="Symbol" w:hAnsi="Symbol" w:hint="default"/>
+      </w:rPr>
+    </w:lvl>
+    <w:lvl w:ilvl="7" w:tplc="380A0003" w:tentative="1">
+      <w:start w:val="1"/>
+      <w:numFmt w:val="bullet"/>
+      <w:lvlText w:val="o"/>
+      <w:lvlJc w:val="left"/>
+      <w:pPr>
+        <w:ind w:left="5760" w:hanging="360"/>
+      </w:pPr>
+      <w:rPr>
+        <w:rFonts w:ascii="Courier New" w:hAnsi="Courier New" w:cs="Courier New" w:hint="default"/>
+      </w:rPr>
+    </w:lvl>
+    <w:lvl w:ilvl="8" w:tplc="380A0005" w:tentative="1">
+      <w:start w:val="1"/>
+      <w:numFmt w:val="bullet"/>
+      <w:lvlText w:val=""/>
+      <w:lvlJc w:val="left"/>
+      <w:pPr>
+        <w:ind w:left="6480" w:hanging="360"/>
+      </w:pPr>
+      <w:rPr>
+        <w:rFonts w:ascii="Wingdings" w:hAnsi="Wingdings" w:hint="default"/>
+      </w:rPr>
+    </w:lvl>
+  </w:abstractNum>
+  <w:abstractNum w:abstractNumId="27" w15:restartNumberingAfterBreak="0">
     <w:nsid w:val="564858BE"/>
     <w:multiLevelType w:val="hybridMultilevel"/>
     <w:tmpl w:val="653C2718"/>
@@ -4831,7 +6531,7 @@
       </w:rPr>
     </w:lvl>
   </w:abstractNum>
-  <w:abstractNum w:abstractNumId="21" w15:restartNumberingAfterBreak="0">
+  <w:abstractNum w:abstractNumId="28" w15:restartNumberingAfterBreak="0">
     <w:nsid w:val="59747636"/>
     <w:multiLevelType w:val="hybridMultilevel"/>
     <w:tmpl w:val="81F03D12"/>
@@ -4944,7 +6644,7 @@
       </w:rPr>
     </w:lvl>
   </w:abstractNum>
-  <w:abstractNum w:abstractNumId="22" w15:restartNumberingAfterBreak="0">
+  <w:abstractNum w:abstractNumId="29" w15:restartNumberingAfterBreak="0">
     <w:nsid w:val="61D614D3"/>
     <w:multiLevelType w:val="hybridMultilevel"/>
     <w:tmpl w:val="46189C32"/>
@@ -5057,7 +6757,7 @@
       </w:rPr>
     </w:lvl>
   </w:abstractNum>
-  <w:abstractNum w:abstractNumId="23" w15:restartNumberingAfterBreak="0">
+  <w:abstractNum w:abstractNumId="30" w15:restartNumberingAfterBreak="0">
     <w:nsid w:val="661200AA"/>
     <w:multiLevelType w:val="hybridMultilevel"/>
     <w:tmpl w:val="3B3E071A"/>
@@ -5146,7 +6846,7 @@
       </w:pPr>
     </w:lvl>
   </w:abstractNum>
-  <w:abstractNum w:abstractNumId="24" w15:restartNumberingAfterBreak="0">
+  <w:abstractNum w:abstractNumId="31" w15:restartNumberingAfterBreak="0">
     <w:nsid w:val="678652FF"/>
     <w:multiLevelType w:val="hybridMultilevel"/>
     <w:tmpl w:val="AE6C1A64"/>
@@ -5235,7 +6935,7 @@
       </w:pPr>
     </w:lvl>
   </w:abstractNum>
-  <w:abstractNum w:abstractNumId="25" w15:restartNumberingAfterBreak="0">
+  <w:abstractNum w:abstractNumId="32" w15:restartNumberingAfterBreak="0">
     <w:nsid w:val="679B65A8"/>
     <w:multiLevelType w:val="hybridMultilevel"/>
     <w:tmpl w:val="2F8C6E70"/>
@@ -5321,7 +7021,7 @@
       </w:pPr>
     </w:lvl>
   </w:abstractNum>
-  <w:abstractNum w:abstractNumId="26" w15:restartNumberingAfterBreak="0">
+  <w:abstractNum w:abstractNumId="33" w15:restartNumberingAfterBreak="0">
     <w:nsid w:val="6A796A34"/>
     <w:multiLevelType w:val="hybridMultilevel"/>
     <w:tmpl w:val="209A0810"/>
@@ -5410,7 +7110,156 @@
       </w:pPr>
     </w:lvl>
   </w:abstractNum>
-  <w:abstractNum w:abstractNumId="27" w15:restartNumberingAfterBreak="0">
+  <w:abstractNum w:abstractNumId="34" w15:restartNumberingAfterBreak="0">
+    <w:nsid w:val="6CAF4294"/>
+    <w:multiLevelType w:val="multilevel"/>
+    <w:tmpl w:val="E3AE3AA6"/>
+    <w:lvl w:ilvl="0">
+      <w:start w:val="1"/>
+      <w:numFmt w:val="bullet"/>
+      <w:lvlText w:val=""/>
+      <w:lvlJc w:val="left"/>
+      <w:pPr>
+        <w:tabs>
+          <w:tab w:val="num" w:pos="720"/>
+        </w:tabs>
+        <w:ind w:left="720" w:hanging="360"/>
+      </w:pPr>
+      <w:rPr>
+        <w:rFonts w:ascii="Symbol" w:hAnsi="Symbol" w:hint="default"/>
+        <w:sz w:val="20"/>
+      </w:rPr>
+    </w:lvl>
+    <w:lvl w:ilvl="1" w:tentative="1">
+      <w:start w:val="1"/>
+      <w:numFmt w:val="bullet"/>
+      <w:lvlText w:val=""/>
+      <w:lvlJc w:val="left"/>
+      <w:pPr>
+        <w:tabs>
+          <w:tab w:val="num" w:pos="1440"/>
+        </w:tabs>
+        <w:ind w:left="1440" w:hanging="360"/>
+      </w:pPr>
+      <w:rPr>
+        <w:rFonts w:ascii="Symbol" w:hAnsi="Symbol" w:hint="default"/>
+        <w:sz w:val="20"/>
+      </w:rPr>
+    </w:lvl>
+    <w:lvl w:ilvl="2" w:tentative="1">
+      <w:start w:val="1"/>
+      <w:numFmt w:val="bullet"/>
+      <w:lvlText w:val=""/>
+      <w:lvlJc w:val="left"/>
+      <w:pPr>
+        <w:tabs>
+          <w:tab w:val="num" w:pos="2160"/>
+        </w:tabs>
+        <w:ind w:left="2160" w:hanging="360"/>
+      </w:pPr>
+      <w:rPr>
+        <w:rFonts w:ascii="Symbol" w:hAnsi="Symbol" w:hint="default"/>
+        <w:sz w:val="20"/>
+      </w:rPr>
+    </w:lvl>
+    <w:lvl w:ilvl="3" w:tentative="1">
+      <w:start w:val="1"/>
+      <w:numFmt w:val="bullet"/>
+      <w:lvlText w:val=""/>
+      <w:lvlJc w:val="left"/>
+      <w:pPr>
+        <w:tabs>
+          <w:tab w:val="num" w:pos="2880"/>
+        </w:tabs>
+        <w:ind w:left="2880" w:hanging="360"/>
+      </w:pPr>
+      <w:rPr>
+        <w:rFonts w:ascii="Symbol" w:hAnsi="Symbol" w:hint="default"/>
+        <w:sz w:val="20"/>
+      </w:rPr>
+    </w:lvl>
+    <w:lvl w:ilvl="4" w:tentative="1">
+      <w:start w:val="1"/>
+      <w:numFmt w:val="bullet"/>
+      <w:lvlText w:val=""/>
+      <w:lvlJc w:val="left"/>
+      <w:pPr>
+        <w:tabs>
+          <w:tab w:val="num" w:pos="3600"/>
+        </w:tabs>
+        <w:ind w:left="3600" w:hanging="360"/>
+      </w:pPr>
+      <w:rPr>
+        <w:rFonts w:ascii="Symbol" w:hAnsi="Symbol" w:hint="default"/>
+        <w:sz w:val="20"/>
+      </w:rPr>
+    </w:lvl>
+    <w:lvl w:ilvl="5" w:tentative="1">
+      <w:start w:val="1"/>
+      <w:numFmt w:val="bullet"/>
+      <w:lvlText w:val=""/>
+      <w:lvlJc w:val="left"/>
+      <w:pPr>
+        <w:tabs>
+          <w:tab w:val="num" w:pos="4320"/>
+        </w:tabs>
+        <w:ind w:left="4320" w:hanging="360"/>
+      </w:pPr>
+      <w:rPr>
+        <w:rFonts w:ascii="Symbol" w:hAnsi="Symbol" w:hint="default"/>
+        <w:sz w:val="20"/>
+      </w:rPr>
+    </w:lvl>
+    <w:lvl w:ilvl="6" w:tentative="1">
+      <w:start w:val="1"/>
+      <w:numFmt w:val="bullet"/>
+      <w:lvlText w:val=""/>
+      <w:lvlJc w:val="left"/>
+      <w:pPr>
+        <w:tabs>
+          <w:tab w:val="num" w:pos="5040"/>
+        </w:tabs>
+        <w:ind w:left="5040" w:hanging="360"/>
+      </w:pPr>
+      <w:rPr>
+        <w:rFonts w:ascii="Symbol" w:hAnsi="Symbol" w:hint="default"/>
+        <w:sz w:val="20"/>
+      </w:rPr>
+    </w:lvl>
+    <w:lvl w:ilvl="7" w:tentative="1">
+      <w:start w:val="1"/>
+      <w:numFmt w:val="bullet"/>
+      <w:lvlText w:val=""/>
+      <w:lvlJc w:val="left"/>
+      <w:pPr>
+        <w:tabs>
+          <w:tab w:val="num" w:pos="5760"/>
+        </w:tabs>
+        <w:ind w:left="5760" w:hanging="360"/>
+      </w:pPr>
+      <w:rPr>
+        <w:rFonts w:ascii="Symbol" w:hAnsi="Symbol" w:hint="default"/>
+        <w:sz w:val="20"/>
+      </w:rPr>
+    </w:lvl>
+    <w:lvl w:ilvl="8" w:tentative="1">
+      <w:start w:val="1"/>
+      <w:numFmt w:val="bullet"/>
+      <w:lvlText w:val=""/>
+      <w:lvlJc w:val="left"/>
+      <w:pPr>
+        <w:tabs>
+          <w:tab w:val="num" w:pos="6480"/>
+        </w:tabs>
+        <w:ind w:left="6480" w:hanging="360"/>
+      </w:pPr>
+      <w:rPr>
+        <w:rFonts w:ascii="Symbol" w:hAnsi="Symbol" w:hint="default"/>
+        <w:sz w:val="20"/>
+      </w:rPr>
+    </w:lvl>
+  </w:abstractNum>
+  <w:abstractNum w:abstractNumId="35" w15:restartNumberingAfterBreak="0">
     <w:nsid w:val="6D0A5955"/>
     <w:multiLevelType w:val="hybridMultilevel"/>
     <w:tmpl w:val="D8ACFE8C"/>
@@ -5496,7 +7345,7 @@
       </w:pPr>
     </w:lvl>
   </w:abstractNum>
-  <w:abstractNum w:abstractNumId="28" w15:restartNumberingAfterBreak="0">
+  <w:abstractNum w:abstractNumId="36" w15:restartNumberingAfterBreak="0">
     <w:nsid w:val="6F612E01"/>
     <w:multiLevelType w:val="hybridMultilevel"/>
     <w:tmpl w:val="376A672A"/>
@@ -5609,7 +7458,156 @@
       </w:rPr>
     </w:lvl>
   </w:abstractNum>
-  <w:abstractNum w:abstractNumId="29" w15:restartNumberingAfterBreak="0">
+  <w:abstractNum w:abstractNumId="37" w15:restartNumberingAfterBreak="0">
+    <w:nsid w:val="72A85AA8"/>
+    <w:multiLevelType w:val="multilevel"/>
+    <w:tmpl w:val="2D547554"/>
+    <w:lvl w:ilvl="0">
+      <w:start w:val="1"/>
+      <w:numFmt w:val="bullet"/>
+      <w:lvlText w:val=""/>
+      <w:lvlJc w:val="left"/>
+      <w:pPr>
+        <w:tabs>
+          <w:tab w:val="num" w:pos="720"/>
+        </w:tabs>
+        <w:ind w:left="720" w:hanging="360"/>
+      </w:pPr>
+      <w:rPr>
+        <w:rFonts w:ascii="Symbol" w:hAnsi="Symbol" w:hint="default"/>
+        <w:sz w:val="20"/>
+      </w:rPr>
+    </w:lvl>
+    <w:lvl w:ilvl="1" w:tentative="1">
+      <w:start w:val="1"/>
+      <w:numFmt w:val="bullet"/>
+      <w:lvlText w:val=""/>
+      <w:lvlJc w:val="left"/>
+      <w:pPr>
+        <w:tabs>
+          <w:tab w:val="num" w:pos="1440"/>
+        </w:tabs>
+        <w:ind w:left="1440" w:hanging="360"/>
+      </w:pPr>
+      <w:rPr>
+        <w:rFonts w:ascii="Symbol" w:hAnsi="Symbol" w:hint="default"/>
+        <w:sz w:val="20"/>
+      </w:rPr>
+    </w:lvl>
+    <w:lvl w:ilvl="2" w:tentative="1">
+      <w:start w:val="1"/>
+      <w:numFmt w:val="bullet"/>
+      <w:lvlText w:val=""/>
+      <w:lvlJc w:val="left"/>
+      <w:pPr>
+        <w:tabs>
+          <w:tab w:val="num" w:pos="2160"/>
+        </w:tabs>
+        <w:ind w:left="2160" w:hanging="360"/>
+      </w:pPr>
+      <w:rPr>
+        <w:rFonts w:ascii="Symbol" w:hAnsi="Symbol" w:hint="default"/>
+        <w:sz w:val="20"/>
+      </w:rPr>
+    </w:lvl>
+    <w:lvl w:ilvl="3" w:tentative="1">
+      <w:start w:val="1"/>
+      <w:numFmt w:val="bullet"/>
+      <w:lvlText w:val=""/>
+      <w:lvlJc w:val="left"/>
+      <w:pPr>
+        <w:tabs>
+          <w:tab w:val="num" w:pos="2880"/>
+        </w:tabs>
+        <w:ind w:left="2880" w:hanging="360"/>
+      </w:pPr>
+      <w:rPr>
+        <w:rFonts w:ascii="Symbol" w:hAnsi="Symbol" w:hint="default"/>
+        <w:sz w:val="20"/>
+      </w:rPr>
+    </w:lvl>
+    <w:lvl w:ilvl="4" w:tentative="1">
+      <w:start w:val="1"/>
+      <w:numFmt w:val="bullet"/>
+      <w:lvlText w:val=""/>
+      <w:lvlJc w:val="left"/>
+      <w:pPr>
+        <w:tabs>
+          <w:tab w:val="num" w:pos="3600"/>
+        </w:tabs>
+        <w:ind w:left="3600" w:hanging="360"/>
+      </w:pPr>
+      <w:rPr>
+        <w:rFonts w:ascii="Symbol" w:hAnsi="Symbol" w:hint="default"/>
+        <w:sz w:val="20"/>
+      </w:rPr>
+    </w:lvl>
+    <w:lvl w:ilvl="5" w:tentative="1">
+      <w:start w:val="1"/>
+      <w:numFmt w:val="bullet"/>
+      <w:lvlText w:val=""/>
+      <w:lvlJc w:val="left"/>
+      <w:pPr>
+        <w:tabs>
+          <w:tab w:val="num" w:pos="4320"/>
+        </w:tabs>
+        <w:ind w:left="4320" w:hanging="360"/>
+      </w:pPr>
+      <w:rPr>
+        <w:rFonts w:ascii="Symbol" w:hAnsi="Symbol" w:hint="default"/>
+        <w:sz w:val="20"/>
+      </w:rPr>
+    </w:lvl>
+    <w:lvl w:ilvl="6" w:tentative="1">
+      <w:start w:val="1"/>
+      <w:numFmt w:val="bullet"/>
+      <w:lvlText w:val=""/>
+      <w:lvlJc w:val="left"/>
+      <w:pPr>
+        <w:tabs>
+          <w:tab w:val="num" w:pos="5040"/>
+        </w:tabs>
+        <w:ind w:left="5040" w:hanging="360"/>
+      </w:pPr>
+      <w:rPr>
+        <w:rFonts w:ascii="Symbol" w:hAnsi="Symbol" w:hint="default"/>
+        <w:sz w:val="20"/>
+      </w:rPr>
+    </w:lvl>
+    <w:lvl w:ilvl="7" w:tentative="1">
+      <w:start w:val="1"/>
+      <w:numFmt w:val="bullet"/>
+      <w:lvlText w:val=""/>
+      <w:lvlJc w:val="left"/>
+      <w:pPr>
+        <w:tabs>
+          <w:tab w:val="num" w:pos="5760"/>
+        </w:tabs>
+        <w:ind w:left="5760" w:hanging="360"/>
+      </w:pPr>
+      <w:rPr>
+        <w:rFonts w:ascii="Symbol" w:hAnsi="Symbol" w:hint="default"/>
+        <w:sz w:val="20"/>
+      </w:rPr>
+    </w:lvl>
+    <w:lvl w:ilvl="8" w:tentative="1">
+      <w:start w:val="1"/>
+      <w:numFmt w:val="bullet"/>
+      <w:lvlText w:val=""/>
+      <w:lvlJc w:val="left"/>
+      <w:pPr>
+        <w:tabs>
+          <w:tab w:val="num" w:pos="6480"/>
+        </w:tabs>
+        <w:ind w:left="6480" w:hanging="360"/>
+      </w:pPr>
+      <w:rPr>
+        <w:rFonts w:ascii="Symbol" w:hAnsi="Symbol" w:hint="default"/>
+        <w:sz w:val="20"/>
+      </w:rPr>
+    </w:lvl>
+  </w:abstractNum>
+  <w:abstractNum w:abstractNumId="38" w15:restartNumberingAfterBreak="0">
     <w:nsid w:val="73D745B0"/>
     <w:multiLevelType w:val="hybridMultilevel"/>
     <w:tmpl w:val="83A28326"/>
@@ -5722,7 +7720,7 @@
       </w:rPr>
     </w:lvl>
   </w:abstractNum>
-  <w:abstractNum w:abstractNumId="30" w15:restartNumberingAfterBreak="0">
+  <w:abstractNum w:abstractNumId="39" w15:restartNumberingAfterBreak="0">
     <w:nsid w:val="74D73497"/>
     <w:multiLevelType w:val="hybridMultilevel"/>
     <w:tmpl w:val="97901B40"/>
@@ -5808,7 +7806,7 @@
       </w:pPr>
     </w:lvl>
   </w:abstractNum>
-  <w:abstractNum w:abstractNumId="31" w15:restartNumberingAfterBreak="0">
+  <w:abstractNum w:abstractNumId="40" w15:restartNumberingAfterBreak="0">
     <w:nsid w:val="77C812F1"/>
     <w:multiLevelType w:val="hybridMultilevel"/>
     <w:tmpl w:val="B9E04894"/>
@@ -5921,7 +7919,269 @@
       </w:rPr>
     </w:lvl>
   </w:abstractNum>
-  <w:abstractNum w:abstractNumId="32" w15:restartNumberingAfterBreak="0">
+  <w:abstractNum w:abstractNumId="41" w15:restartNumberingAfterBreak="0">
+    <w:nsid w:val="789F2FB2"/>
+    <w:multiLevelType w:val="hybridMultilevel"/>
+    <w:tmpl w:val="17AA1EEE"/>
+    <w:lvl w:ilvl="0" w:tplc="380A0001">
+      <w:start w:val="1"/>
+      <w:numFmt w:val="bullet"/>
+      <w:lvlText w:val=""/>
+      <w:lvlJc w:val="left"/>
+      <w:pPr>
+        <w:ind w:left="720" w:hanging="360"/>
+      </w:pPr>
+      <w:rPr>
+        <w:rFonts w:ascii="Symbol" w:hAnsi="Symbol" w:hint="default"/>
+      </w:rPr>
+    </w:lvl>
+    <w:lvl w:ilvl="1" w:tplc="380A0003" w:tentative="1">
+      <w:start w:val="1"/>
+      <w:numFmt w:val="bullet"/>
+      <w:lvlText w:val="o"/>
+      <w:lvlJc w:val="left"/>
+      <w:pPr>
+        <w:ind w:left="1440" w:hanging="360"/>
+      </w:pPr>
+      <w:rPr>
+        <w:rFonts w:ascii="Courier New" w:hAnsi="Courier New" w:cs="Courier New" w:hint="default"/>
+      </w:rPr>
+    </w:lvl>
+    <w:lvl w:ilvl="2" w:tplc="380A0005" w:tentative="1">
+      <w:start w:val="1"/>
+      <w:numFmt w:val="bullet"/>
+      <w:lvlText w:val=""/>
+      <w:lvlJc w:val="left"/>
+      <w:pPr>
+        <w:ind w:left="2160" w:hanging="360"/>
+      </w:pPr>
+      <w:rPr>
+        <w:rFonts w:ascii="Wingdings" w:hAnsi="Wingdings" w:hint="default"/>
+      </w:rPr>
+    </w:lvl>
+    <w:lvl w:ilvl="3" w:tplc="380A0001" w:tentative="1">
+      <w:start w:val="1"/>
+      <w:numFmt w:val="bullet"/>
+      <w:lvlText w:val=""/>
+      <w:lvlJc w:val="left"/>
+      <w:pPr>
+        <w:ind w:left="2880" w:hanging="360"/>
+      </w:pPr>
+      <w:rPr>
+        <w:rFonts w:ascii="Symbol" w:hAnsi="Symbol" w:hint="default"/>
+      </w:rPr>
+    </w:lvl>
+    <w:lvl w:ilvl="4" w:tplc="380A0003" w:tentative="1">
+      <w:start w:val="1"/>
+      <w:numFmt w:val="bullet"/>
+      <w:lvlText w:val="o"/>
+      <w:lvlJc w:val="left"/>
+      <w:pPr>
+        <w:ind w:left="3600" w:hanging="360"/>
+      </w:pPr>
+      <w:rPr>
+        <w:rFonts w:ascii="Courier New" w:hAnsi="Courier New" w:cs="Courier New" w:hint="default"/>
+      </w:rPr>
+    </w:lvl>
+    <w:lvl w:ilvl="5" w:tplc="380A0005" w:tentative="1">
+      <w:start w:val="1"/>
+      <w:numFmt w:val="bullet"/>
+      <w:lvlText w:val=""/>
+      <w:lvlJc w:val="left"/>
+      <w:pPr>
+        <w:ind w:left="4320" w:hanging="360"/>
+      </w:pPr>
+      <w:rPr>
+        <w:rFonts w:ascii="Wingdings" w:hAnsi="Wingdings" w:hint="default"/>
+      </w:rPr>
+    </w:lvl>
+    <w:lvl w:ilvl="6" w:tplc="380A0001" w:tentative="1">
+      <w:start w:val="1"/>
+      <w:numFmt w:val="bullet"/>
+      <w:lvlText w:val=""/>
+      <w:lvlJc w:val="left"/>
+      <w:pPr>
+        <w:ind w:left="5040" w:hanging="360"/>
+      </w:pPr>
+      <w:rPr>
+        <w:rFonts w:ascii="Symbol" w:hAnsi="Symbol" w:hint="default"/>
+      </w:rPr>
+    </w:lvl>
+    <w:lvl w:ilvl="7" w:tplc="380A0003" w:tentative="1">
+      <w:start w:val="1"/>
+      <w:numFmt w:val="bullet"/>
+      <w:lvlText w:val="o"/>
+      <w:lvlJc w:val="left"/>
+      <w:pPr>
+        <w:ind w:left="5760" w:hanging="360"/>
+      </w:pPr>
+      <w:rPr>
+        <w:rFonts w:ascii="Courier New" w:hAnsi="Courier New" w:cs="Courier New" w:hint="default"/>
+      </w:rPr>
+    </w:lvl>
+    <w:lvl w:ilvl="8" w:tplc="380A0005" w:tentative="1">
+      <w:start w:val="1"/>
+      <w:numFmt w:val="bullet"/>
+      <w:lvlText w:val=""/>
+      <w:lvlJc w:val="left"/>
+      <w:pPr>
+        <w:ind w:left="6480" w:hanging="360"/>
+      </w:pPr>
+      <w:rPr>
+        <w:rFonts w:ascii="Wingdings" w:hAnsi="Wingdings" w:hint="default"/>
+      </w:rPr>
+    </w:lvl>
+  </w:abstractNum>
+  <w:abstractNum w:abstractNumId="42" w15:restartNumberingAfterBreak="0">
+    <w:nsid w:val="791A3CF1"/>
+    <w:multiLevelType w:val="multilevel"/>
+    <w:tmpl w:val="356029BE"/>
+    <w:lvl w:ilvl="0">
+      <w:start w:val="1"/>
+      <w:numFmt w:val="bullet"/>
+      <w:lvlText w:val=""/>
+      <w:lvlJc w:val="left"/>
+      <w:pPr>
+        <w:tabs>
+          <w:tab w:val="num" w:pos="720"/>
+        </w:tabs>
+        <w:ind w:left="720" w:hanging="360"/>
+      </w:pPr>
+      <w:rPr>
+        <w:rFonts w:ascii="Symbol" w:hAnsi="Symbol" w:hint="default"/>
+        <w:sz w:val="20"/>
+      </w:rPr>
+    </w:lvl>
+    <w:lvl w:ilvl="1" w:tentative="1">
+      <w:start w:val="1"/>
+      <w:numFmt w:val="bullet"/>
+      <w:lvlText w:val=""/>
+      <w:lvlJc w:val="left"/>
+      <w:pPr>
+        <w:tabs>
+          <w:tab w:val="num" w:pos="1440"/>
+        </w:tabs>
+        <w:ind w:left="1440" w:hanging="360"/>
+      </w:pPr>
+      <w:rPr>
+        <w:rFonts w:ascii="Symbol" w:hAnsi="Symbol" w:hint="default"/>
+        <w:sz w:val="20"/>
+      </w:rPr>
+    </w:lvl>
+    <w:lvl w:ilvl="2" w:tentative="1">
+      <w:start w:val="1"/>
+      <w:numFmt w:val="bullet"/>
+      <w:lvlText w:val=""/>
+      <w:lvlJc w:val="left"/>
+      <w:pPr>
+        <w:tabs>
+          <w:tab w:val="num" w:pos="2160"/>
+        </w:tabs>
+        <w:ind w:left="2160" w:hanging="360"/>
+      </w:pPr>
+      <w:rPr>
+        <w:rFonts w:ascii="Symbol" w:hAnsi="Symbol" w:hint="default"/>
+        <w:sz w:val="20"/>
+      </w:rPr>
+    </w:lvl>
+    <w:lvl w:ilvl="3" w:tentative="1">
+      <w:start w:val="1"/>
+      <w:numFmt w:val="bullet"/>
+      <w:lvlText w:val=""/>
+      <w:lvlJc w:val="left"/>
+      <w:pPr>
+        <w:tabs>
+          <w:tab w:val="num" w:pos="2880"/>
+        </w:tabs>
+        <w:ind w:left="2880" w:hanging="360"/>
+      </w:pPr>
+      <w:rPr>
+        <w:rFonts w:ascii="Symbol" w:hAnsi="Symbol" w:hint="default"/>
+        <w:sz w:val="20"/>
+      </w:rPr>
+    </w:lvl>
+    <w:lvl w:ilvl="4" w:tentative="1">
+      <w:start w:val="1"/>
+      <w:numFmt w:val="bullet"/>
+      <w:lvlText w:val=""/>
+      <w:lvlJc w:val="left"/>
+      <w:pPr>
+        <w:tabs>
+          <w:tab w:val="num" w:pos="3600"/>
+        </w:tabs>
+        <w:ind w:left="3600" w:hanging="360"/>
+      </w:pPr>
+      <w:rPr>
+        <w:rFonts w:ascii="Symbol" w:hAnsi="Symbol" w:hint="default"/>
+        <w:sz w:val="20"/>
+      </w:rPr>
+    </w:lvl>
+    <w:lvl w:ilvl="5" w:tentative="1">
+      <w:start w:val="1"/>
+      <w:numFmt w:val="bullet"/>
+      <w:lvlText w:val=""/>
+      <w:lvlJc w:val="left"/>
+      <w:pPr>
+        <w:tabs>
+          <w:tab w:val="num" w:pos="4320"/>
+        </w:tabs>
+        <w:ind w:left="4320" w:hanging="360"/>
+      </w:pPr>
+      <w:rPr>
+        <w:rFonts w:ascii="Symbol" w:hAnsi="Symbol" w:hint="default"/>
+        <w:sz w:val="20"/>
+      </w:rPr>
+    </w:lvl>
+    <w:lvl w:ilvl="6" w:tentative="1">
+      <w:start w:val="1"/>
+      <w:numFmt w:val="bullet"/>
+      <w:lvlText w:val=""/>
+      <w:lvlJc w:val="left"/>
+      <w:pPr>
+        <w:tabs>
+          <w:tab w:val="num" w:pos="5040"/>
+        </w:tabs>
+        <w:ind w:left="5040" w:hanging="360"/>
+      </w:pPr>
+      <w:rPr>
+        <w:rFonts w:ascii="Symbol" w:hAnsi="Symbol" w:hint="default"/>
+        <w:sz w:val="20"/>
+      </w:rPr>
+    </w:lvl>
+    <w:lvl w:ilvl="7" w:tentative="1">
+      <w:start w:val="1"/>
+      <w:numFmt w:val="bullet"/>
+      <w:lvlText w:val=""/>
+      <w:lvlJc w:val="left"/>
+      <w:pPr>
+        <w:tabs>
+          <w:tab w:val="num" w:pos="5760"/>
+        </w:tabs>
+        <w:ind w:left="5760" w:hanging="360"/>
+      </w:pPr>
+      <w:rPr>
+        <w:rFonts w:ascii="Symbol" w:hAnsi="Symbol" w:hint="default"/>
+        <w:sz w:val="20"/>
+      </w:rPr>
+    </w:lvl>
+    <w:lvl w:ilvl="8" w:tentative="1">
+      <w:start w:val="1"/>
+      <w:numFmt w:val="bullet"/>
+      <w:lvlText w:val=""/>
+      <w:lvlJc w:val="left"/>
+      <w:pPr>
+        <w:tabs>
+          <w:tab w:val="num" w:pos="6480"/>
+        </w:tabs>
+        <w:ind w:left="6480" w:hanging="360"/>
+      </w:pPr>
+      <w:rPr>
+        <w:rFonts w:ascii="Symbol" w:hAnsi="Symbol" w:hint="default"/>
+        <w:sz w:val="20"/>
+      </w:rPr>
+    </w:lvl>
+  </w:abstractNum>
+  <w:abstractNum w:abstractNumId="43" w15:restartNumberingAfterBreak="0">
     <w:nsid w:val="7A6421ED"/>
     <w:multiLevelType w:val="hybridMultilevel"/>
     <w:tmpl w:val="187E19DA"/>
@@ -6033,7 +8293,7 @@
       </w:rPr>
     </w:lvl>
   </w:abstractNum>
-  <w:abstractNum w:abstractNumId="33" w15:restartNumberingAfterBreak="0">
+  <w:abstractNum w:abstractNumId="44" w15:restartNumberingAfterBreak="0">
     <w:nsid w:val="7FE12033"/>
     <w:multiLevelType w:val="hybridMultilevel"/>
     <w:tmpl w:val="D7264B30"/>
@@ -6146,106 +8406,139 @@
     </w:lvl>
   </w:abstractNum>
   <w:num w:numId="1" w16cid:durableId="835388044">
-    <w:abstractNumId w:val="23"/>
+    <w:abstractNumId w:val="30"/>
   </w:num>
   <w:num w:numId="2" w16cid:durableId="911892952">
+    <w:abstractNumId w:val="29"/>
+  </w:num>
+  <w:num w:numId="3" w16cid:durableId="475881976">
     <w:abstractNumId w:val="22"/>
   </w:num>
-  <w:num w:numId="3" w16cid:durableId="475881976">
+  <w:num w:numId="4" w16cid:durableId="493835685">
+    <w:abstractNumId w:val="7"/>
+  </w:num>
+  <w:num w:numId="5" w16cid:durableId="1961569839">
+    <w:abstractNumId w:val="38"/>
+  </w:num>
+  <w:num w:numId="6" w16cid:durableId="658922378">
+    <w:abstractNumId w:val="36"/>
+  </w:num>
+  <w:num w:numId="7" w16cid:durableId="1809938439">
     <w:abstractNumId w:val="16"/>
   </w:num>
-  <w:num w:numId="4" w16cid:durableId="493835685">
-    <w:abstractNumId w:val="6"/>
-  </w:num>
-  <w:num w:numId="5" w16cid:durableId="1961569839">
-    <w:abstractNumId w:val="29"/>
-  </w:num>
-  <w:num w:numId="6" w16cid:durableId="658922378">
-    <w:abstractNumId w:val="28"/>
-  </w:num>
-  <w:num w:numId="7" w16cid:durableId="1809938439">
-    <w:abstractNumId w:val="12"/>
-  </w:num>
   <w:num w:numId="8" w16cid:durableId="496044787">
-    <w:abstractNumId w:val="18"/>
+    <w:abstractNumId w:val="24"/>
   </w:num>
   <w:num w:numId="9" w16cid:durableId="158234388">
-    <w:abstractNumId w:val="3"/>
+    <w:abstractNumId w:val="4"/>
   </w:num>
   <w:num w:numId="10" w16cid:durableId="550462602">
-    <w:abstractNumId w:val="32"/>
+    <w:abstractNumId w:val="43"/>
   </w:num>
   <w:num w:numId="11" w16cid:durableId="584193518">
     <w:abstractNumId w:val="0"/>
   </w:num>
   <w:num w:numId="12" w16cid:durableId="1166091200">
+    <w:abstractNumId w:val="21"/>
+  </w:num>
+  <w:num w:numId="13" w16cid:durableId="1284461669">
+    <w:abstractNumId w:val="14"/>
+  </w:num>
+  <w:num w:numId="14" w16cid:durableId="2005205097">
+    <w:abstractNumId w:val="35"/>
+  </w:num>
+  <w:num w:numId="15" w16cid:durableId="1387333433">
+    <w:abstractNumId w:val="31"/>
+  </w:num>
+  <w:num w:numId="16" w16cid:durableId="156193739">
+    <w:abstractNumId w:val="25"/>
+  </w:num>
+  <w:num w:numId="17" w16cid:durableId="1990933793">
+    <w:abstractNumId w:val="23"/>
+  </w:num>
+  <w:num w:numId="18" w16cid:durableId="1647780259">
+    <w:abstractNumId w:val="33"/>
+  </w:num>
+  <w:num w:numId="19" w16cid:durableId="62607511">
+    <w:abstractNumId w:val="39"/>
+  </w:num>
+  <w:num w:numId="20" w16cid:durableId="135269156">
+    <w:abstractNumId w:val="6"/>
+  </w:num>
+  <w:num w:numId="21" w16cid:durableId="1842045032">
+    <w:abstractNumId w:val="19"/>
+  </w:num>
+  <w:num w:numId="22" w16cid:durableId="667832522">
+    <w:abstractNumId w:val="5"/>
+  </w:num>
+  <w:num w:numId="23" w16cid:durableId="1713729940">
+    <w:abstractNumId w:val="44"/>
+  </w:num>
+  <w:num w:numId="24" w16cid:durableId="93944289">
+    <w:abstractNumId w:val="2"/>
+  </w:num>
+  <w:num w:numId="25" w16cid:durableId="1098722657">
+    <w:abstractNumId w:val="11"/>
+  </w:num>
+  <w:num w:numId="26" w16cid:durableId="218977323">
+    <w:abstractNumId w:val="18"/>
+  </w:num>
+  <w:num w:numId="27" w16cid:durableId="941764422">
+    <w:abstractNumId w:val="3"/>
+  </w:num>
+  <w:num w:numId="28" w16cid:durableId="1016729985">
+    <w:abstractNumId w:val="10"/>
+  </w:num>
+  <w:num w:numId="29" w16cid:durableId="1800758123">
+    <w:abstractNumId w:val="28"/>
+  </w:num>
+  <w:num w:numId="30" w16cid:durableId="1855535930">
+    <w:abstractNumId w:val="32"/>
+  </w:num>
+  <w:num w:numId="31" w16cid:durableId="1130243320">
+    <w:abstractNumId w:val="40"/>
+  </w:num>
+  <w:num w:numId="32" w16cid:durableId="1785228073">
+    <w:abstractNumId w:val="27"/>
+  </w:num>
+  <w:num w:numId="33" w16cid:durableId="1602955294">
     <w:abstractNumId w:val="15"/>
   </w:num>
-  <w:num w:numId="13" w16cid:durableId="1284461669">
-    <w:abstractNumId w:val="10"/>
+  <w:num w:numId="34" w16cid:durableId="1591350697">
+    <w:abstractNumId w:val="9"/>
   </w:num>
-  <w:num w:numId="14" w16cid:durableId="2005205097">
-    <w:abstractNumId w:val="27"/>
+  <w:num w:numId="35" w16cid:durableId="1583369313">
+    <w:abstractNumId w:val="1"/>
   </w:num>
-  <w:num w:numId="15" w16cid:durableId="1387333433">
-    <w:abstractNumId w:val="24"/>
+  <w:num w:numId="36" w16cid:durableId="1987004228">
+    <w:abstractNumId w:val="20"/>
   </w:num>
-  <w:num w:numId="16" w16cid:durableId="156193739">
-    <w:abstractNumId w:val="19"/>
+  <w:num w:numId="37" w16cid:durableId="1100636216">
+    <w:abstractNumId w:val="42"/>
   </w:num>
-  <w:num w:numId="17" w16cid:durableId="1990933793">
+  <w:num w:numId="38" w16cid:durableId="264075046">
+    <w:abstractNumId w:val="34"/>
+  </w:num>
+  <w:num w:numId="39" w16cid:durableId="788935571">
+    <w:abstractNumId w:val="26"/>
+  </w:num>
+  <w:num w:numId="40" w16cid:durableId="1292131415">
     <w:abstractNumId w:val="17"/>
   </w:num>
-  <w:num w:numId="18" w16cid:durableId="1647780259">
-    <w:abstractNumId w:val="26"/>
+  <w:num w:numId="41" w16cid:durableId="327094754">
+    <w:abstractNumId w:val="12"/>
   </w:num>
-  <w:num w:numId="19" w16cid:durableId="62607511">
-    <w:abstractNumId w:val="30"/>
+  <w:num w:numId="42" w16cid:durableId="2053069019">
+    <w:abstractNumId w:val="8"/>
   </w:num>
-  <w:num w:numId="20" w16cid:durableId="135269156">
-    <w:abstractNumId w:val="5"/>
-  </w:num>
-  <w:num w:numId="21" w16cid:durableId="1842045032">
-    <w:abstractNumId w:val="14"/>
-  </w:num>
-  <w:num w:numId="22" w16cid:durableId="667832522">
-    <w:abstractNumId w:val="4"/>
-  </w:num>
-  <w:num w:numId="23" w16cid:durableId="1713729940">
-    <w:abstractNumId w:val="33"/>
-  </w:num>
-  <w:num w:numId="24" w16cid:durableId="93944289">
-    <w:abstractNumId w:val="1"/>
-  </w:num>
-  <w:num w:numId="25" w16cid:durableId="1098722657">
-    <w:abstractNumId w:val="9"/>
-  </w:num>
-  <w:num w:numId="26" w16cid:durableId="218977323">
+  <w:num w:numId="43" w16cid:durableId="1430733348">
     <w:abstractNumId w:val="13"/>
   </w:num>
-  <w:num w:numId="27" w16cid:durableId="941764422">
-    <w:abstractNumId w:val="2"/>
+  <w:num w:numId="44" w16cid:durableId="311301458">
+    <w:abstractNumId w:val="37"/>
   </w:num>
-  <w:num w:numId="28" w16cid:durableId="1016729985">
-    <w:abstractNumId w:val="8"/>
-  </w:num>
-  <w:num w:numId="29" w16cid:durableId="1800758123">
-    <w:abstractNumId w:val="21"/>
-  </w:num>
-  <w:num w:numId="30" w16cid:durableId="1855535930">
-    <w:abstractNumId w:val="25"/>
-  </w:num>
-  <w:num w:numId="31" w16cid:durableId="1130243320">
-    <w:abstractNumId w:val="31"/>
-  </w:num>
-  <w:num w:numId="32" w16cid:durableId="1785228073">
-    <w:abstractNumId w:val="20"/>
-  </w:num>
-  <w:num w:numId="33" w16cid:durableId="1602955294">
-    <w:abstractNumId w:val="11"/>
-  </w:num>
-  <w:num w:numId="34" w16cid:durableId="1591350697">
-    <w:abstractNumId w:val="7"/>
+  <w:num w:numId="45" w16cid:durableId="884023263">
+    <w:abstractNumId w:val="41"/>
   </w:num>
 </w:numbering>
 </file>
@@ -6263,7 +8556,7 @@
     </w:rPrDefault>
     <w:pPrDefault>
       <w:pPr>
-        <w:spacing w:after="160" w:line="259" w:lineRule="auto"/>
+        <w:spacing w:after="160" w:line="360" w:lineRule="auto"/>
         <w:jc w:val="both"/>
       </w:pPr>
     </w:pPrDefault>

</xml_diff>

<commit_message>
Se ha actualizado el índice del documento y se ha guardado como archivo .pdf.
</commit_message>
<xml_diff>
--- a/Segunda Entrega/Inglés/English.docx
+++ b/Segunda Entrega/Inglés/English.docx
@@ -5,6 +5,7 @@
     <w:sdt>
       <w:sdtPr>
         <w:rPr>
+          <w:rFonts w:ascii="Arial" w:hAnsi="Arial" w:cs="Arial"/>
           <w:lang w:val="en-US"/>
         </w:rPr>
         <w:id w:val="-1841304341"/>
@@ -15,7 +16,7 @@
       </w:sdtPr>
       <w:sdtEndPr>
         <w:rPr>
-          <w:rFonts w:ascii="Arial" w:eastAsiaTheme="minorHAnsi" w:hAnsi="Arial" w:cstheme="minorHAnsi"/>
+          <w:rFonts w:eastAsiaTheme="minorHAnsi"/>
           <w:b/>
           <w:bCs/>
           <w:noProof w:val="0"/>
@@ -30,11 +31,13 @@
           <w:pPr>
             <w:pStyle w:val="TtuloTDC"/>
             <w:rPr>
+              <w:rFonts w:ascii="Arial" w:hAnsi="Arial" w:cs="Arial"/>
               <w:lang w:val="en-US"/>
             </w:rPr>
           </w:pPr>
           <w:r>
             <w:rPr>
+              <w:rFonts w:ascii="Arial" w:hAnsi="Arial" w:cs="Arial"/>
               <w:lang w:val="en-US"/>
             </w:rPr>
             <w:t>Contenido</w:t>
@@ -47,37 +50,41 @@
               <w:tab w:val="right" w:leader="dot" w:pos="9016"/>
             </w:tabs>
             <w:rPr>
-              <w:rFonts w:asciiTheme="minorHAnsi" w:eastAsiaTheme="minorEastAsia" w:hAnsiTheme="minorHAnsi" w:cstheme="minorBidi"/>
+              <w:rFonts w:eastAsiaTheme="minorEastAsia" w:cs="Arial"/>
               <w:noProof/>
               <w:kern w:val="2"/>
               <w:sz w:val="22"/>
               <w:szCs w:val="22"/>
-              <w:lang w:val="en-US" w:eastAsia="es-UY"/>
+              <w:lang w:val="es-UY" w:eastAsia="es-UY"/>
               <w14:ligatures w14:val="standardContextual"/>
             </w:rPr>
           </w:pPr>
           <w:r>
             <w:rPr>
+              <w:rFonts w:cs="Arial"/>
               <w:lang w:val="en-US"/>
             </w:rPr>
             <w:fldChar w:fldCharType="begin"/>
           </w:r>
           <w:r>
             <w:rPr>
+              <w:rFonts w:cs="Arial"/>
               <w:lang w:val="en-US"/>
             </w:rPr>
             <w:instrText xml:space="preserve"> TOC \o "1-3" \h \z \u </w:instrText>
           </w:r>
           <w:r>
             <w:rPr>
+              <w:rFonts w:cs="Arial"/>
               <w:lang w:val="en-US"/>
             </w:rPr>
             <w:fldChar w:fldCharType="separate"/>
           </w:r>
-          <w:hyperlink w:anchor="_Toc145003989" w:history="1">
+          <w:hyperlink w:anchor="_Toc145005168" w:history="1">
             <w:r>
               <w:rPr>
                 <w:rStyle w:val="Hipervnculo"/>
+                <w:rFonts w:cs="Arial"/>
                 <w:noProof/>
                 <w:lang w:val="en-US" w:eastAsia="es-UY"/>
               </w:rPr>
@@ -85,56 +92,56 @@
             </w:r>
             <w:r>
               <w:rPr>
-                <w:noProof/>
-                <w:webHidden/>
-                <w:lang w:val="en-US"/>
+                <w:rFonts w:cs="Arial"/>
+                <w:noProof/>
+                <w:webHidden/>
               </w:rPr>
               <w:tab/>
             </w:r>
             <w:r>
               <w:rPr>
-                <w:noProof/>
-                <w:webHidden/>
-                <w:lang w:val="en-US"/>
+                <w:rFonts w:cs="Arial"/>
+                <w:noProof/>
+                <w:webHidden/>
               </w:rPr>
               <w:fldChar w:fldCharType="begin"/>
             </w:r>
             <w:r>
               <w:rPr>
-                <w:noProof/>
-                <w:webHidden/>
-                <w:lang w:val="en-US"/>
-              </w:rPr>
-              <w:instrText xml:space="preserve"> PAGEREF _Toc145003989 \h </w:instrText>
-            </w:r>
-            <w:r>
-              <w:rPr>
-                <w:noProof/>
-                <w:webHidden/>
-                <w:lang w:val="en-US"/>
-              </w:rPr>
-            </w:r>
-            <w:r>
-              <w:rPr>
-                <w:noProof/>
-                <w:webHidden/>
-                <w:lang w:val="en-US"/>
+                <w:rFonts w:cs="Arial"/>
+                <w:noProof/>
+                <w:webHidden/>
+              </w:rPr>
+              <w:instrText xml:space="preserve"> PAGEREF _Toc145005168 \h </w:instrText>
+            </w:r>
+            <w:r>
+              <w:rPr>
+                <w:rFonts w:cs="Arial"/>
+                <w:noProof/>
+                <w:webHidden/>
+              </w:rPr>
+            </w:r>
+            <w:r>
+              <w:rPr>
+                <w:rFonts w:cs="Arial"/>
+                <w:noProof/>
+                <w:webHidden/>
               </w:rPr>
               <w:fldChar w:fldCharType="separate"/>
             </w:r>
             <w:r>
               <w:rPr>
-                <w:noProof/>
-                <w:webHidden/>
-                <w:lang w:val="en-US"/>
-              </w:rPr>
-              <w:t>2</w:t>
-            </w:r>
-            <w:r>
-              <w:rPr>
-                <w:noProof/>
-                <w:webHidden/>
-                <w:lang w:val="en-US"/>
+                <w:rFonts w:cs="Arial"/>
+                <w:noProof/>
+                <w:webHidden/>
+              </w:rPr>
+              <w:t>3</w:t>
+            </w:r>
+            <w:r>
+              <w:rPr>
+                <w:rFonts w:cs="Arial"/>
+                <w:noProof/>
+                <w:webHidden/>
               </w:rPr>
               <w:fldChar w:fldCharType="end"/>
             </w:r>
@@ -147,16 +154,16 @@
               <w:tab w:val="right" w:leader="dot" w:pos="9016"/>
             </w:tabs>
             <w:rPr>
-              <w:rFonts w:asciiTheme="minorHAnsi" w:eastAsiaTheme="minorEastAsia" w:hAnsiTheme="minorHAnsi" w:cstheme="minorBidi"/>
+              <w:rFonts w:eastAsiaTheme="minorEastAsia" w:cs="Arial"/>
               <w:noProof/>
               <w:kern w:val="2"/>
               <w:sz w:val="22"/>
               <w:szCs w:val="22"/>
-              <w:lang w:val="en-US" w:eastAsia="es-UY"/>
+              <w:lang w:val="es-UY" w:eastAsia="es-UY"/>
               <w14:ligatures w14:val="standardContextual"/>
             </w:rPr>
           </w:pPr>
-          <w:hyperlink w:anchor="_Toc145003990" w:history="1">
+          <w:hyperlink w:anchor="_Toc145005169" w:history="1">
             <w:r>
               <w:rPr>
                 <w:rStyle w:val="Hipervnculo"/>
@@ -168,56 +175,56 @@
             </w:r>
             <w:r>
               <w:rPr>
-                <w:noProof/>
-                <w:webHidden/>
-                <w:lang w:val="en-US"/>
+                <w:rFonts w:cs="Arial"/>
+                <w:noProof/>
+                <w:webHidden/>
               </w:rPr>
               <w:tab/>
             </w:r>
             <w:r>
               <w:rPr>
-                <w:noProof/>
-                <w:webHidden/>
-                <w:lang w:val="en-US"/>
+                <w:rFonts w:cs="Arial"/>
+                <w:noProof/>
+                <w:webHidden/>
               </w:rPr>
               <w:fldChar w:fldCharType="begin"/>
             </w:r>
             <w:r>
               <w:rPr>
-                <w:noProof/>
-                <w:webHidden/>
-                <w:lang w:val="en-US"/>
-              </w:rPr>
-              <w:instrText xml:space="preserve"> PAGEREF _Toc145003990 \h </w:instrText>
-            </w:r>
-            <w:r>
-              <w:rPr>
-                <w:noProof/>
-                <w:webHidden/>
-                <w:lang w:val="en-US"/>
-              </w:rPr>
-            </w:r>
-            <w:r>
-              <w:rPr>
-                <w:noProof/>
-                <w:webHidden/>
-                <w:lang w:val="en-US"/>
+                <w:rFonts w:cs="Arial"/>
+                <w:noProof/>
+                <w:webHidden/>
+              </w:rPr>
+              <w:instrText xml:space="preserve"> PAGEREF _Toc145005169 \h </w:instrText>
+            </w:r>
+            <w:r>
+              <w:rPr>
+                <w:rFonts w:cs="Arial"/>
+                <w:noProof/>
+                <w:webHidden/>
+              </w:rPr>
+            </w:r>
+            <w:r>
+              <w:rPr>
+                <w:rFonts w:cs="Arial"/>
+                <w:noProof/>
+                <w:webHidden/>
               </w:rPr>
               <w:fldChar w:fldCharType="separate"/>
             </w:r>
             <w:r>
               <w:rPr>
-                <w:noProof/>
-                <w:webHidden/>
-                <w:lang w:val="en-US"/>
-              </w:rPr>
-              <w:t>2</w:t>
-            </w:r>
-            <w:r>
-              <w:rPr>
-                <w:noProof/>
-                <w:webHidden/>
-                <w:lang w:val="en-US"/>
+                <w:rFonts w:cs="Arial"/>
+                <w:noProof/>
+                <w:webHidden/>
+              </w:rPr>
+              <w:t>3</w:t>
+            </w:r>
+            <w:r>
+              <w:rPr>
+                <w:rFonts w:cs="Arial"/>
+                <w:noProof/>
+                <w:webHidden/>
               </w:rPr>
               <w:fldChar w:fldCharType="end"/>
             </w:r>
@@ -231,16 +238,16 @@
               <w:tab w:val="right" w:leader="dot" w:pos="9016"/>
             </w:tabs>
             <w:rPr>
-              <w:rFonts w:asciiTheme="minorHAnsi" w:eastAsiaTheme="minorEastAsia" w:hAnsiTheme="minorHAnsi" w:cstheme="minorBidi"/>
+              <w:rFonts w:eastAsiaTheme="minorEastAsia" w:cs="Arial"/>
               <w:noProof/>
               <w:kern w:val="2"/>
               <w:sz w:val="22"/>
               <w:szCs w:val="22"/>
-              <w:lang w:val="en-US" w:eastAsia="es-UY"/>
+              <w:lang w:val="es-UY" w:eastAsia="es-UY"/>
               <w14:ligatures w14:val="standardContextual"/>
             </w:rPr>
           </w:pPr>
-          <w:hyperlink w:anchor="_Toc145003991" w:history="1">
+          <w:hyperlink w:anchor="_Toc145005170" w:history="1">
             <w:r>
               <w:rPr>
                 <w:rStyle w:val="Hipervnculo"/>
@@ -252,77 +259,77 @@
             </w:r>
             <w:r>
               <w:rPr>
-                <w:rFonts w:asciiTheme="minorHAnsi" w:eastAsiaTheme="minorEastAsia" w:hAnsiTheme="minorHAnsi" w:cstheme="minorBidi"/>
+                <w:rFonts w:eastAsiaTheme="minorEastAsia" w:cs="Arial"/>
                 <w:noProof/>
                 <w:kern w:val="2"/>
                 <w:sz w:val="22"/>
                 <w:szCs w:val="22"/>
+                <w:lang w:val="es-UY" w:eastAsia="es-UY"/>
+                <w14:ligatures w14:val="standardContextual"/>
+              </w:rPr>
+              <w:tab/>
+            </w:r>
+            <w:r>
+              <w:rPr>
+                <w:rStyle w:val="Hipervnculo"/>
+                <w:rFonts w:cs="Arial"/>
+                <w:noProof/>
                 <w:lang w:val="en-US" w:eastAsia="es-UY"/>
-                <w14:ligatures w14:val="standardContextual"/>
+              </w:rPr>
+              <w:t>Fabricio Jordán: Coordinator of the team, responsible for programming and everything related to "Operating Systems II".</w:t>
+            </w:r>
+            <w:r>
+              <w:rPr>
+                <w:rFonts w:cs="Arial"/>
+                <w:noProof/>
+                <w:webHidden/>
               </w:rPr>
               <w:tab/>
             </w:r>
             <w:r>
               <w:rPr>
-                <w:rStyle w:val="Hipervnculo"/>
-                <w:rFonts w:cs="Arial"/>
-                <w:noProof/>
-                <w:lang w:val="en-US" w:eastAsia="es-UY"/>
-              </w:rPr>
-              <w:t>Fabricio Jordán: Coordinator of the team, responsible for programming and everything related to "Operating Systems II".</w:t>
-            </w:r>
-            <w:r>
-              <w:rPr>
-                <w:noProof/>
-                <w:webHidden/>
-                <w:lang w:val="en-US"/>
-              </w:rPr>
-              <w:tab/>
-            </w:r>
-            <w:r>
-              <w:rPr>
-                <w:noProof/>
-                <w:webHidden/>
-                <w:lang w:val="en-US"/>
+                <w:rFonts w:cs="Arial"/>
+                <w:noProof/>
+                <w:webHidden/>
               </w:rPr>
               <w:fldChar w:fldCharType="begin"/>
             </w:r>
             <w:r>
               <w:rPr>
-                <w:noProof/>
-                <w:webHidden/>
-                <w:lang w:val="en-US"/>
-              </w:rPr>
-              <w:instrText xml:space="preserve"> PAGEREF _Toc145003991 \h </w:instrText>
-            </w:r>
-            <w:r>
-              <w:rPr>
-                <w:noProof/>
-                <w:webHidden/>
-                <w:lang w:val="en-US"/>
-              </w:rPr>
-            </w:r>
-            <w:r>
-              <w:rPr>
-                <w:noProof/>
-                <w:webHidden/>
-                <w:lang w:val="en-US"/>
+                <w:rFonts w:cs="Arial"/>
+                <w:noProof/>
+                <w:webHidden/>
+              </w:rPr>
+              <w:instrText xml:space="preserve"> PAGEREF _Toc145005170 \h </w:instrText>
+            </w:r>
+            <w:r>
+              <w:rPr>
+                <w:rFonts w:cs="Arial"/>
+                <w:noProof/>
+                <w:webHidden/>
+              </w:rPr>
+            </w:r>
+            <w:r>
+              <w:rPr>
+                <w:rFonts w:cs="Arial"/>
+                <w:noProof/>
+                <w:webHidden/>
               </w:rPr>
               <w:fldChar w:fldCharType="separate"/>
             </w:r>
             <w:r>
               <w:rPr>
-                <w:noProof/>
-                <w:webHidden/>
-                <w:lang w:val="en-US"/>
-              </w:rPr>
-              <w:t>2</w:t>
-            </w:r>
-            <w:r>
-              <w:rPr>
-                <w:noProof/>
-                <w:webHidden/>
-                <w:lang w:val="en-US"/>
+                <w:rFonts w:cs="Arial"/>
+                <w:noProof/>
+                <w:webHidden/>
+              </w:rPr>
+              <w:t>3</w:t>
+            </w:r>
+            <w:r>
+              <w:rPr>
+                <w:rFonts w:cs="Arial"/>
+                <w:noProof/>
+                <w:webHidden/>
               </w:rPr>
               <w:fldChar w:fldCharType="end"/>
             </w:r>
@@ -336,16 +343,16 @@
               <w:tab w:val="right" w:leader="dot" w:pos="9016"/>
             </w:tabs>
             <w:rPr>
-              <w:rFonts w:asciiTheme="minorHAnsi" w:eastAsiaTheme="minorEastAsia" w:hAnsiTheme="minorHAnsi" w:cstheme="minorBidi"/>
+              <w:rFonts w:eastAsiaTheme="minorEastAsia" w:cs="Arial"/>
               <w:noProof/>
               <w:kern w:val="2"/>
               <w:sz w:val="22"/>
               <w:szCs w:val="22"/>
-              <w:lang w:val="en-US" w:eastAsia="es-UY"/>
+              <w:lang w:val="es-UY" w:eastAsia="es-UY"/>
               <w14:ligatures w14:val="standardContextual"/>
             </w:rPr>
           </w:pPr>
-          <w:hyperlink w:anchor="_Toc145003992" w:history="1">
+          <w:hyperlink w:anchor="_Toc145005171" w:history="1">
             <w:r>
               <w:rPr>
                 <w:rStyle w:val="Hipervnculo"/>
@@ -357,77 +364,77 @@
             </w:r>
             <w:r>
               <w:rPr>
-                <w:rFonts w:asciiTheme="minorHAnsi" w:eastAsiaTheme="minorEastAsia" w:hAnsiTheme="minorHAnsi" w:cstheme="minorBidi"/>
+                <w:rFonts w:eastAsiaTheme="minorEastAsia" w:cs="Arial"/>
                 <w:noProof/>
                 <w:kern w:val="2"/>
                 <w:sz w:val="22"/>
                 <w:szCs w:val="22"/>
+                <w:lang w:val="es-UY" w:eastAsia="es-UY"/>
+                <w14:ligatures w14:val="standardContextual"/>
+              </w:rPr>
+              <w:tab/>
+            </w:r>
+            <w:r>
+              <w:rPr>
+                <w:rStyle w:val="Hipervnculo"/>
+                <w:rFonts w:cs="Arial"/>
+                <w:noProof/>
                 <w:lang w:val="en-US" w:eastAsia="es-UY"/>
-                <w14:ligatures w14:val="standardContextual"/>
+              </w:rPr>
+              <w:t>Franco Behn: Sub-coordinator of the team, oversees the document and works on the subject "Sociology".</w:t>
+            </w:r>
+            <w:r>
+              <w:rPr>
+                <w:rFonts w:cs="Arial"/>
+                <w:noProof/>
+                <w:webHidden/>
               </w:rPr>
               <w:tab/>
             </w:r>
             <w:r>
               <w:rPr>
-                <w:rStyle w:val="Hipervnculo"/>
-                <w:rFonts w:cs="Arial"/>
-                <w:noProof/>
-                <w:lang w:val="en-US" w:eastAsia="es-UY"/>
-              </w:rPr>
-              <w:t>Franco Behn: Sub-coordinator of the team, oversees the document and works on the subject "Sociology".</w:t>
-            </w:r>
-            <w:r>
-              <w:rPr>
-                <w:noProof/>
-                <w:webHidden/>
-                <w:lang w:val="en-US"/>
-              </w:rPr>
-              <w:tab/>
-            </w:r>
-            <w:r>
-              <w:rPr>
-                <w:noProof/>
-                <w:webHidden/>
-                <w:lang w:val="en-US"/>
+                <w:rFonts w:cs="Arial"/>
+                <w:noProof/>
+                <w:webHidden/>
               </w:rPr>
               <w:fldChar w:fldCharType="begin"/>
             </w:r>
             <w:r>
               <w:rPr>
-                <w:noProof/>
-                <w:webHidden/>
-                <w:lang w:val="en-US"/>
-              </w:rPr>
-              <w:instrText xml:space="preserve"> PAGEREF _Toc145003992 \h </w:instrText>
-            </w:r>
-            <w:r>
-              <w:rPr>
-                <w:noProof/>
-                <w:webHidden/>
-                <w:lang w:val="en-US"/>
-              </w:rPr>
-            </w:r>
-            <w:r>
-              <w:rPr>
-                <w:noProof/>
-                <w:webHidden/>
-                <w:lang w:val="en-US"/>
+                <w:rFonts w:cs="Arial"/>
+                <w:noProof/>
+                <w:webHidden/>
+              </w:rPr>
+              <w:instrText xml:space="preserve"> PAGEREF _Toc145005171 \h </w:instrText>
+            </w:r>
+            <w:r>
+              <w:rPr>
+                <w:rFonts w:cs="Arial"/>
+                <w:noProof/>
+                <w:webHidden/>
+              </w:rPr>
+            </w:r>
+            <w:r>
+              <w:rPr>
+                <w:rFonts w:cs="Arial"/>
+                <w:noProof/>
+                <w:webHidden/>
               </w:rPr>
               <w:fldChar w:fldCharType="separate"/>
             </w:r>
             <w:r>
               <w:rPr>
-                <w:noProof/>
-                <w:webHidden/>
-                <w:lang w:val="en-US"/>
-              </w:rPr>
-              <w:t>2</w:t>
-            </w:r>
-            <w:r>
-              <w:rPr>
-                <w:noProof/>
-                <w:webHidden/>
-                <w:lang w:val="en-US"/>
+                <w:rFonts w:cs="Arial"/>
+                <w:noProof/>
+                <w:webHidden/>
+              </w:rPr>
+              <w:t>3</w:t>
+            </w:r>
+            <w:r>
+              <w:rPr>
+                <w:rFonts w:cs="Arial"/>
+                <w:noProof/>
+                <w:webHidden/>
               </w:rPr>
               <w:fldChar w:fldCharType="end"/>
             </w:r>
@@ -441,16 +448,16 @@
               <w:tab w:val="right" w:leader="dot" w:pos="9016"/>
             </w:tabs>
             <w:rPr>
-              <w:rFonts w:asciiTheme="minorHAnsi" w:eastAsiaTheme="minorEastAsia" w:hAnsiTheme="minorHAnsi" w:cstheme="minorBidi"/>
+              <w:rFonts w:eastAsiaTheme="minorEastAsia" w:cs="Arial"/>
               <w:noProof/>
               <w:kern w:val="2"/>
               <w:sz w:val="22"/>
               <w:szCs w:val="22"/>
-              <w:lang w:val="en-US" w:eastAsia="es-UY"/>
+              <w:lang w:val="es-UY" w:eastAsia="es-UY"/>
               <w14:ligatures w14:val="standardContextual"/>
             </w:rPr>
           </w:pPr>
-          <w:hyperlink w:anchor="_Toc145003993" w:history="1">
+          <w:hyperlink w:anchor="_Toc145005172" w:history="1">
             <w:r>
               <w:rPr>
                 <w:rStyle w:val="Hipervnculo"/>
@@ -462,77 +469,77 @@
             </w:r>
             <w:r>
               <w:rPr>
-                <w:rFonts w:asciiTheme="minorHAnsi" w:eastAsiaTheme="minorEastAsia" w:hAnsiTheme="minorHAnsi" w:cstheme="minorBidi"/>
+                <w:rFonts w:eastAsiaTheme="minorEastAsia" w:cs="Arial"/>
                 <w:noProof/>
                 <w:kern w:val="2"/>
                 <w:sz w:val="22"/>
                 <w:szCs w:val="22"/>
+                <w:lang w:val="es-UY" w:eastAsia="es-UY"/>
+                <w14:ligatures w14:val="standardContextual"/>
+              </w:rPr>
+              <w:tab/>
+            </w:r>
+            <w:r>
+              <w:rPr>
+                <w:rStyle w:val="Hipervnculo"/>
+                <w:rFonts w:cs="Arial"/>
+                <w:noProof/>
                 <w:lang w:val="en-US" w:eastAsia="es-UY"/>
-                <w14:ligatures w14:val="standardContextual"/>
+              </w:rPr>
+              <w:t>Lucas Baz: Works on the subject "Business Training", responsible for creating documents.</w:t>
+            </w:r>
+            <w:r>
+              <w:rPr>
+                <w:rFonts w:cs="Arial"/>
+                <w:noProof/>
+                <w:webHidden/>
               </w:rPr>
               <w:tab/>
             </w:r>
             <w:r>
               <w:rPr>
-                <w:rStyle w:val="Hipervnculo"/>
-                <w:rFonts w:cs="Arial"/>
-                <w:noProof/>
-                <w:lang w:val="en-US" w:eastAsia="es-UY"/>
-              </w:rPr>
-              <w:t>Lucas Baz: Works on the subject "Business Training", responsible for creating documents.</w:t>
-            </w:r>
-            <w:r>
-              <w:rPr>
-                <w:noProof/>
-                <w:webHidden/>
-                <w:lang w:val="en-US"/>
-              </w:rPr>
-              <w:tab/>
-            </w:r>
-            <w:r>
-              <w:rPr>
-                <w:noProof/>
-                <w:webHidden/>
-                <w:lang w:val="en-US"/>
+                <w:rFonts w:cs="Arial"/>
+                <w:noProof/>
+                <w:webHidden/>
               </w:rPr>
               <w:fldChar w:fldCharType="begin"/>
             </w:r>
             <w:r>
               <w:rPr>
-                <w:noProof/>
-                <w:webHidden/>
-                <w:lang w:val="en-US"/>
-              </w:rPr>
-              <w:instrText xml:space="preserve"> PAGEREF _Toc145003993 \h </w:instrText>
-            </w:r>
-            <w:r>
-              <w:rPr>
-                <w:noProof/>
-                <w:webHidden/>
-                <w:lang w:val="en-US"/>
-              </w:rPr>
-            </w:r>
-            <w:r>
-              <w:rPr>
-                <w:noProof/>
-                <w:webHidden/>
-                <w:lang w:val="en-US"/>
+                <w:rFonts w:cs="Arial"/>
+                <w:noProof/>
+                <w:webHidden/>
+              </w:rPr>
+              <w:instrText xml:space="preserve"> PAGEREF _Toc145005172 \h </w:instrText>
+            </w:r>
+            <w:r>
+              <w:rPr>
+                <w:rFonts w:cs="Arial"/>
+                <w:noProof/>
+                <w:webHidden/>
+              </w:rPr>
+            </w:r>
+            <w:r>
+              <w:rPr>
+                <w:rFonts w:cs="Arial"/>
+                <w:noProof/>
+                <w:webHidden/>
               </w:rPr>
               <w:fldChar w:fldCharType="separate"/>
             </w:r>
             <w:r>
               <w:rPr>
-                <w:noProof/>
-                <w:webHidden/>
-                <w:lang w:val="en-US"/>
-              </w:rPr>
-              <w:t>2</w:t>
-            </w:r>
-            <w:r>
-              <w:rPr>
-                <w:noProof/>
-                <w:webHidden/>
-                <w:lang w:val="en-US"/>
+                <w:rFonts w:cs="Arial"/>
+                <w:noProof/>
+                <w:webHidden/>
+              </w:rPr>
+              <w:t>3</w:t>
+            </w:r>
+            <w:r>
+              <w:rPr>
+                <w:rFonts w:cs="Arial"/>
+                <w:noProof/>
+                <w:webHidden/>
               </w:rPr>
               <w:fldChar w:fldCharType="end"/>
             </w:r>
@@ -546,16 +553,16 @@
               <w:tab w:val="right" w:leader="dot" w:pos="9016"/>
             </w:tabs>
             <w:rPr>
-              <w:rFonts w:asciiTheme="minorHAnsi" w:eastAsiaTheme="minorEastAsia" w:hAnsiTheme="minorHAnsi" w:cstheme="minorBidi"/>
+              <w:rFonts w:eastAsiaTheme="minorEastAsia" w:cs="Arial"/>
               <w:noProof/>
               <w:kern w:val="2"/>
               <w:sz w:val="22"/>
               <w:szCs w:val="22"/>
-              <w:lang w:val="en-US" w:eastAsia="es-UY"/>
+              <w:lang w:val="es-UY" w:eastAsia="es-UY"/>
               <w14:ligatures w14:val="standardContextual"/>
             </w:rPr>
           </w:pPr>
-          <w:hyperlink w:anchor="_Toc145003994" w:history="1">
+          <w:hyperlink w:anchor="_Toc145005173" w:history="1">
             <w:r>
               <w:rPr>
                 <w:rStyle w:val="Hipervnculo"/>
@@ -567,77 +574,77 @@
             </w:r>
             <w:r>
               <w:rPr>
-                <w:rFonts w:asciiTheme="minorHAnsi" w:eastAsiaTheme="minorEastAsia" w:hAnsiTheme="minorHAnsi" w:cstheme="minorBidi"/>
+                <w:rFonts w:eastAsiaTheme="minorEastAsia" w:cs="Arial"/>
                 <w:noProof/>
                 <w:kern w:val="2"/>
                 <w:sz w:val="22"/>
                 <w:szCs w:val="22"/>
+                <w:lang w:val="es-UY" w:eastAsia="es-UY"/>
+                <w14:ligatures w14:val="standardContextual"/>
+              </w:rPr>
+              <w:tab/>
+            </w:r>
+            <w:r>
+              <w:rPr>
+                <w:rStyle w:val="Hipervnculo"/>
+                <w:rFonts w:cs="Arial"/>
+                <w:noProof/>
                 <w:lang w:val="en-US" w:eastAsia="es-UY"/>
-                <w14:ligatures w14:val="standardContextual"/>
+              </w:rPr>
+              <w:t>Nicolás Nuñez: Responsible for the database design and management, also the writer of the document.</w:t>
+            </w:r>
+            <w:r>
+              <w:rPr>
+                <w:rFonts w:cs="Arial"/>
+                <w:noProof/>
+                <w:webHidden/>
               </w:rPr>
               <w:tab/>
             </w:r>
             <w:r>
               <w:rPr>
-                <w:rStyle w:val="Hipervnculo"/>
-                <w:rFonts w:cs="Arial"/>
-                <w:noProof/>
-                <w:lang w:val="en-US" w:eastAsia="es-UY"/>
-              </w:rPr>
-              <w:t>Nicolás Nuñez: Responsible for the database design and management, also the writer of the document.</w:t>
-            </w:r>
-            <w:r>
-              <w:rPr>
-                <w:noProof/>
-                <w:webHidden/>
-                <w:lang w:val="en-US"/>
-              </w:rPr>
-              <w:tab/>
-            </w:r>
-            <w:r>
-              <w:rPr>
-                <w:noProof/>
-                <w:webHidden/>
-                <w:lang w:val="en-US"/>
+                <w:rFonts w:cs="Arial"/>
+                <w:noProof/>
+                <w:webHidden/>
               </w:rPr>
               <w:fldChar w:fldCharType="begin"/>
             </w:r>
             <w:r>
               <w:rPr>
-                <w:noProof/>
-                <w:webHidden/>
-                <w:lang w:val="en-US"/>
-              </w:rPr>
-              <w:instrText xml:space="preserve"> PAGEREF _Toc145003994 \h </w:instrText>
-            </w:r>
-            <w:r>
-              <w:rPr>
-                <w:noProof/>
-                <w:webHidden/>
-                <w:lang w:val="en-US"/>
-              </w:rPr>
-            </w:r>
-            <w:r>
-              <w:rPr>
-                <w:noProof/>
-                <w:webHidden/>
-                <w:lang w:val="en-US"/>
+                <w:rFonts w:cs="Arial"/>
+                <w:noProof/>
+                <w:webHidden/>
+              </w:rPr>
+              <w:instrText xml:space="preserve"> PAGEREF _Toc145005173 \h </w:instrText>
+            </w:r>
+            <w:r>
+              <w:rPr>
+                <w:rFonts w:cs="Arial"/>
+                <w:noProof/>
+                <w:webHidden/>
+              </w:rPr>
+            </w:r>
+            <w:r>
+              <w:rPr>
+                <w:rFonts w:cs="Arial"/>
+                <w:noProof/>
+                <w:webHidden/>
               </w:rPr>
               <w:fldChar w:fldCharType="separate"/>
             </w:r>
             <w:r>
               <w:rPr>
-                <w:noProof/>
-                <w:webHidden/>
-                <w:lang w:val="en-US"/>
-              </w:rPr>
-              <w:t>2</w:t>
-            </w:r>
-            <w:r>
-              <w:rPr>
-                <w:noProof/>
-                <w:webHidden/>
-                <w:lang w:val="en-US"/>
+                <w:rFonts w:cs="Arial"/>
+                <w:noProof/>
+                <w:webHidden/>
+              </w:rPr>
+              <w:t>3</w:t>
+            </w:r>
+            <w:r>
+              <w:rPr>
+                <w:rFonts w:cs="Arial"/>
+                <w:noProof/>
+                <w:webHidden/>
               </w:rPr>
               <w:fldChar w:fldCharType="end"/>
             </w:r>
@@ -651,16 +658,16 @@
               <w:tab w:val="right" w:leader="dot" w:pos="9016"/>
             </w:tabs>
             <w:rPr>
-              <w:rFonts w:asciiTheme="minorHAnsi" w:eastAsiaTheme="minorEastAsia" w:hAnsiTheme="minorHAnsi" w:cstheme="minorBidi"/>
+              <w:rFonts w:eastAsiaTheme="minorEastAsia" w:cs="Arial"/>
               <w:noProof/>
               <w:kern w:val="2"/>
               <w:sz w:val="22"/>
               <w:szCs w:val="22"/>
-              <w:lang w:val="en-US" w:eastAsia="es-UY"/>
+              <w:lang w:val="es-UY" w:eastAsia="es-UY"/>
               <w14:ligatures w14:val="standardContextual"/>
             </w:rPr>
           </w:pPr>
-          <w:hyperlink w:anchor="_Toc145003995" w:history="1">
+          <w:hyperlink w:anchor="_Toc145005174" w:history="1">
             <w:r>
               <w:rPr>
                 <w:rStyle w:val="Hipervnculo"/>
@@ -672,77 +679,77 @@
             </w:r>
             <w:r>
               <w:rPr>
-                <w:rFonts w:asciiTheme="minorHAnsi" w:eastAsiaTheme="minorEastAsia" w:hAnsiTheme="minorHAnsi" w:cstheme="minorBidi"/>
+                <w:rFonts w:eastAsiaTheme="minorEastAsia" w:cs="Arial"/>
                 <w:noProof/>
                 <w:kern w:val="2"/>
                 <w:sz w:val="22"/>
                 <w:szCs w:val="22"/>
+                <w:lang w:val="es-UY" w:eastAsia="es-UY"/>
+                <w14:ligatures w14:val="standardContextual"/>
+              </w:rPr>
+              <w:tab/>
+            </w:r>
+            <w:r>
+              <w:rPr>
+                <w:rStyle w:val="Hipervnculo"/>
+                <w:rFonts w:cs="Arial"/>
+                <w:noProof/>
                 <w:lang w:val="en-US" w:eastAsia="es-UY"/>
-                <w14:ligatures w14:val="standardContextual"/>
+              </w:rPr>
+              <w:t>Matías Moreria: Designs the main page and interface of the software.</w:t>
+            </w:r>
+            <w:r>
+              <w:rPr>
+                <w:rFonts w:cs="Arial"/>
+                <w:noProof/>
+                <w:webHidden/>
               </w:rPr>
               <w:tab/>
             </w:r>
             <w:r>
               <w:rPr>
-                <w:rStyle w:val="Hipervnculo"/>
-                <w:rFonts w:cs="Arial"/>
-                <w:noProof/>
-                <w:lang w:val="en-US" w:eastAsia="es-UY"/>
-              </w:rPr>
-              <w:t>Matías Moreria: Designs the main page and interface of the software.</w:t>
-            </w:r>
-            <w:r>
-              <w:rPr>
-                <w:noProof/>
-                <w:webHidden/>
-                <w:lang w:val="en-US"/>
-              </w:rPr>
-              <w:tab/>
-            </w:r>
-            <w:r>
-              <w:rPr>
-                <w:noProof/>
-                <w:webHidden/>
-                <w:lang w:val="en-US"/>
+                <w:rFonts w:cs="Arial"/>
+                <w:noProof/>
+                <w:webHidden/>
               </w:rPr>
               <w:fldChar w:fldCharType="begin"/>
             </w:r>
             <w:r>
               <w:rPr>
-                <w:noProof/>
-                <w:webHidden/>
-                <w:lang w:val="en-US"/>
-              </w:rPr>
-              <w:instrText xml:space="preserve"> PAGEREF _Toc145003995 \h </w:instrText>
-            </w:r>
-            <w:r>
-              <w:rPr>
-                <w:noProof/>
-                <w:webHidden/>
-                <w:lang w:val="en-US"/>
-              </w:rPr>
-            </w:r>
-            <w:r>
-              <w:rPr>
-                <w:noProof/>
-                <w:webHidden/>
-                <w:lang w:val="en-US"/>
+                <w:rFonts w:cs="Arial"/>
+                <w:noProof/>
+                <w:webHidden/>
+              </w:rPr>
+              <w:instrText xml:space="preserve"> PAGEREF _Toc145005174 \h </w:instrText>
+            </w:r>
+            <w:r>
+              <w:rPr>
+                <w:rFonts w:cs="Arial"/>
+                <w:noProof/>
+                <w:webHidden/>
+              </w:rPr>
+            </w:r>
+            <w:r>
+              <w:rPr>
+                <w:rFonts w:cs="Arial"/>
+                <w:noProof/>
+                <w:webHidden/>
               </w:rPr>
               <w:fldChar w:fldCharType="separate"/>
             </w:r>
             <w:r>
               <w:rPr>
-                <w:noProof/>
-                <w:webHidden/>
-                <w:lang w:val="en-US"/>
-              </w:rPr>
-              <w:t>2</w:t>
-            </w:r>
-            <w:r>
-              <w:rPr>
-                <w:noProof/>
-                <w:webHidden/>
-                <w:lang w:val="en-US"/>
+                <w:rFonts w:cs="Arial"/>
+                <w:noProof/>
+                <w:webHidden/>
+              </w:rPr>
+              <w:t>3</w:t>
+            </w:r>
+            <w:r>
+              <w:rPr>
+                <w:rFonts w:cs="Arial"/>
+                <w:noProof/>
+                <w:webHidden/>
               </w:rPr>
               <w:fldChar w:fldCharType="end"/>
             </w:r>
@@ -755,16 +762,16 @@
               <w:tab w:val="right" w:leader="dot" w:pos="9016"/>
             </w:tabs>
             <w:rPr>
-              <w:rFonts w:asciiTheme="minorHAnsi" w:eastAsiaTheme="minorEastAsia" w:hAnsiTheme="minorHAnsi" w:cstheme="minorBidi"/>
+              <w:rFonts w:eastAsiaTheme="minorEastAsia" w:cs="Arial"/>
               <w:noProof/>
               <w:kern w:val="2"/>
               <w:sz w:val="22"/>
               <w:szCs w:val="22"/>
-              <w:lang w:val="en-US" w:eastAsia="es-UY"/>
+              <w:lang w:val="es-UY" w:eastAsia="es-UY"/>
               <w14:ligatures w14:val="standardContextual"/>
             </w:rPr>
           </w:pPr>
-          <w:hyperlink w:anchor="_Toc145003996" w:history="1">
+          <w:hyperlink w:anchor="_Toc145005175" w:history="1">
             <w:r>
               <w:rPr>
                 <w:rStyle w:val="Hipervnculo"/>
@@ -776,56 +783,56 @@
             </w:r>
             <w:r>
               <w:rPr>
-                <w:noProof/>
-                <w:webHidden/>
-                <w:lang w:val="en-US"/>
+                <w:rFonts w:cs="Arial"/>
+                <w:noProof/>
+                <w:webHidden/>
               </w:rPr>
               <w:tab/>
             </w:r>
             <w:r>
               <w:rPr>
-                <w:noProof/>
-                <w:webHidden/>
-                <w:lang w:val="en-US"/>
+                <w:rFonts w:cs="Arial"/>
+                <w:noProof/>
+                <w:webHidden/>
               </w:rPr>
               <w:fldChar w:fldCharType="begin"/>
             </w:r>
             <w:r>
               <w:rPr>
-                <w:noProof/>
-                <w:webHidden/>
-                <w:lang w:val="en-US"/>
-              </w:rPr>
-              <w:instrText xml:space="preserve"> PAGEREF _Toc145003996 \h </w:instrText>
-            </w:r>
-            <w:r>
-              <w:rPr>
-                <w:noProof/>
-                <w:webHidden/>
-                <w:lang w:val="en-US"/>
-              </w:rPr>
-            </w:r>
-            <w:r>
-              <w:rPr>
-                <w:noProof/>
-                <w:webHidden/>
-                <w:lang w:val="en-US"/>
+                <w:rFonts w:cs="Arial"/>
+                <w:noProof/>
+                <w:webHidden/>
+              </w:rPr>
+              <w:instrText xml:space="preserve"> PAGEREF _Toc145005175 \h </w:instrText>
+            </w:r>
+            <w:r>
+              <w:rPr>
+                <w:rFonts w:cs="Arial"/>
+                <w:noProof/>
+                <w:webHidden/>
+              </w:rPr>
+            </w:r>
+            <w:r>
+              <w:rPr>
+                <w:rFonts w:cs="Arial"/>
+                <w:noProof/>
+                <w:webHidden/>
               </w:rPr>
               <w:fldChar w:fldCharType="separate"/>
             </w:r>
             <w:r>
               <w:rPr>
-                <w:noProof/>
-                <w:webHidden/>
-                <w:lang w:val="en-US"/>
-              </w:rPr>
-              <w:t>2</w:t>
-            </w:r>
-            <w:r>
-              <w:rPr>
-                <w:noProof/>
-                <w:webHidden/>
-                <w:lang w:val="en-US"/>
+                <w:rFonts w:cs="Arial"/>
+                <w:noProof/>
+                <w:webHidden/>
+              </w:rPr>
+              <w:t>3</w:t>
+            </w:r>
+            <w:r>
+              <w:rPr>
+                <w:rFonts w:cs="Arial"/>
+                <w:noProof/>
+                <w:webHidden/>
               </w:rPr>
               <w:fldChar w:fldCharType="end"/>
             </w:r>
@@ -838,76 +845,76 @@
               <w:tab w:val="right" w:leader="dot" w:pos="9016"/>
             </w:tabs>
             <w:rPr>
-              <w:rFonts w:asciiTheme="minorHAnsi" w:eastAsiaTheme="minorEastAsia" w:hAnsiTheme="minorHAnsi" w:cstheme="minorBidi"/>
+              <w:rFonts w:eastAsiaTheme="minorEastAsia" w:cs="Arial"/>
               <w:noProof/>
               <w:kern w:val="2"/>
               <w:sz w:val="22"/>
               <w:szCs w:val="22"/>
-              <w:lang w:val="en-US" w:eastAsia="es-UY"/>
+              <w:lang w:val="es-UY" w:eastAsia="es-UY"/>
               <w14:ligatures w14:val="standardContextual"/>
             </w:rPr>
           </w:pPr>
-          <w:hyperlink w:anchor="_Toc145003997" w:history="1">
+          <w:hyperlink w:anchor="_Toc145005176" w:history="1">
             <w:r>
               <w:rPr>
                 <w:rStyle w:val="Hipervnculo"/>
-                <w:noProof/>
-                <w:lang w:val="en-US"/>
+                <w:rFonts w:cs="Arial"/>
+                <w:noProof/>
               </w:rPr>
               <w:t>Mission and vision of the company</w:t>
             </w:r>
             <w:r>
               <w:rPr>
-                <w:noProof/>
-                <w:webHidden/>
-                <w:lang w:val="en-US"/>
+                <w:rFonts w:cs="Arial"/>
+                <w:noProof/>
+                <w:webHidden/>
               </w:rPr>
               <w:tab/>
             </w:r>
             <w:r>
               <w:rPr>
-                <w:noProof/>
-                <w:webHidden/>
-                <w:lang w:val="en-US"/>
+                <w:rFonts w:cs="Arial"/>
+                <w:noProof/>
+                <w:webHidden/>
               </w:rPr>
               <w:fldChar w:fldCharType="begin"/>
             </w:r>
             <w:r>
               <w:rPr>
-                <w:noProof/>
-                <w:webHidden/>
-                <w:lang w:val="en-US"/>
-              </w:rPr>
-              <w:instrText xml:space="preserve"> PAGEREF _Toc145003997 \h </w:instrText>
-            </w:r>
-            <w:r>
-              <w:rPr>
-                <w:noProof/>
-                <w:webHidden/>
-                <w:lang w:val="en-US"/>
-              </w:rPr>
-            </w:r>
-            <w:r>
-              <w:rPr>
-                <w:noProof/>
-                <w:webHidden/>
-                <w:lang w:val="en-US"/>
+                <w:rFonts w:cs="Arial"/>
+                <w:noProof/>
+                <w:webHidden/>
+              </w:rPr>
+              <w:instrText xml:space="preserve"> PAGEREF _Toc145005176 \h </w:instrText>
+            </w:r>
+            <w:r>
+              <w:rPr>
+                <w:rFonts w:cs="Arial"/>
+                <w:noProof/>
+                <w:webHidden/>
+              </w:rPr>
+            </w:r>
+            <w:r>
+              <w:rPr>
+                <w:rFonts w:cs="Arial"/>
+                <w:noProof/>
+                <w:webHidden/>
               </w:rPr>
               <w:fldChar w:fldCharType="separate"/>
             </w:r>
             <w:r>
               <w:rPr>
-                <w:noProof/>
-                <w:webHidden/>
-                <w:lang w:val="en-US"/>
-              </w:rPr>
-              <w:t>2</w:t>
-            </w:r>
-            <w:r>
-              <w:rPr>
-                <w:noProof/>
-                <w:webHidden/>
-                <w:lang w:val="en-US"/>
+                <w:rFonts w:cs="Arial"/>
+                <w:noProof/>
+                <w:webHidden/>
+              </w:rPr>
+              <w:t>3</w:t>
+            </w:r>
+            <w:r>
+              <w:rPr>
+                <w:rFonts w:cs="Arial"/>
+                <w:noProof/>
+                <w:webHidden/>
               </w:rPr>
               <w:fldChar w:fldCharType="end"/>
             </w:r>
@@ -920,76 +927,76 @@
               <w:tab w:val="right" w:leader="dot" w:pos="9016"/>
             </w:tabs>
             <w:rPr>
-              <w:rFonts w:asciiTheme="minorHAnsi" w:eastAsiaTheme="minorEastAsia" w:hAnsiTheme="minorHAnsi" w:cstheme="minorBidi"/>
+              <w:rFonts w:eastAsiaTheme="minorEastAsia" w:cs="Arial"/>
               <w:noProof/>
               <w:kern w:val="2"/>
               <w:sz w:val="22"/>
               <w:szCs w:val="22"/>
-              <w:lang w:val="en-US" w:eastAsia="es-UY"/>
+              <w:lang w:val="es-UY" w:eastAsia="es-UY"/>
               <w14:ligatures w14:val="standardContextual"/>
             </w:rPr>
           </w:pPr>
-          <w:hyperlink w:anchor="_Toc145003998" w:history="1">
+          <w:hyperlink w:anchor="_Toc145005177" w:history="1">
             <w:r>
               <w:rPr>
                 <w:rStyle w:val="Hipervnculo"/>
-                <w:noProof/>
-                <w:lang w:val="en-US"/>
+                <w:rFonts w:cs="Arial"/>
+                <w:noProof/>
               </w:rPr>
               <w:t>Considerations regarding the design of the system at the time of developing the system</w:t>
             </w:r>
             <w:r>
               <w:rPr>
-                <w:noProof/>
-                <w:webHidden/>
-                <w:lang w:val="en-US"/>
+                <w:rFonts w:cs="Arial"/>
+                <w:noProof/>
+                <w:webHidden/>
               </w:rPr>
               <w:tab/>
             </w:r>
             <w:r>
               <w:rPr>
-                <w:noProof/>
-                <w:webHidden/>
-                <w:lang w:val="en-US"/>
+                <w:rFonts w:cs="Arial"/>
+                <w:noProof/>
+                <w:webHidden/>
               </w:rPr>
               <w:fldChar w:fldCharType="begin"/>
             </w:r>
             <w:r>
               <w:rPr>
-                <w:noProof/>
-                <w:webHidden/>
-                <w:lang w:val="en-US"/>
-              </w:rPr>
-              <w:instrText xml:space="preserve"> PAGEREF _Toc145003998 \h </w:instrText>
-            </w:r>
-            <w:r>
-              <w:rPr>
-                <w:noProof/>
-                <w:webHidden/>
-                <w:lang w:val="en-US"/>
-              </w:rPr>
-            </w:r>
-            <w:r>
-              <w:rPr>
-                <w:noProof/>
-                <w:webHidden/>
-                <w:lang w:val="en-US"/>
+                <w:rFonts w:cs="Arial"/>
+                <w:noProof/>
+                <w:webHidden/>
+              </w:rPr>
+              <w:instrText xml:space="preserve"> PAGEREF _Toc145005177 \h </w:instrText>
+            </w:r>
+            <w:r>
+              <w:rPr>
+                <w:rFonts w:cs="Arial"/>
+                <w:noProof/>
+                <w:webHidden/>
+              </w:rPr>
+            </w:r>
+            <w:r>
+              <w:rPr>
+                <w:rFonts w:cs="Arial"/>
+                <w:noProof/>
+                <w:webHidden/>
               </w:rPr>
               <w:fldChar w:fldCharType="separate"/>
             </w:r>
             <w:r>
               <w:rPr>
-                <w:noProof/>
-                <w:webHidden/>
-                <w:lang w:val="en-US"/>
-              </w:rPr>
-              <w:t>2</w:t>
-            </w:r>
-            <w:r>
-              <w:rPr>
-                <w:noProof/>
-                <w:webHidden/>
-                <w:lang w:val="en-US"/>
+                <w:rFonts w:cs="Arial"/>
+                <w:noProof/>
+                <w:webHidden/>
+              </w:rPr>
+              <w:t>3</w:t>
+            </w:r>
+            <w:r>
+              <w:rPr>
+                <w:rFonts w:cs="Arial"/>
+                <w:noProof/>
+                <w:webHidden/>
               </w:rPr>
               <w:fldChar w:fldCharType="end"/>
             </w:r>
@@ -1002,76 +1009,76 @@
               <w:tab w:val="right" w:leader="dot" w:pos="9016"/>
             </w:tabs>
             <w:rPr>
-              <w:rFonts w:asciiTheme="minorHAnsi" w:eastAsiaTheme="minorEastAsia" w:hAnsiTheme="minorHAnsi" w:cstheme="minorBidi"/>
+              <w:rFonts w:eastAsiaTheme="minorEastAsia" w:cs="Arial"/>
               <w:noProof/>
               <w:kern w:val="2"/>
               <w:sz w:val="22"/>
               <w:szCs w:val="22"/>
-              <w:lang w:val="en-US" w:eastAsia="es-UY"/>
+              <w:lang w:val="es-UY" w:eastAsia="es-UY"/>
               <w14:ligatures w14:val="standardContextual"/>
             </w:rPr>
           </w:pPr>
-          <w:hyperlink w:anchor="_Toc145003999" w:history="1">
+          <w:hyperlink w:anchor="_Toc145005178" w:history="1">
             <w:r>
               <w:rPr>
                 <w:rStyle w:val="Hipervnculo"/>
-                <w:noProof/>
-                <w:lang w:val="en-US"/>
+                <w:rFonts w:cs="Arial"/>
+                <w:noProof/>
               </w:rPr>
               <w:t>Objectives, requirements, success criteria, and limitations</w:t>
             </w:r>
             <w:r>
               <w:rPr>
-                <w:noProof/>
-                <w:webHidden/>
-                <w:lang w:val="en-US"/>
+                <w:rFonts w:cs="Arial"/>
+                <w:noProof/>
+                <w:webHidden/>
               </w:rPr>
               <w:tab/>
             </w:r>
             <w:r>
               <w:rPr>
-                <w:noProof/>
-                <w:webHidden/>
-                <w:lang w:val="en-US"/>
+                <w:rFonts w:cs="Arial"/>
+                <w:noProof/>
+                <w:webHidden/>
               </w:rPr>
               <w:fldChar w:fldCharType="begin"/>
             </w:r>
             <w:r>
               <w:rPr>
-                <w:noProof/>
-                <w:webHidden/>
-                <w:lang w:val="en-US"/>
-              </w:rPr>
-              <w:instrText xml:space="preserve"> PAGEREF _Toc145003999 \h </w:instrText>
-            </w:r>
-            <w:r>
-              <w:rPr>
-                <w:noProof/>
-                <w:webHidden/>
-                <w:lang w:val="en-US"/>
-              </w:rPr>
-            </w:r>
-            <w:r>
-              <w:rPr>
-                <w:noProof/>
-                <w:webHidden/>
-                <w:lang w:val="en-US"/>
+                <w:rFonts w:cs="Arial"/>
+                <w:noProof/>
+                <w:webHidden/>
+              </w:rPr>
+              <w:instrText xml:space="preserve"> PAGEREF _Toc145005178 \h </w:instrText>
+            </w:r>
+            <w:r>
+              <w:rPr>
+                <w:rFonts w:cs="Arial"/>
+                <w:noProof/>
+                <w:webHidden/>
+              </w:rPr>
+            </w:r>
+            <w:r>
+              <w:rPr>
+                <w:rFonts w:cs="Arial"/>
+                <w:noProof/>
+                <w:webHidden/>
               </w:rPr>
               <w:fldChar w:fldCharType="separate"/>
             </w:r>
             <w:r>
               <w:rPr>
-                <w:noProof/>
-                <w:webHidden/>
-                <w:lang w:val="en-US"/>
-              </w:rPr>
-              <w:t>2</w:t>
-            </w:r>
-            <w:r>
-              <w:rPr>
-                <w:noProof/>
-                <w:webHidden/>
-                <w:lang w:val="en-US"/>
+                <w:rFonts w:cs="Arial"/>
+                <w:noProof/>
+                <w:webHidden/>
+              </w:rPr>
+              <w:t>4</w:t>
+            </w:r>
+            <w:r>
+              <w:rPr>
+                <w:rFonts w:cs="Arial"/>
+                <w:noProof/>
+                <w:webHidden/>
               </w:rPr>
               <w:fldChar w:fldCharType="end"/>
             </w:r>
@@ -1084,19 +1091,20 @@
               <w:tab w:val="right" w:leader="dot" w:pos="9016"/>
             </w:tabs>
             <w:rPr>
-              <w:rFonts w:asciiTheme="minorHAnsi" w:eastAsiaTheme="minorEastAsia" w:hAnsiTheme="minorHAnsi" w:cstheme="minorBidi"/>
+              <w:rFonts w:eastAsiaTheme="minorEastAsia" w:cs="Arial"/>
               <w:noProof/>
               <w:kern w:val="2"/>
               <w:sz w:val="22"/>
               <w:szCs w:val="22"/>
-              <w:lang w:val="en-US" w:eastAsia="es-UY"/>
+              <w:lang w:val="es-UY" w:eastAsia="es-UY"/>
               <w14:ligatures w14:val="standardContextual"/>
             </w:rPr>
           </w:pPr>
-          <w:hyperlink w:anchor="_Toc145004000" w:history="1">
+          <w:hyperlink w:anchor="_Toc145005179" w:history="1">
             <w:r>
               <w:rPr>
                 <w:rStyle w:val="Hipervnculo"/>
+                <w:rFonts w:cs="Arial"/>
                 <w:noProof/>
                 <w:lang w:val="en-US" w:eastAsia="es-UY"/>
               </w:rPr>
@@ -1104,56 +1112,56 @@
             </w:r>
             <w:r>
               <w:rPr>
-                <w:noProof/>
-                <w:webHidden/>
-                <w:lang w:val="en-US"/>
+                <w:rFonts w:cs="Arial"/>
+                <w:noProof/>
+                <w:webHidden/>
               </w:rPr>
               <w:tab/>
             </w:r>
             <w:r>
               <w:rPr>
-                <w:noProof/>
-                <w:webHidden/>
-                <w:lang w:val="en-US"/>
+                <w:rFonts w:cs="Arial"/>
+                <w:noProof/>
+                <w:webHidden/>
               </w:rPr>
               <w:fldChar w:fldCharType="begin"/>
             </w:r>
             <w:r>
               <w:rPr>
-                <w:noProof/>
-                <w:webHidden/>
-                <w:lang w:val="en-US"/>
-              </w:rPr>
-              <w:instrText xml:space="preserve"> PAGEREF _Toc145004000 \h </w:instrText>
-            </w:r>
-            <w:r>
-              <w:rPr>
-                <w:noProof/>
-                <w:webHidden/>
-                <w:lang w:val="en-US"/>
-              </w:rPr>
-            </w:r>
-            <w:r>
-              <w:rPr>
-                <w:noProof/>
-                <w:webHidden/>
-                <w:lang w:val="en-US"/>
+                <w:rFonts w:cs="Arial"/>
+                <w:noProof/>
+                <w:webHidden/>
+              </w:rPr>
+              <w:instrText xml:space="preserve"> PAGEREF _Toc145005179 \h </w:instrText>
+            </w:r>
+            <w:r>
+              <w:rPr>
+                <w:rFonts w:cs="Arial"/>
+                <w:noProof/>
+                <w:webHidden/>
+              </w:rPr>
+            </w:r>
+            <w:r>
+              <w:rPr>
+                <w:rFonts w:cs="Arial"/>
+                <w:noProof/>
+                <w:webHidden/>
               </w:rPr>
               <w:fldChar w:fldCharType="separate"/>
             </w:r>
             <w:r>
               <w:rPr>
-                <w:noProof/>
-                <w:webHidden/>
-                <w:lang w:val="en-US"/>
-              </w:rPr>
-              <w:t>2</w:t>
-            </w:r>
-            <w:r>
-              <w:rPr>
-                <w:noProof/>
-                <w:webHidden/>
-                <w:lang w:val="en-US"/>
+                <w:rFonts w:cs="Arial"/>
+                <w:noProof/>
+                <w:webHidden/>
+              </w:rPr>
+              <w:t>4</w:t>
+            </w:r>
+            <w:r>
+              <w:rPr>
+                <w:rFonts w:cs="Arial"/>
+                <w:noProof/>
+                <w:webHidden/>
               </w:rPr>
               <w:fldChar w:fldCharType="end"/>
             </w:r>
@@ -1166,19 +1174,20 @@
               <w:tab w:val="right" w:leader="dot" w:pos="9016"/>
             </w:tabs>
             <w:rPr>
-              <w:rFonts w:asciiTheme="minorHAnsi" w:eastAsiaTheme="minorEastAsia" w:hAnsiTheme="minorHAnsi" w:cstheme="minorBidi"/>
+              <w:rFonts w:eastAsiaTheme="minorEastAsia" w:cs="Arial"/>
               <w:noProof/>
               <w:kern w:val="2"/>
               <w:sz w:val="22"/>
               <w:szCs w:val="22"/>
-              <w:lang w:val="en-US" w:eastAsia="es-UY"/>
+              <w:lang w:val="es-UY" w:eastAsia="es-UY"/>
               <w14:ligatures w14:val="standardContextual"/>
             </w:rPr>
           </w:pPr>
-          <w:hyperlink w:anchor="_Toc145004001" w:history="1">
+          <w:hyperlink w:anchor="_Toc145005180" w:history="1">
             <w:r>
               <w:rPr>
                 <w:rStyle w:val="Hipervnculo"/>
+                <w:rFonts w:cs="Arial"/>
                 <w:noProof/>
                 <w:lang w:val="en-US" w:eastAsia="es-UY"/>
               </w:rPr>
@@ -1186,56 +1195,56 @@
             </w:r>
             <w:r>
               <w:rPr>
-                <w:noProof/>
-                <w:webHidden/>
-                <w:lang w:val="en-US"/>
+                <w:rFonts w:cs="Arial"/>
+                <w:noProof/>
+                <w:webHidden/>
               </w:rPr>
               <w:tab/>
             </w:r>
             <w:r>
               <w:rPr>
-                <w:noProof/>
-                <w:webHidden/>
-                <w:lang w:val="en-US"/>
+                <w:rFonts w:cs="Arial"/>
+                <w:noProof/>
+                <w:webHidden/>
               </w:rPr>
               <w:fldChar w:fldCharType="begin"/>
             </w:r>
             <w:r>
               <w:rPr>
-                <w:noProof/>
-                <w:webHidden/>
-                <w:lang w:val="en-US"/>
-              </w:rPr>
-              <w:instrText xml:space="preserve"> PAGEREF _Toc145004001 \h </w:instrText>
-            </w:r>
-            <w:r>
-              <w:rPr>
-                <w:noProof/>
-                <w:webHidden/>
-                <w:lang w:val="en-US"/>
-              </w:rPr>
-            </w:r>
-            <w:r>
-              <w:rPr>
-                <w:noProof/>
-                <w:webHidden/>
-                <w:lang w:val="en-US"/>
+                <w:rFonts w:cs="Arial"/>
+                <w:noProof/>
+                <w:webHidden/>
+              </w:rPr>
+              <w:instrText xml:space="preserve"> PAGEREF _Toc145005180 \h </w:instrText>
+            </w:r>
+            <w:r>
+              <w:rPr>
+                <w:rFonts w:cs="Arial"/>
+                <w:noProof/>
+                <w:webHidden/>
+              </w:rPr>
+            </w:r>
+            <w:r>
+              <w:rPr>
+                <w:rFonts w:cs="Arial"/>
+                <w:noProof/>
+                <w:webHidden/>
               </w:rPr>
               <w:fldChar w:fldCharType="separate"/>
             </w:r>
             <w:r>
               <w:rPr>
-                <w:noProof/>
-                <w:webHidden/>
-                <w:lang w:val="en-US"/>
-              </w:rPr>
-              <w:t>2</w:t>
-            </w:r>
-            <w:r>
-              <w:rPr>
-                <w:noProof/>
-                <w:webHidden/>
-                <w:lang w:val="en-US"/>
+                <w:rFonts w:cs="Arial"/>
+                <w:noProof/>
+                <w:webHidden/>
+              </w:rPr>
+              <w:t>4</w:t>
+            </w:r>
+            <w:r>
+              <w:rPr>
+                <w:rFonts w:cs="Arial"/>
+                <w:noProof/>
+                <w:webHidden/>
               </w:rPr>
               <w:fldChar w:fldCharType="end"/>
             </w:r>
@@ -1248,19 +1257,20 @@
               <w:tab w:val="right" w:leader="dot" w:pos="9016"/>
             </w:tabs>
             <w:rPr>
-              <w:rFonts w:asciiTheme="minorHAnsi" w:eastAsiaTheme="minorEastAsia" w:hAnsiTheme="minorHAnsi" w:cstheme="minorBidi"/>
+              <w:rFonts w:eastAsiaTheme="minorEastAsia" w:cs="Arial"/>
               <w:noProof/>
               <w:kern w:val="2"/>
               <w:sz w:val="22"/>
               <w:szCs w:val="22"/>
-              <w:lang w:val="en-US" w:eastAsia="es-UY"/>
+              <w:lang w:val="es-UY" w:eastAsia="es-UY"/>
               <w14:ligatures w14:val="standardContextual"/>
             </w:rPr>
           </w:pPr>
-          <w:hyperlink w:anchor="_Toc145004002" w:history="1">
+          <w:hyperlink w:anchor="_Toc145005181" w:history="1">
             <w:r>
               <w:rPr>
                 <w:rStyle w:val="Hipervnculo"/>
+                <w:rFonts w:cs="Arial"/>
                 <w:noProof/>
                 <w:lang w:val="en-US" w:eastAsia="es-UY"/>
               </w:rPr>
@@ -1268,56 +1278,56 @@
             </w:r>
             <w:r>
               <w:rPr>
-                <w:noProof/>
-                <w:webHidden/>
-                <w:lang w:val="en-US"/>
+                <w:rFonts w:cs="Arial"/>
+                <w:noProof/>
+                <w:webHidden/>
               </w:rPr>
               <w:tab/>
             </w:r>
             <w:r>
               <w:rPr>
-                <w:noProof/>
-                <w:webHidden/>
-                <w:lang w:val="en-US"/>
+                <w:rFonts w:cs="Arial"/>
+                <w:noProof/>
+                <w:webHidden/>
               </w:rPr>
               <w:fldChar w:fldCharType="begin"/>
             </w:r>
             <w:r>
               <w:rPr>
-                <w:noProof/>
-                <w:webHidden/>
-                <w:lang w:val="en-US"/>
-              </w:rPr>
-              <w:instrText xml:space="preserve"> PAGEREF _Toc145004002 \h </w:instrText>
-            </w:r>
-            <w:r>
-              <w:rPr>
-                <w:noProof/>
-                <w:webHidden/>
-                <w:lang w:val="en-US"/>
-              </w:rPr>
-            </w:r>
-            <w:r>
-              <w:rPr>
-                <w:noProof/>
-                <w:webHidden/>
-                <w:lang w:val="en-US"/>
+                <w:rFonts w:cs="Arial"/>
+                <w:noProof/>
+                <w:webHidden/>
+              </w:rPr>
+              <w:instrText xml:space="preserve"> PAGEREF _Toc145005181 \h </w:instrText>
+            </w:r>
+            <w:r>
+              <w:rPr>
+                <w:rFonts w:cs="Arial"/>
+                <w:noProof/>
+                <w:webHidden/>
+              </w:rPr>
+            </w:r>
+            <w:r>
+              <w:rPr>
+                <w:rFonts w:cs="Arial"/>
+                <w:noProof/>
+                <w:webHidden/>
               </w:rPr>
               <w:fldChar w:fldCharType="separate"/>
             </w:r>
             <w:r>
               <w:rPr>
-                <w:noProof/>
-                <w:webHidden/>
-                <w:lang w:val="en-US"/>
-              </w:rPr>
-              <w:t>2</w:t>
-            </w:r>
-            <w:r>
-              <w:rPr>
-                <w:noProof/>
-                <w:webHidden/>
-                <w:lang w:val="en-US"/>
+                <w:rFonts w:cs="Arial"/>
+                <w:noProof/>
+                <w:webHidden/>
+              </w:rPr>
+              <w:t>4</w:t>
+            </w:r>
+            <w:r>
+              <w:rPr>
+                <w:rFonts w:cs="Arial"/>
+                <w:noProof/>
+                <w:webHidden/>
               </w:rPr>
               <w:fldChar w:fldCharType="end"/>
             </w:r>
@@ -1330,19 +1340,20 @@
               <w:tab w:val="right" w:leader="dot" w:pos="9016"/>
             </w:tabs>
             <w:rPr>
-              <w:rFonts w:asciiTheme="minorHAnsi" w:eastAsiaTheme="minorEastAsia" w:hAnsiTheme="minorHAnsi" w:cstheme="minorBidi"/>
+              <w:rFonts w:eastAsiaTheme="minorEastAsia" w:cs="Arial"/>
               <w:noProof/>
               <w:kern w:val="2"/>
               <w:sz w:val="22"/>
               <w:szCs w:val="22"/>
-              <w:lang w:val="en-US" w:eastAsia="es-UY"/>
+              <w:lang w:val="es-UY" w:eastAsia="es-UY"/>
               <w14:ligatures w14:val="standardContextual"/>
             </w:rPr>
           </w:pPr>
-          <w:hyperlink w:anchor="_Toc145004003" w:history="1">
+          <w:hyperlink w:anchor="_Toc145005182" w:history="1">
             <w:r>
               <w:rPr>
                 <w:rStyle w:val="Hipervnculo"/>
+                <w:rFonts w:cs="Arial"/>
                 <w:noProof/>
                 <w:lang w:val="en-US" w:eastAsia="es-UY"/>
               </w:rPr>
@@ -1350,56 +1361,645 @@
             </w:r>
             <w:r>
               <w:rPr>
-                <w:noProof/>
-                <w:webHidden/>
+                <w:rFonts w:cs="Arial"/>
+                <w:noProof/>
+                <w:webHidden/>
+              </w:rPr>
+              <w:tab/>
+            </w:r>
+            <w:r>
+              <w:rPr>
+                <w:rFonts w:cs="Arial"/>
+                <w:noProof/>
+                <w:webHidden/>
+              </w:rPr>
+              <w:fldChar w:fldCharType="begin"/>
+            </w:r>
+            <w:r>
+              <w:rPr>
+                <w:rFonts w:cs="Arial"/>
+                <w:noProof/>
+                <w:webHidden/>
+              </w:rPr>
+              <w:instrText xml:space="preserve"> PAGEREF _Toc145005182 \h </w:instrText>
+            </w:r>
+            <w:r>
+              <w:rPr>
+                <w:rFonts w:cs="Arial"/>
+                <w:noProof/>
+                <w:webHidden/>
+              </w:rPr>
+            </w:r>
+            <w:r>
+              <w:rPr>
+                <w:rFonts w:cs="Arial"/>
+                <w:noProof/>
+                <w:webHidden/>
+              </w:rPr>
+              <w:fldChar w:fldCharType="separate"/>
+            </w:r>
+            <w:r>
+              <w:rPr>
+                <w:rFonts w:cs="Arial"/>
+                <w:noProof/>
+                <w:webHidden/>
+              </w:rPr>
+              <w:t>4</w:t>
+            </w:r>
+            <w:r>
+              <w:rPr>
+                <w:rFonts w:cs="Arial"/>
+                <w:noProof/>
+                <w:webHidden/>
+              </w:rPr>
+              <w:fldChar w:fldCharType="end"/>
+            </w:r>
+          </w:hyperlink>
+        </w:p>
+        <w:p>
+          <w:pPr>
+            <w:pStyle w:val="TDC1"/>
+            <w:tabs>
+              <w:tab w:val="right" w:leader="dot" w:pos="9016"/>
+            </w:tabs>
+            <w:rPr>
+              <w:rFonts w:eastAsiaTheme="minorEastAsia" w:cs="Arial"/>
+              <w:noProof/>
+              <w:kern w:val="2"/>
+              <w:sz w:val="22"/>
+              <w:szCs w:val="22"/>
+              <w:lang w:val="es-UY" w:eastAsia="es-UY"/>
+              <w14:ligatures w14:val="standardContextual"/>
+            </w:rPr>
+          </w:pPr>
+          <w:hyperlink w:anchor="_Toc145005183" w:history="1">
+            <w:r>
+              <w:rPr>
+                <w:rStyle w:val="Hipervnculo"/>
+                <w:rFonts w:cs="Arial"/>
+                <w:noProof/>
+              </w:rPr>
+              <w:t>SWOT analysis, target population of the system</w:t>
+            </w:r>
+            <w:r>
+              <w:rPr>
+                <w:rFonts w:cs="Arial"/>
+                <w:noProof/>
+                <w:webHidden/>
+              </w:rPr>
+              <w:tab/>
+            </w:r>
+            <w:r>
+              <w:rPr>
+                <w:rFonts w:cs="Arial"/>
+                <w:noProof/>
+                <w:webHidden/>
+              </w:rPr>
+              <w:fldChar w:fldCharType="begin"/>
+            </w:r>
+            <w:r>
+              <w:rPr>
+                <w:rFonts w:cs="Arial"/>
+                <w:noProof/>
+                <w:webHidden/>
+              </w:rPr>
+              <w:instrText xml:space="preserve"> PAGEREF _Toc145005183 \h </w:instrText>
+            </w:r>
+            <w:r>
+              <w:rPr>
+                <w:rFonts w:cs="Arial"/>
+                <w:noProof/>
+                <w:webHidden/>
+              </w:rPr>
+            </w:r>
+            <w:r>
+              <w:rPr>
+                <w:rFonts w:cs="Arial"/>
+                <w:noProof/>
+                <w:webHidden/>
+              </w:rPr>
+              <w:fldChar w:fldCharType="separate"/>
+            </w:r>
+            <w:r>
+              <w:rPr>
+                <w:rFonts w:cs="Arial"/>
+                <w:noProof/>
+                <w:webHidden/>
+              </w:rPr>
+              <w:t>5</w:t>
+            </w:r>
+            <w:r>
+              <w:rPr>
+                <w:rFonts w:cs="Arial"/>
+                <w:noProof/>
+                <w:webHidden/>
+              </w:rPr>
+              <w:fldChar w:fldCharType="end"/>
+            </w:r>
+          </w:hyperlink>
+        </w:p>
+        <w:p>
+          <w:pPr>
+            <w:pStyle w:val="TDC2"/>
+            <w:tabs>
+              <w:tab w:val="right" w:leader="dot" w:pos="9016"/>
+            </w:tabs>
+            <w:rPr>
+              <w:rFonts w:eastAsiaTheme="minorEastAsia" w:cs="Arial"/>
+              <w:noProof/>
+              <w:kern w:val="2"/>
+              <w:sz w:val="22"/>
+              <w:szCs w:val="22"/>
+              <w:lang w:val="es-UY" w:eastAsia="es-UY"/>
+              <w14:ligatures w14:val="standardContextual"/>
+            </w:rPr>
+          </w:pPr>
+          <w:hyperlink w:anchor="_Toc145005184" w:history="1">
+            <w:r>
+              <w:rPr>
+                <w:rStyle w:val="Hipervnculo"/>
+                <w:rFonts w:cs="Arial"/>
+                <w:noProof/>
+                <w:bdr w:val="single" w:sz="2" w:space="0" w:color="E5E7EB" w:frame="1"/>
+                <w:shd w:val="clear" w:color="auto" w:fill="FCFCF9"/>
                 <w:lang w:val="en-US"/>
               </w:rPr>
+              <w:t>Strengths:</w:t>
+            </w:r>
+            <w:r>
+              <w:rPr>
+                <w:rFonts w:cs="Arial"/>
+                <w:noProof/>
+                <w:webHidden/>
+              </w:rPr>
               <w:tab/>
             </w:r>
             <w:r>
               <w:rPr>
-                <w:noProof/>
-                <w:webHidden/>
+                <w:rFonts w:cs="Arial"/>
+                <w:noProof/>
+                <w:webHidden/>
+              </w:rPr>
+              <w:fldChar w:fldCharType="begin"/>
+            </w:r>
+            <w:r>
+              <w:rPr>
+                <w:rFonts w:cs="Arial"/>
+                <w:noProof/>
+                <w:webHidden/>
+              </w:rPr>
+              <w:instrText xml:space="preserve"> PAGEREF _Toc145005184 \h </w:instrText>
+            </w:r>
+            <w:r>
+              <w:rPr>
+                <w:rFonts w:cs="Arial"/>
+                <w:noProof/>
+                <w:webHidden/>
+              </w:rPr>
+            </w:r>
+            <w:r>
+              <w:rPr>
+                <w:rFonts w:cs="Arial"/>
+                <w:noProof/>
+                <w:webHidden/>
+              </w:rPr>
+              <w:fldChar w:fldCharType="separate"/>
+            </w:r>
+            <w:r>
+              <w:rPr>
+                <w:rFonts w:cs="Arial"/>
+                <w:noProof/>
+                <w:webHidden/>
+              </w:rPr>
+              <w:t>5</w:t>
+            </w:r>
+            <w:r>
+              <w:rPr>
+                <w:rFonts w:cs="Arial"/>
+                <w:noProof/>
+                <w:webHidden/>
+              </w:rPr>
+              <w:fldChar w:fldCharType="end"/>
+            </w:r>
+          </w:hyperlink>
+        </w:p>
+        <w:p>
+          <w:pPr>
+            <w:pStyle w:val="TDC2"/>
+            <w:tabs>
+              <w:tab w:val="right" w:leader="dot" w:pos="9016"/>
+            </w:tabs>
+            <w:rPr>
+              <w:rFonts w:eastAsiaTheme="minorEastAsia" w:cs="Arial"/>
+              <w:noProof/>
+              <w:kern w:val="2"/>
+              <w:sz w:val="22"/>
+              <w:szCs w:val="22"/>
+              <w:lang w:val="es-UY" w:eastAsia="es-UY"/>
+              <w14:ligatures w14:val="standardContextual"/>
+            </w:rPr>
+          </w:pPr>
+          <w:hyperlink w:anchor="_Toc145005185" w:history="1">
+            <w:r>
+              <w:rPr>
+                <w:rStyle w:val="Hipervnculo"/>
+                <w:rFonts w:cs="Arial"/>
+                <w:noProof/>
+                <w:bdr w:val="single" w:sz="2" w:space="0" w:color="E5E7EB" w:frame="1"/>
+                <w:shd w:val="clear" w:color="auto" w:fill="FCFCF9"/>
                 <w:lang w:val="en-US"/>
               </w:rPr>
+              <w:t>Weaknesses:</w:t>
+            </w:r>
+            <w:r>
+              <w:rPr>
+                <w:rFonts w:cs="Arial"/>
+                <w:noProof/>
+                <w:webHidden/>
+              </w:rPr>
+              <w:tab/>
+            </w:r>
+            <w:r>
+              <w:rPr>
+                <w:rFonts w:cs="Arial"/>
+                <w:noProof/>
+                <w:webHidden/>
+              </w:rPr>
               <w:fldChar w:fldCharType="begin"/>
             </w:r>
             <w:r>
               <w:rPr>
-                <w:noProof/>
-                <w:webHidden/>
+                <w:rFonts w:cs="Arial"/>
+                <w:noProof/>
+                <w:webHidden/>
+              </w:rPr>
+              <w:instrText xml:space="preserve"> PAGEREF _Toc145005185 \h </w:instrText>
+            </w:r>
+            <w:r>
+              <w:rPr>
+                <w:rFonts w:cs="Arial"/>
+                <w:noProof/>
+                <w:webHidden/>
+              </w:rPr>
+            </w:r>
+            <w:r>
+              <w:rPr>
+                <w:rFonts w:cs="Arial"/>
+                <w:noProof/>
+                <w:webHidden/>
+              </w:rPr>
+              <w:fldChar w:fldCharType="separate"/>
+            </w:r>
+            <w:r>
+              <w:rPr>
+                <w:rFonts w:cs="Arial"/>
+                <w:noProof/>
+                <w:webHidden/>
+              </w:rPr>
+              <w:t>5</w:t>
+            </w:r>
+            <w:r>
+              <w:rPr>
+                <w:rFonts w:cs="Arial"/>
+                <w:noProof/>
+                <w:webHidden/>
+              </w:rPr>
+              <w:fldChar w:fldCharType="end"/>
+            </w:r>
+          </w:hyperlink>
+        </w:p>
+        <w:p>
+          <w:pPr>
+            <w:pStyle w:val="TDC2"/>
+            <w:tabs>
+              <w:tab w:val="right" w:leader="dot" w:pos="9016"/>
+            </w:tabs>
+            <w:rPr>
+              <w:rFonts w:eastAsiaTheme="minorEastAsia" w:cs="Arial"/>
+              <w:noProof/>
+              <w:kern w:val="2"/>
+              <w:sz w:val="22"/>
+              <w:szCs w:val="22"/>
+              <w:lang w:val="es-UY" w:eastAsia="es-UY"/>
+              <w14:ligatures w14:val="standardContextual"/>
+            </w:rPr>
+          </w:pPr>
+          <w:hyperlink w:anchor="_Toc145005186" w:history="1">
+            <w:r>
+              <w:rPr>
+                <w:rStyle w:val="Hipervnculo"/>
+                <w:rFonts w:cs="Arial"/>
+                <w:noProof/>
+                <w:bdr w:val="single" w:sz="2" w:space="0" w:color="E5E7EB" w:frame="1"/>
+                <w:shd w:val="clear" w:color="auto" w:fill="FCFCF9"/>
                 <w:lang w:val="en-US"/>
               </w:rPr>
-              <w:instrText xml:space="preserve"> PAGEREF _Toc145004003 \h </w:instrText>
-            </w:r>
-            <w:r>
-              <w:rPr>
-                <w:noProof/>
-                <w:webHidden/>
+              <w:t>Opportunities:</w:t>
+            </w:r>
+            <w:r>
+              <w:rPr>
+                <w:rFonts w:cs="Arial"/>
+                <w:noProof/>
+                <w:webHidden/>
+              </w:rPr>
+              <w:tab/>
+            </w:r>
+            <w:r>
+              <w:rPr>
+                <w:rFonts w:cs="Arial"/>
+                <w:noProof/>
+                <w:webHidden/>
+              </w:rPr>
+              <w:fldChar w:fldCharType="begin"/>
+            </w:r>
+            <w:r>
+              <w:rPr>
+                <w:rFonts w:cs="Arial"/>
+                <w:noProof/>
+                <w:webHidden/>
+              </w:rPr>
+              <w:instrText xml:space="preserve"> PAGEREF _Toc145005186 \h </w:instrText>
+            </w:r>
+            <w:r>
+              <w:rPr>
+                <w:rFonts w:cs="Arial"/>
+                <w:noProof/>
+                <w:webHidden/>
+              </w:rPr>
+            </w:r>
+            <w:r>
+              <w:rPr>
+                <w:rFonts w:cs="Arial"/>
+                <w:noProof/>
+                <w:webHidden/>
+              </w:rPr>
+              <w:fldChar w:fldCharType="separate"/>
+            </w:r>
+            <w:r>
+              <w:rPr>
+                <w:rFonts w:cs="Arial"/>
+                <w:noProof/>
+                <w:webHidden/>
+              </w:rPr>
+              <w:t>5</w:t>
+            </w:r>
+            <w:r>
+              <w:rPr>
+                <w:rFonts w:cs="Arial"/>
+                <w:noProof/>
+                <w:webHidden/>
+              </w:rPr>
+              <w:fldChar w:fldCharType="end"/>
+            </w:r>
+          </w:hyperlink>
+        </w:p>
+        <w:p>
+          <w:pPr>
+            <w:pStyle w:val="TDC2"/>
+            <w:tabs>
+              <w:tab w:val="right" w:leader="dot" w:pos="9016"/>
+            </w:tabs>
+            <w:rPr>
+              <w:rFonts w:eastAsiaTheme="minorEastAsia" w:cs="Arial"/>
+              <w:noProof/>
+              <w:kern w:val="2"/>
+              <w:sz w:val="22"/>
+              <w:szCs w:val="22"/>
+              <w:lang w:val="es-UY" w:eastAsia="es-UY"/>
+              <w14:ligatures w14:val="standardContextual"/>
+            </w:rPr>
+          </w:pPr>
+          <w:hyperlink w:anchor="_Toc145005187" w:history="1">
+            <w:r>
+              <w:rPr>
+                <w:rStyle w:val="Hipervnculo"/>
+                <w:rFonts w:cs="Arial"/>
+                <w:noProof/>
+                <w:bdr w:val="single" w:sz="2" w:space="0" w:color="E5E7EB" w:frame="1"/>
+                <w:shd w:val="clear" w:color="auto" w:fill="FCFCF9"/>
                 <w:lang w:val="en-US"/>
               </w:rPr>
-            </w:r>
-            <w:r>
-              <w:rPr>
-                <w:noProof/>
-                <w:webHidden/>
+              <w:t>Threats:</w:t>
+            </w:r>
+            <w:r>
+              <w:rPr>
+                <w:rFonts w:cs="Arial"/>
+                <w:noProof/>
+                <w:webHidden/>
+              </w:rPr>
+              <w:tab/>
+            </w:r>
+            <w:r>
+              <w:rPr>
+                <w:rFonts w:cs="Arial"/>
+                <w:noProof/>
+                <w:webHidden/>
+              </w:rPr>
+              <w:fldChar w:fldCharType="begin"/>
+            </w:r>
+            <w:r>
+              <w:rPr>
+                <w:rFonts w:cs="Arial"/>
+                <w:noProof/>
+                <w:webHidden/>
+              </w:rPr>
+              <w:instrText xml:space="preserve"> PAGEREF _Toc145005187 \h </w:instrText>
+            </w:r>
+            <w:r>
+              <w:rPr>
+                <w:rFonts w:cs="Arial"/>
+                <w:noProof/>
+                <w:webHidden/>
+              </w:rPr>
+            </w:r>
+            <w:r>
+              <w:rPr>
+                <w:rFonts w:cs="Arial"/>
+                <w:noProof/>
+                <w:webHidden/>
+              </w:rPr>
+              <w:fldChar w:fldCharType="separate"/>
+            </w:r>
+            <w:r>
+              <w:rPr>
+                <w:rFonts w:cs="Arial"/>
+                <w:noProof/>
+                <w:webHidden/>
+              </w:rPr>
+              <w:t>5</w:t>
+            </w:r>
+            <w:r>
+              <w:rPr>
+                <w:rFonts w:cs="Arial"/>
+                <w:noProof/>
+                <w:webHidden/>
+              </w:rPr>
+              <w:fldChar w:fldCharType="end"/>
+            </w:r>
+          </w:hyperlink>
+        </w:p>
+        <w:p>
+          <w:pPr>
+            <w:pStyle w:val="TDC1"/>
+            <w:tabs>
+              <w:tab w:val="right" w:leader="dot" w:pos="9016"/>
+            </w:tabs>
+            <w:rPr>
+              <w:rFonts w:eastAsiaTheme="minorEastAsia" w:cs="Arial"/>
+              <w:noProof/>
+              <w:kern w:val="2"/>
+              <w:sz w:val="22"/>
+              <w:szCs w:val="22"/>
+              <w:lang w:val="es-UY" w:eastAsia="es-UY"/>
+              <w14:ligatures w14:val="standardContextual"/>
+            </w:rPr>
+          </w:pPr>
+          <w:hyperlink w:anchor="_Toc145005188" w:history="1">
+            <w:r>
+              <w:rPr>
+                <w:rStyle w:val="Hipervnculo"/>
+                <w:rFonts w:cs="Arial"/>
+                <w:noProof/>
+              </w:rPr>
+              <w:t>Marketing, promotion strategies (product sales channels), rationale for the location of the company</w:t>
+            </w:r>
+            <w:r>
+              <w:rPr>
+                <w:rFonts w:cs="Arial"/>
+                <w:noProof/>
+                <w:webHidden/>
+              </w:rPr>
+              <w:tab/>
+            </w:r>
+            <w:r>
+              <w:rPr>
+                <w:rFonts w:cs="Arial"/>
+                <w:noProof/>
+                <w:webHidden/>
+              </w:rPr>
+              <w:fldChar w:fldCharType="begin"/>
+            </w:r>
+            <w:r>
+              <w:rPr>
+                <w:rFonts w:cs="Arial"/>
+                <w:noProof/>
+                <w:webHidden/>
+              </w:rPr>
+              <w:instrText xml:space="preserve"> PAGEREF _Toc145005188 \h </w:instrText>
+            </w:r>
+            <w:r>
+              <w:rPr>
+                <w:rFonts w:cs="Arial"/>
+                <w:noProof/>
+                <w:webHidden/>
+              </w:rPr>
+            </w:r>
+            <w:r>
+              <w:rPr>
+                <w:rFonts w:cs="Arial"/>
+                <w:noProof/>
+                <w:webHidden/>
+              </w:rPr>
+              <w:fldChar w:fldCharType="separate"/>
+            </w:r>
+            <w:r>
+              <w:rPr>
+                <w:rFonts w:cs="Arial"/>
+                <w:noProof/>
+                <w:webHidden/>
+              </w:rPr>
+              <w:t>6</w:t>
+            </w:r>
+            <w:r>
+              <w:rPr>
+                <w:rFonts w:cs="Arial"/>
+                <w:noProof/>
+                <w:webHidden/>
+              </w:rPr>
+              <w:fldChar w:fldCharType="end"/>
+            </w:r>
+          </w:hyperlink>
+        </w:p>
+        <w:p>
+          <w:pPr>
+            <w:pStyle w:val="TDC2"/>
+            <w:tabs>
+              <w:tab w:val="right" w:leader="dot" w:pos="9016"/>
+            </w:tabs>
+            <w:rPr>
+              <w:rFonts w:eastAsiaTheme="minorEastAsia" w:cs="Arial"/>
+              <w:noProof/>
+              <w:kern w:val="2"/>
+              <w:sz w:val="22"/>
+              <w:szCs w:val="22"/>
+              <w:lang w:val="es-UY" w:eastAsia="es-UY"/>
+              <w14:ligatures w14:val="standardContextual"/>
+            </w:rPr>
+          </w:pPr>
+          <w:hyperlink w:anchor="_Toc145005189" w:history="1">
+            <w:r>
+              <w:rPr>
+                <w:rStyle w:val="Hipervnculo"/>
+                <w:rFonts w:cs="Arial"/>
+                <w:noProof/>
+                <w:bdr w:val="single" w:sz="2" w:space="0" w:color="E5E7EB" w:frame="1"/>
+                <w:shd w:val="clear" w:color="auto" w:fill="FCFCF9"/>
                 <w:lang w:val="en-US"/>
               </w:rPr>
+              <w:t>Marketing:</w:t>
+            </w:r>
+            <w:r>
+              <w:rPr>
+                <w:rFonts w:cs="Arial"/>
+                <w:noProof/>
+                <w:webHidden/>
+              </w:rPr>
+              <w:tab/>
+            </w:r>
+            <w:r>
+              <w:rPr>
+                <w:rFonts w:cs="Arial"/>
+                <w:noProof/>
+                <w:webHidden/>
+              </w:rPr>
+              <w:fldChar w:fldCharType="begin"/>
+            </w:r>
+            <w:r>
+              <w:rPr>
+                <w:rFonts w:cs="Arial"/>
+                <w:noProof/>
+                <w:webHidden/>
+              </w:rPr>
+              <w:instrText xml:space="preserve"> PAGEREF _Toc145005189 \h </w:instrText>
+            </w:r>
+            <w:r>
+              <w:rPr>
+                <w:rFonts w:cs="Arial"/>
+                <w:noProof/>
+                <w:webHidden/>
+              </w:rPr>
+            </w:r>
+            <w:r>
+              <w:rPr>
+                <w:rFonts w:cs="Arial"/>
+                <w:noProof/>
+                <w:webHidden/>
+              </w:rPr>
               <w:fldChar w:fldCharType="separate"/>
             </w:r>
             <w:r>
               <w:rPr>
-                <w:noProof/>
-                <w:webHidden/>
-                <w:lang w:val="en-US"/>
-              </w:rPr>
-              <w:t>3</w:t>
-            </w:r>
-            <w:r>
-              <w:rPr>
-                <w:noProof/>
-                <w:webHidden/>
-                <w:lang w:val="en-US"/>
+                <w:rFonts w:cs="Arial"/>
+                <w:noProof/>
+                <w:webHidden/>
+              </w:rPr>
+              <w:t>6</w:t>
+            </w:r>
+            <w:r>
+              <w:rPr>
+                <w:rFonts w:cs="Arial"/>
+                <w:noProof/>
+                <w:webHidden/>
               </w:rPr>
               <w:fldChar w:fldCharType="end"/>
             </w:r>
@@ -1408,11 +2008,13 @@
         <w:p>
           <w:pPr>
             <w:rPr>
+              <w:rFonts w:cs="Arial"/>
               <w:lang w:val="en-US"/>
             </w:rPr>
           </w:pPr>
           <w:r>
             <w:rPr>
+              <w:rFonts w:cs="Arial"/>
               <w:b/>
               <w:bCs/>
               <w:lang w:val="en-US"/>
@@ -1441,15 +2043,17 @@
       <w:pPr>
         <w:pStyle w:val="Ttulo2"/>
         <w:rPr>
+          <w:rFonts w:cs="Arial"/>
           <w:noProof/>
           <w:sz w:val="32"/>
           <w:szCs w:val="32"/>
           <w:lang w:val="en-US" w:eastAsia="es-UY"/>
         </w:rPr>
       </w:pPr>
-      <w:bookmarkStart w:id="0" w:name="_Toc145003989"/>
+      <w:bookmarkStart w:id="0" w:name="_Toc145005168"/>
       <w:r>
         <w:rPr>
+          <w:rFonts w:cs="Arial"/>
           <w:noProof/>
           <w:sz w:val="32"/>
           <w:szCs w:val="32"/>
@@ -1472,7 +2076,7 @@
           <w:lang w:val="en-US" w:eastAsia="es-UY"/>
         </w:rPr>
       </w:pPr>
-      <w:bookmarkStart w:id="1" w:name="_Toc145003990"/>
+      <w:bookmarkStart w:id="1" w:name="_Toc145005169"/>
       <w:r>
         <w:rPr>
           <w:rFonts w:eastAsiaTheme="minorHAnsi" w:cs="Arial"/>
@@ -1502,7 +2106,7 @@
           <w:lang w:val="en-US" w:eastAsia="es-UY"/>
         </w:rPr>
       </w:pPr>
-      <w:bookmarkStart w:id="2" w:name="_Toc145003991"/>
+      <w:bookmarkStart w:id="2" w:name="_Toc145005170"/>
       <w:r>
         <w:rPr>
           <w:rFonts w:eastAsiaTheme="minorHAnsi" w:cs="Arial"/>
@@ -1532,7 +2136,7 @@
           <w:lang w:val="en-US" w:eastAsia="es-UY"/>
         </w:rPr>
       </w:pPr>
-      <w:bookmarkStart w:id="3" w:name="_Toc145003992"/>
+      <w:bookmarkStart w:id="3" w:name="_Toc145005171"/>
       <w:r>
         <w:rPr>
           <w:rFonts w:eastAsiaTheme="minorHAnsi" w:cs="Arial"/>
@@ -1562,7 +2166,7 @@
           <w:lang w:val="en-US" w:eastAsia="es-UY"/>
         </w:rPr>
       </w:pPr>
-      <w:bookmarkStart w:id="4" w:name="_Toc145003993"/>
+      <w:bookmarkStart w:id="4" w:name="_Toc145005172"/>
       <w:r>
         <w:rPr>
           <w:rFonts w:eastAsiaTheme="minorHAnsi" w:cs="Arial"/>
@@ -1592,7 +2196,7 @@
           <w:lang w:val="en-US" w:eastAsia="es-UY"/>
         </w:rPr>
       </w:pPr>
-      <w:bookmarkStart w:id="5" w:name="_Toc145003994"/>
+      <w:bookmarkStart w:id="5" w:name="_Toc145005173"/>
       <w:r>
         <w:rPr>
           <w:rFonts w:eastAsiaTheme="minorHAnsi" w:cs="Arial"/>
@@ -1622,7 +2226,7 @@
           <w:lang w:val="en-US" w:eastAsia="es-UY"/>
         </w:rPr>
       </w:pPr>
-      <w:bookmarkStart w:id="6" w:name="_Toc145003995"/>
+      <w:bookmarkStart w:id="6" w:name="_Toc145005174"/>
       <w:r>
         <w:rPr>
           <w:rFonts w:eastAsiaTheme="minorHAnsi" w:cs="Arial"/>
@@ -1648,7 +2252,7 @@
           <w:lang w:val="en-US" w:eastAsia="es-UY"/>
         </w:rPr>
       </w:pPr>
-      <w:bookmarkStart w:id="7" w:name="_Toc145003996"/>
+      <w:bookmarkStart w:id="7" w:name="_Toc145005175"/>
       <w:r>
         <w:rPr>
           <w:rFonts w:eastAsiaTheme="minorHAnsi" w:cs="Arial"/>
@@ -1665,9 +2269,15 @@
     <w:p>
       <w:pPr>
         <w:pStyle w:val="Ttulo1"/>
-      </w:pPr>
-      <w:bookmarkStart w:id="8" w:name="_Toc145003997"/>
+        <w:rPr>
+          <w:rFonts w:cs="Arial"/>
+        </w:rPr>
+      </w:pPr>
+      <w:bookmarkStart w:id="8" w:name="_Toc145005176"/>
       <w:r>
+        <w:rPr>
+          <w:rFonts w:cs="Arial"/>
+        </w:rPr>
         <w:t>Mission and vision of the company</w:t>
       </w:r>
       <w:bookmarkEnd w:id="8"/>
@@ -1675,11 +2285,13 @@
     <w:p>
       <w:pPr>
         <w:rPr>
+          <w:rFonts w:cs="Arial"/>
           <w:lang w:val="en-US" w:eastAsia="es-UY"/>
         </w:rPr>
       </w:pPr>
       <w:r>
         <w:rPr>
+          <w:rFonts w:cs="Arial"/>
           <w:lang w:val="en-US" w:eastAsia="es-UY"/>
         </w:rPr>
         <w:t>The mission of the company is to provide a professional image and maximum satisfaction for their clients. The vision is to become a big company soon, thanks to their creativity and the effort put into all projects.</w:t>
@@ -1688,9 +2300,15 @@
     <w:p>
       <w:pPr>
         <w:pStyle w:val="Ttulo1"/>
-      </w:pPr>
-      <w:bookmarkStart w:id="9" w:name="_Toc145003998"/>
+        <w:rPr>
+          <w:rFonts w:cs="Arial"/>
+        </w:rPr>
+      </w:pPr>
+      <w:bookmarkStart w:id="9" w:name="_Toc145005177"/>
       <w:r>
+        <w:rPr>
+          <w:rFonts w:cs="Arial"/>
+        </w:rPr>
         <w:t>Considerations regarding the design of the system at the time of developing the system</w:t>
       </w:r>
       <w:bookmarkEnd w:id="9"/>
@@ -1698,12 +2316,14 @@
     <w:p>
       <w:pPr>
         <w:rPr>
+          <w:rFonts w:cs="Arial"/>
           <w:noProof/>
           <w:lang w:val="en-US" w:eastAsia="es-UY"/>
         </w:rPr>
       </w:pPr>
       <w:r>
         <w:rPr>
+          <w:rFonts w:cs="Arial"/>
           <w:noProof/>
           <w:lang w:val="en-US" w:eastAsia="es-UY"/>
         </w:rPr>
@@ -1713,12 +2333,14 @@
     <w:p>
       <w:pPr>
         <w:rPr>
+          <w:rFonts w:cs="Arial"/>
           <w:noProof/>
           <w:lang w:val="en-US" w:eastAsia="es-UY"/>
         </w:rPr>
       </w:pPr>
       <w:r>
         <w:rPr>
+          <w:rFonts w:cs="Arial"/>
           <w:noProof/>
           <w:lang w:val="en-US" w:eastAsia="es-UY"/>
         </w:rPr>
@@ -1728,9 +2350,15 @@
     <w:p>
       <w:pPr>
         <w:pStyle w:val="Ttulo1"/>
-      </w:pPr>
-      <w:bookmarkStart w:id="10" w:name="_Toc145003999"/>
+        <w:rPr>
+          <w:rFonts w:cs="Arial"/>
+        </w:rPr>
+      </w:pPr>
+      <w:bookmarkStart w:id="10" w:name="_Toc145005178"/>
       <w:r>
+        <w:rPr>
+          <w:rFonts w:cs="Arial"/>
+        </w:rPr>
         <w:t>Objectives, requirements, success criteria, and limitations</w:t>
       </w:r>
       <w:bookmarkEnd w:id="10"/>
@@ -1739,12 +2367,14 @@
       <w:pPr>
         <w:pStyle w:val="Ttulo2"/>
         <w:rPr>
+          <w:rFonts w:cs="Arial"/>
           <w:lang w:val="en-US" w:eastAsia="es-UY"/>
         </w:rPr>
       </w:pPr>
-      <w:bookmarkStart w:id="11" w:name="_Toc145004000"/>
+      <w:bookmarkStart w:id="11" w:name="_Toc145005179"/>
       <w:r>
         <w:rPr>
+          <w:rFonts w:cs="Arial"/>
           <w:lang w:val="en-US" w:eastAsia="es-UY"/>
         </w:rPr>
         <w:t>Objectives:</w:t>
@@ -1759,17 +2389,20 @@
           <w:numId w:val="31"/>
         </w:numPr>
         <w:rPr>
+          <w:rFonts w:cs="Arial"/>
           <w:lang w:val="en-US" w:eastAsia="es-UY"/>
         </w:rPr>
       </w:pPr>
       <w:r>
         <w:rPr>
+          <w:rFonts w:cs="Arial"/>
           <w:lang w:val="en-US" w:eastAsia="es-UY"/>
         </w:rPr>
         <w:t xml:space="preserve">Develop software for the CUK to help in the Kata </w:t>
       </w:r>
       <w:r>
         <w:rPr>
+          <w:rFonts w:cs="Arial"/>
           <w:lang w:val="en-US" w:eastAsia="es-UY"/>
         </w:rPr>
         <w:t>competition.</w:t>
@@ -1783,17 +2416,20 @@
           <w:numId w:val="31"/>
         </w:numPr>
         <w:rPr>
+          <w:rFonts w:cs="Arial"/>
           <w:lang w:val="en-US" w:eastAsia="es-UY"/>
         </w:rPr>
       </w:pPr>
       <w:r>
         <w:rPr>
+          <w:rFonts w:cs="Arial"/>
           <w:lang w:val="en-US" w:eastAsia="es-UY"/>
         </w:rPr>
         <w:t xml:space="preserve">Redesign the CUK web </w:t>
       </w:r>
       <w:r>
         <w:rPr>
+          <w:rFonts w:cs="Arial"/>
           <w:lang w:val="en-US" w:eastAsia="es-UY"/>
         </w:rPr>
         <w:t>page.</w:t>
@@ -1803,12 +2439,14 @@
       <w:pPr>
         <w:pStyle w:val="Ttulo2"/>
         <w:rPr>
+          <w:rFonts w:cs="Arial"/>
           <w:lang w:val="en-US" w:eastAsia="es-UY"/>
         </w:rPr>
       </w:pPr>
-      <w:bookmarkStart w:id="12" w:name="_Toc145004001"/>
+      <w:bookmarkStart w:id="12" w:name="_Toc145005180"/>
       <w:r>
         <w:rPr>
+          <w:rFonts w:cs="Arial"/>
           <w:lang w:val="en-US" w:eastAsia="es-UY"/>
         </w:rPr>
         <w:lastRenderedPageBreak/>
@@ -1824,17 +2462,20 @@
           <w:numId w:val="32"/>
         </w:numPr>
         <w:rPr>
+          <w:rFonts w:cs="Arial"/>
           <w:lang w:val="en-US" w:eastAsia="es-UY"/>
         </w:rPr>
       </w:pPr>
       <w:r>
         <w:rPr>
+          <w:rFonts w:cs="Arial"/>
           <w:lang w:val="en-US" w:eastAsia="es-UY"/>
         </w:rPr>
         <w:t xml:space="preserve">Solid program, hard to break, and with the smallest number of bugs </w:t>
       </w:r>
       <w:r>
         <w:rPr>
+          <w:rFonts w:cs="Arial"/>
           <w:lang w:val="en-US" w:eastAsia="es-UY"/>
         </w:rPr>
         <w:t>possible.</w:t>
@@ -1848,17 +2489,20 @@
           <w:numId w:val="32"/>
         </w:numPr>
         <w:rPr>
+          <w:rFonts w:cs="Arial"/>
           <w:lang w:val="en-US" w:eastAsia="es-UY"/>
         </w:rPr>
       </w:pPr>
       <w:r>
         <w:rPr>
+          <w:rFonts w:cs="Arial"/>
           <w:lang w:val="en-US" w:eastAsia="es-UY"/>
         </w:rPr>
         <w:t xml:space="preserve">Easy to </w:t>
       </w:r>
       <w:r>
         <w:rPr>
+          <w:rFonts w:cs="Arial"/>
           <w:lang w:val="en-US" w:eastAsia="es-UY"/>
         </w:rPr>
         <w:t>use.</w:t>
@@ -1872,17 +2516,20 @@
           <w:numId w:val="32"/>
         </w:numPr>
         <w:rPr>
+          <w:rFonts w:cs="Arial"/>
           <w:lang w:val="en-US" w:eastAsia="es-UY"/>
         </w:rPr>
       </w:pPr>
       <w:r>
         <w:rPr>
+          <w:rFonts w:cs="Arial"/>
           <w:lang w:val="en-US" w:eastAsia="es-UY"/>
         </w:rPr>
         <w:t>Effective</w:t>
       </w:r>
       <w:r>
         <w:rPr>
+          <w:rFonts w:cs="Arial"/>
           <w:lang w:val="en-US" w:eastAsia="es-UY"/>
         </w:rPr>
         <w:t>.</w:t>
@@ -1896,17 +2543,20 @@
           <w:numId w:val="32"/>
         </w:numPr>
         <w:rPr>
+          <w:rFonts w:cs="Arial"/>
           <w:lang w:val="en-US" w:eastAsia="es-UY"/>
         </w:rPr>
       </w:pPr>
       <w:r>
         <w:rPr>
+          <w:rFonts w:cs="Arial"/>
           <w:lang w:val="en-US" w:eastAsia="es-UY"/>
         </w:rPr>
         <w:t>Responsive to cell phones and tablets</w:t>
       </w:r>
       <w:r>
         <w:rPr>
+          <w:rFonts w:cs="Arial"/>
           <w:lang w:val="en-US" w:eastAsia="es-UY"/>
         </w:rPr>
         <w:t>.</w:t>
@@ -1916,12 +2566,14 @@
       <w:pPr>
         <w:pStyle w:val="Ttulo2"/>
         <w:rPr>
+          <w:rFonts w:cs="Arial"/>
           <w:lang w:val="en-US" w:eastAsia="es-UY"/>
         </w:rPr>
       </w:pPr>
-      <w:bookmarkStart w:id="13" w:name="_Toc145004002"/>
+      <w:bookmarkStart w:id="13" w:name="_Toc145005181"/>
       <w:r>
         <w:rPr>
+          <w:rFonts w:cs="Arial"/>
           <w:lang w:val="en-US" w:eastAsia="es-UY"/>
         </w:rPr>
         <w:t>Success criteria:</w:t>
@@ -1936,17 +2588,20 @@
           <w:numId w:val="33"/>
         </w:numPr>
         <w:rPr>
+          <w:rFonts w:cs="Arial"/>
           <w:lang w:val="en-US" w:eastAsia="es-UY"/>
         </w:rPr>
       </w:pPr>
       <w:r>
         <w:rPr>
+          <w:rFonts w:cs="Arial"/>
           <w:lang w:val="en-US" w:eastAsia="es-UY"/>
         </w:rPr>
         <w:t xml:space="preserve">Achieve something better than the client expects and better than the competition's </w:t>
       </w:r>
       <w:r>
         <w:rPr>
+          <w:rFonts w:cs="Arial"/>
           <w:lang w:val="en-US" w:eastAsia="es-UY"/>
         </w:rPr>
         <w:t>product.</w:t>
@@ -1960,17 +2615,20 @@
           <w:numId w:val="33"/>
         </w:numPr>
         <w:rPr>
+          <w:rFonts w:cs="Arial"/>
           <w:lang w:val="en-US" w:eastAsia="es-UY"/>
         </w:rPr>
       </w:pPr>
       <w:r>
         <w:rPr>
+          <w:rFonts w:cs="Arial"/>
           <w:lang w:val="en-US" w:eastAsia="es-UY"/>
         </w:rPr>
         <w:t>Good marketing</w:t>
       </w:r>
       <w:r>
         <w:rPr>
+          <w:rFonts w:cs="Arial"/>
           <w:lang w:val="en-US" w:eastAsia="es-UY"/>
         </w:rPr>
         <w:t>.</w:t>
@@ -1980,12 +2638,14 @@
       <w:pPr>
         <w:pStyle w:val="Ttulo2"/>
         <w:rPr>
+          <w:rFonts w:cs="Arial"/>
           <w:lang w:val="en-US" w:eastAsia="es-UY"/>
         </w:rPr>
       </w:pPr>
-      <w:bookmarkStart w:id="14" w:name="_Toc145004003"/>
+      <w:bookmarkStart w:id="14" w:name="_Toc145005182"/>
       <w:r>
         <w:rPr>
+          <w:rFonts w:cs="Arial"/>
           <w:lang w:val="en-US" w:eastAsia="es-UY"/>
         </w:rPr>
         <w:lastRenderedPageBreak/>
@@ -2001,17 +2661,20 @@
           <w:numId w:val="34"/>
         </w:numPr>
         <w:rPr>
+          <w:rFonts w:cs="Arial"/>
           <w:lang w:val="en-US"/>
         </w:rPr>
       </w:pPr>
       <w:r>
         <w:rPr>
+          <w:rFonts w:cs="Arial"/>
           <w:lang w:val="en-US"/>
         </w:rPr>
         <w:t xml:space="preserve">Limited time to finish the </w:t>
       </w:r>
       <w:r>
         <w:rPr>
+          <w:rFonts w:cs="Arial"/>
           <w:lang w:val="en-US"/>
         </w:rPr>
         <w:t>product.</w:t>
@@ -2025,17 +2688,20 @@
           <w:numId w:val="34"/>
         </w:numPr>
         <w:rPr>
+          <w:rFonts w:cs="Arial"/>
           <w:lang w:val="en-US"/>
         </w:rPr>
       </w:pPr>
       <w:r>
         <w:rPr>
+          <w:rFonts w:cs="Arial"/>
           <w:lang w:val="en-US"/>
         </w:rPr>
         <w:t>Cannot exceed the deadline</w:t>
       </w:r>
       <w:r>
         <w:rPr>
+          <w:rFonts w:cs="Arial"/>
           <w:lang w:val="en-US"/>
         </w:rPr>
         <w:t>.</w:t>
@@ -2044,11 +2710,13 @@
     <w:p>
       <w:pPr>
         <w:rPr>
+          <w:rFonts w:cs="Arial"/>
           <w:lang w:val="en-US"/>
         </w:rPr>
       </w:pPr>
       <w:r>
         <w:rPr>
+          <w:rFonts w:cs="Arial"/>
           <w:lang w:val="en-US"/>
         </w:rPr>
         <w:br w:type="page"/>
@@ -2057,30 +2725,41 @@
     <w:p>
       <w:pPr>
         <w:pStyle w:val="Ttulo1"/>
-      </w:pPr>
+        <w:rPr>
+          <w:rFonts w:cs="Arial"/>
+        </w:rPr>
+      </w:pPr>
+      <w:bookmarkStart w:id="15" w:name="_Toc145005183"/>
       <w:r>
+        <w:rPr>
+          <w:rFonts w:cs="Arial"/>
+        </w:rPr>
         <w:t>SWOT analysis, target population of the system</w:t>
       </w:r>
+      <w:bookmarkEnd w:id="15"/>
     </w:p>
     <w:p>
       <w:pPr>
         <w:pStyle w:val="Ttulo2"/>
         <w:rPr>
-          <w:rFonts w:ascii="Times New Roman" w:hAnsi="Times New Roman" w:cs="Times New Roman"/>
+          <w:rFonts w:cs="Arial"/>
           <w:color w:val="auto"/>
           <w:sz w:val="24"/>
           <w:szCs w:val="24"/>
           <w:lang w:val="en-US"/>
         </w:rPr>
       </w:pPr>
+      <w:bookmarkStart w:id="16" w:name="_Toc145005184"/>
       <w:r>
         <w:rPr>
+          <w:rFonts w:cs="Arial"/>
           <w:bdr w:val="single" w:sz="2" w:space="0" w:color="E5E7EB" w:frame="1"/>
           <w:shd w:val="clear" w:color="auto" w:fill="FCFCF9"/>
           <w:lang w:val="en-US"/>
         </w:rPr>
         <w:t>Strengths:</w:t>
       </w:r>
+      <w:bookmarkEnd w:id="16"/>
     </w:p>
     <w:p>
       <w:pPr>
@@ -2090,11 +2769,13 @@
           <w:numId w:val="43"/>
         </w:numPr>
         <w:rPr>
+          <w:rFonts w:cs="Arial"/>
           <w:lang w:val="en-US"/>
         </w:rPr>
       </w:pPr>
       <w:r>
         <w:rPr>
+          <w:rFonts w:cs="Arial"/>
           <w:bdr w:val="single" w:sz="2" w:space="0" w:color="E5E7EB" w:frame="1"/>
           <w:lang w:val="en-US"/>
         </w:rPr>
@@ -2102,6 +2783,7 @@
       </w:r>
       <w:r>
         <w:rPr>
+          <w:rFonts w:cs="Arial"/>
           <w:bdr w:val="single" w:sz="2" w:space="0" w:color="E5E7EB" w:frame="1"/>
           <w:lang w:val="en-US"/>
         </w:rPr>
@@ -2116,11 +2798,13 @@
           <w:numId w:val="43"/>
         </w:numPr>
         <w:rPr>
+          <w:rFonts w:cs="Arial"/>
           <w:lang w:val="en-US"/>
         </w:rPr>
       </w:pPr>
       <w:r>
         <w:rPr>
+          <w:rFonts w:cs="Arial"/>
           <w:bdr w:val="single" w:sz="2" w:space="0" w:color="E5E7EB" w:frame="1"/>
           <w:lang w:val="en-US"/>
         </w:rPr>
@@ -2135,11 +2819,13 @@
           <w:numId w:val="43"/>
         </w:numPr>
         <w:rPr>
+          <w:rFonts w:cs="Arial"/>
           <w:lang w:val="en-US"/>
         </w:rPr>
       </w:pPr>
       <w:r>
         <w:rPr>
+          <w:rFonts w:cs="Arial"/>
           <w:bdr w:val="single" w:sz="2" w:space="0" w:color="E5E7EB" w:frame="1"/>
           <w:lang w:val="en-US"/>
         </w:rPr>
@@ -2155,11 +2841,13 @@
         </w:numPr>
         <w:ind w:left="714" w:hanging="357"/>
         <w:rPr>
+          <w:rFonts w:cs="Arial"/>
           <w:lang w:val="en-US"/>
         </w:rPr>
       </w:pPr>
       <w:r>
         <w:rPr>
+          <w:rFonts w:cs="Arial"/>
           <w:bdr w:val="single" w:sz="2" w:space="0" w:color="E5E7EB" w:frame="1"/>
           <w:lang w:val="en-US"/>
         </w:rPr>
@@ -2170,19 +2858,22 @@
       <w:pPr>
         <w:pStyle w:val="Ttulo2"/>
         <w:rPr>
-          <w:rFonts w:ascii="Times New Roman" w:hAnsi="Times New Roman" w:cs="Times New Roman"/>
+          <w:rFonts w:cs="Arial"/>
           <w:color w:val="auto"/>
           <w:lang w:val="en-US"/>
         </w:rPr>
       </w:pPr>
+      <w:bookmarkStart w:id="17" w:name="_Toc145005185"/>
       <w:r>
         <w:rPr>
+          <w:rFonts w:cs="Arial"/>
           <w:bdr w:val="single" w:sz="2" w:space="0" w:color="E5E7EB" w:frame="1"/>
           <w:shd w:val="clear" w:color="auto" w:fill="FCFCF9"/>
           <w:lang w:val="en-US"/>
         </w:rPr>
         <w:t>Weaknesses:</w:t>
       </w:r>
+      <w:bookmarkEnd w:id="17"/>
     </w:p>
     <w:p>
       <w:pPr>
@@ -2192,11 +2883,13 @@
           <w:numId w:val="42"/>
         </w:numPr>
         <w:rPr>
+          <w:rFonts w:cs="Arial"/>
           <w:lang w:val="en-US"/>
         </w:rPr>
       </w:pPr>
       <w:r>
         <w:rPr>
+          <w:rFonts w:cs="Arial"/>
           <w:bdr w:val="single" w:sz="2" w:space="0" w:color="E5E7EB" w:frame="1"/>
           <w:lang w:val="en-US"/>
         </w:rPr>
@@ -2211,11 +2904,13 @@
           <w:numId w:val="42"/>
         </w:numPr>
         <w:rPr>
+          <w:rFonts w:cs="Arial"/>
           <w:lang w:val="en-US"/>
         </w:rPr>
       </w:pPr>
       <w:r>
         <w:rPr>
+          <w:rFonts w:cs="Arial"/>
           <w:bdr w:val="single" w:sz="2" w:space="0" w:color="E5E7EB" w:frame="1"/>
           <w:lang w:val="en-US"/>
         </w:rPr>
@@ -2230,11 +2925,13 @@
           <w:numId w:val="42"/>
         </w:numPr>
         <w:rPr>
+          <w:rFonts w:cs="Arial"/>
           <w:lang w:val="en-US"/>
         </w:rPr>
       </w:pPr>
       <w:r>
         <w:rPr>
+          <w:rFonts w:cs="Arial"/>
           <w:bdr w:val="single" w:sz="2" w:space="0" w:color="E5E7EB" w:frame="1"/>
           <w:lang w:val="en-US"/>
         </w:rPr>
@@ -2249,11 +2946,13 @@
           <w:numId w:val="42"/>
         </w:numPr>
         <w:rPr>
+          <w:rFonts w:cs="Arial"/>
           <w:lang w:val="en-US"/>
         </w:rPr>
       </w:pPr>
       <w:r>
         <w:rPr>
+          <w:rFonts w:cs="Arial"/>
           <w:bdr w:val="single" w:sz="2" w:space="0" w:color="E5E7EB" w:frame="1"/>
           <w:lang w:val="en-US"/>
         </w:rPr>
@@ -2264,19 +2963,22 @@
       <w:pPr>
         <w:pStyle w:val="Ttulo2"/>
         <w:rPr>
-          <w:rFonts w:ascii="Times New Roman" w:hAnsi="Times New Roman" w:cs="Times New Roman"/>
+          <w:rFonts w:cs="Arial"/>
           <w:color w:val="auto"/>
           <w:lang w:val="en-US"/>
         </w:rPr>
       </w:pPr>
+      <w:bookmarkStart w:id="18" w:name="_Toc145005186"/>
       <w:r>
         <w:rPr>
+          <w:rFonts w:cs="Arial"/>
           <w:bdr w:val="single" w:sz="2" w:space="0" w:color="E5E7EB" w:frame="1"/>
           <w:shd w:val="clear" w:color="auto" w:fill="FCFCF9"/>
           <w:lang w:val="en-US"/>
         </w:rPr>
         <w:t>Opportunities:</w:t>
       </w:r>
+      <w:bookmarkEnd w:id="18"/>
     </w:p>
     <w:p>
       <w:pPr>
@@ -2286,11 +2988,13 @@
           <w:numId w:val="41"/>
         </w:numPr>
         <w:rPr>
+          <w:rFonts w:cs="Arial"/>
           <w:lang w:val="en-US"/>
         </w:rPr>
       </w:pPr>
       <w:r>
         <w:rPr>
+          <w:rFonts w:cs="Arial"/>
           <w:bdr w:val="single" w:sz="2" w:space="0" w:color="E5E7EB" w:frame="1"/>
           <w:lang w:val="en-US"/>
         </w:rPr>
@@ -2298,6 +3002,7 @@
       </w:r>
       <w:r>
         <w:rPr>
+          <w:rFonts w:cs="Arial"/>
           <w:bdr w:val="single" w:sz="2" w:space="0" w:color="E5E7EB" w:frame="1"/>
           <w:lang w:val="en-US"/>
         </w:rPr>
@@ -2312,11 +3017,13 @@
           <w:numId w:val="41"/>
         </w:numPr>
         <w:rPr>
+          <w:rFonts w:cs="Arial"/>
           <w:lang w:val="en-US"/>
         </w:rPr>
       </w:pPr>
       <w:r>
         <w:rPr>
+          <w:rFonts w:cs="Arial"/>
           <w:bdr w:val="single" w:sz="2" w:space="0" w:color="E5E7EB" w:frame="1"/>
           <w:lang w:val="en-US"/>
         </w:rPr>
@@ -2324,6 +3031,7 @@
       </w:r>
       <w:r>
         <w:rPr>
+          <w:rFonts w:cs="Arial"/>
           <w:bdr w:val="single" w:sz="2" w:space="0" w:color="E5E7EB" w:frame="1"/>
           <w:lang w:val="en-US"/>
         </w:rPr>
@@ -2338,11 +3046,13 @@
           <w:numId w:val="41"/>
         </w:numPr>
         <w:rPr>
+          <w:rFonts w:cs="Arial"/>
           <w:lang w:val="en-US"/>
         </w:rPr>
       </w:pPr>
       <w:r>
         <w:rPr>
+          <w:rFonts w:cs="Arial"/>
           <w:bdr w:val="single" w:sz="2" w:space="0" w:color="E5E7EB" w:frame="1"/>
           <w:lang w:val="en-US"/>
         </w:rPr>
@@ -2350,6 +3060,7 @@
       </w:r>
       <w:r>
         <w:rPr>
+          <w:rFonts w:cs="Arial"/>
           <w:bdr w:val="single" w:sz="2" w:space="0" w:color="E5E7EB" w:frame="1"/>
           <w:lang w:val="en-US"/>
         </w:rPr>
@@ -2364,11 +3075,13 @@
           <w:numId w:val="41"/>
         </w:numPr>
         <w:rPr>
+          <w:rFonts w:cs="Arial"/>
           <w:lang w:val="en-US"/>
         </w:rPr>
       </w:pPr>
       <w:r>
         <w:rPr>
+          <w:rFonts w:cs="Arial"/>
           <w:bdr w:val="single" w:sz="2" w:space="0" w:color="E5E7EB" w:frame="1"/>
           <w:lang w:val="en-US"/>
         </w:rPr>
@@ -2376,6 +3089,7 @@
       </w:r>
       <w:r>
         <w:rPr>
+          <w:rFonts w:cs="Arial"/>
           <w:bdr w:val="single" w:sz="2" w:space="0" w:color="E5E7EB" w:frame="1"/>
           <w:lang w:val="en-US"/>
         </w:rPr>
@@ -2386,19 +3100,22 @@
       <w:pPr>
         <w:pStyle w:val="Ttulo2"/>
         <w:rPr>
-          <w:rFonts w:ascii="Times New Roman" w:hAnsi="Times New Roman" w:cs="Times New Roman"/>
+          <w:rFonts w:cs="Arial"/>
           <w:color w:val="auto"/>
           <w:lang w:val="en-US"/>
         </w:rPr>
       </w:pPr>
+      <w:bookmarkStart w:id="19" w:name="_Toc145005187"/>
       <w:r>
         <w:rPr>
+          <w:rFonts w:cs="Arial"/>
           <w:bdr w:val="single" w:sz="2" w:space="0" w:color="E5E7EB" w:frame="1"/>
           <w:shd w:val="clear" w:color="auto" w:fill="FCFCF9"/>
           <w:lang w:val="en-US"/>
         </w:rPr>
         <w:t>Threats:</w:t>
       </w:r>
+      <w:bookmarkEnd w:id="19"/>
     </w:p>
     <w:p>
       <w:pPr>
@@ -2408,17 +3125,20 @@
           <w:numId w:val="39"/>
         </w:numPr>
         <w:rPr>
+          <w:rFonts w:cs="Arial"/>
           <w:lang w:val="en-US"/>
         </w:rPr>
       </w:pPr>
       <w:r>
         <w:rPr>
+          <w:rFonts w:cs="Arial"/>
           <w:lang w:val="en-US"/>
         </w:rPr>
         <w:t>Economic crisis reducing investment in advertising and marketing</w:t>
       </w:r>
       <w:r>
         <w:rPr>
+          <w:rFonts w:cs="Arial"/>
           <w:lang w:val="en-US"/>
         </w:rPr>
         <w:t>.</w:t>
@@ -2432,17 +3152,20 @@
           <w:numId w:val="39"/>
         </w:numPr>
         <w:rPr>
+          <w:rFonts w:cs="Arial"/>
           <w:lang w:val="en-US"/>
         </w:rPr>
       </w:pPr>
       <w:r>
         <w:rPr>
+          <w:rFonts w:cs="Arial"/>
           <w:lang w:val="en-US"/>
         </w:rPr>
         <w:t>Creation of new companies in the market</w:t>
       </w:r>
       <w:r>
         <w:rPr>
+          <w:rFonts w:cs="Arial"/>
           <w:lang w:val="en-US"/>
         </w:rPr>
         <w:t>.</w:t>
@@ -2456,17 +3179,20 @@
           <w:numId w:val="39"/>
         </w:numPr>
         <w:rPr>
+          <w:rFonts w:cs="Arial"/>
           <w:lang w:val="en-US"/>
         </w:rPr>
       </w:pPr>
       <w:r>
         <w:rPr>
+          <w:rFonts w:cs="Arial"/>
           <w:lang w:val="en-US"/>
         </w:rPr>
         <w:t xml:space="preserve">Clients learning about graphic design and not hiring the </w:t>
       </w:r>
       <w:r>
         <w:rPr>
+          <w:rFonts w:cs="Arial"/>
           <w:lang w:val="en-US"/>
         </w:rPr>
         <w:t>company.</w:t>
@@ -2480,17 +3206,20 @@
           <w:numId w:val="39"/>
         </w:numPr>
         <w:rPr>
+          <w:rFonts w:cs="Arial"/>
           <w:lang w:val="en-US"/>
         </w:rPr>
       </w:pPr>
       <w:r>
         <w:rPr>
+          <w:rFonts w:cs="Arial"/>
           <w:lang w:val="en-US"/>
         </w:rPr>
         <w:t>Changes in trends in the area of graphic design</w:t>
       </w:r>
       <w:r>
         <w:rPr>
+          <w:rFonts w:cs="Arial"/>
           <w:lang w:val="en-US"/>
         </w:rPr>
         <w:t>.</w:t>
@@ -2499,23 +3228,27 @@
     <w:p>
       <w:pPr>
         <w:rPr>
+          <w:rFonts w:cs="Arial"/>
           <w:lang w:val="en-US"/>
         </w:rPr>
       </w:pPr>
       <w:r>
         <w:rPr>
+          <w:rFonts w:cs="Arial"/>
           <w:lang w:val="en-US"/>
         </w:rPr>
         <w:t xml:space="preserve">Target population: </w:t>
       </w:r>
       <w:r>
         <w:rPr>
+          <w:rFonts w:cs="Arial"/>
           <w:lang w:val="en-US"/>
         </w:rPr>
         <w:t>older</w:t>
       </w:r>
       <w:r>
         <w:rPr>
+          <w:rFonts w:cs="Arial"/>
           <w:lang w:val="en-US"/>
         </w:rPr>
         <w:t xml:space="preserve"> people who are not familiar with modern technologies.</w:t>
@@ -2524,11 +3257,13 @@
     <w:p>
       <w:pPr>
         <w:rPr>
+          <w:rFonts w:cs="Arial"/>
           <w:lang w:val="en-US"/>
         </w:rPr>
       </w:pPr>
       <w:r>
         <w:rPr>
+          <w:rFonts w:cs="Arial"/>
           <w:lang w:val="en-US"/>
         </w:rPr>
         <w:br w:type="page"/>
@@ -2537,30 +3272,41 @@
     <w:p>
       <w:pPr>
         <w:pStyle w:val="Ttulo1"/>
-      </w:pPr>
+        <w:rPr>
+          <w:rFonts w:cs="Arial"/>
+        </w:rPr>
+      </w:pPr>
+      <w:bookmarkStart w:id="20" w:name="_Toc145005188"/>
       <w:r>
+        <w:rPr>
+          <w:rFonts w:cs="Arial"/>
+        </w:rPr>
         <w:t>Marketing, promotion strategies (product sales channels), rationale for the location of the company</w:t>
       </w:r>
+      <w:bookmarkEnd w:id="20"/>
     </w:p>
     <w:p>
       <w:pPr>
         <w:pStyle w:val="Ttulo2"/>
         <w:rPr>
-          <w:rFonts w:ascii="Times New Roman" w:hAnsi="Times New Roman" w:cs="Times New Roman"/>
+          <w:rFonts w:cs="Arial"/>
           <w:color w:val="auto"/>
           <w:sz w:val="24"/>
           <w:szCs w:val="24"/>
           <w:lang w:val="en-US"/>
         </w:rPr>
       </w:pPr>
+      <w:bookmarkStart w:id="21" w:name="_Toc145005189"/>
       <w:r>
         <w:rPr>
+          <w:rFonts w:cs="Arial"/>
           <w:bdr w:val="single" w:sz="2" w:space="0" w:color="E5E7EB" w:frame="1"/>
           <w:shd w:val="clear" w:color="auto" w:fill="FCFCF9"/>
           <w:lang w:val="en-US"/>
         </w:rPr>
         <w:t>Marketing:</w:t>
       </w:r>
+      <w:bookmarkEnd w:id="21"/>
     </w:p>
     <w:p>
       <w:pPr>
@@ -2570,11 +3316,13 @@
           <w:numId w:val="45"/>
         </w:numPr>
         <w:rPr>
+          <w:rFonts w:cs="Arial"/>
           <w:lang w:val="en-US"/>
         </w:rPr>
       </w:pPr>
       <w:r>
         <w:rPr>
+          <w:rFonts w:cs="Arial"/>
           <w:bdr w:val="single" w:sz="2" w:space="0" w:color="E5E7EB" w:frame="1"/>
           <w:lang w:val="en-US"/>
         </w:rPr>
@@ -2582,6 +3330,7 @@
       </w:r>
       <w:r>
         <w:rPr>
+          <w:rFonts w:cs="Arial"/>
           <w:bdr w:val="single" w:sz="2" w:space="0" w:color="E5E7EB" w:frame="1"/>
           <w:lang w:val="en-US"/>
         </w:rPr>
@@ -2596,11 +3345,13 @@
           <w:numId w:val="45"/>
         </w:numPr>
         <w:rPr>
+          <w:rFonts w:cs="Arial"/>
           <w:lang w:val="en-US"/>
         </w:rPr>
       </w:pPr>
       <w:r>
         <w:rPr>
+          <w:rFonts w:cs="Arial"/>
           <w:bdr w:val="single" w:sz="2" w:space="0" w:color="E5E7EB" w:frame="1"/>
           <w:lang w:val="en-US"/>
         </w:rPr>
@@ -2608,6 +3359,7 @@
       </w:r>
       <w:r>
         <w:rPr>
+          <w:rFonts w:cs="Arial"/>
           <w:bdr w:val="single" w:sz="2" w:space="0" w:color="E5E7EB" w:frame="1"/>
           <w:lang w:val="en-US"/>
         </w:rPr>
@@ -2622,11 +3374,13 @@
           <w:numId w:val="45"/>
         </w:numPr>
         <w:rPr>
+          <w:rFonts w:cs="Arial"/>
           <w:lang w:val="en-US"/>
         </w:rPr>
       </w:pPr>
       <w:r>
         <w:rPr>
+          <w:rFonts w:cs="Arial"/>
           <w:bdr w:val="single" w:sz="2" w:space="0" w:color="E5E7EB" w:frame="1"/>
           <w:lang w:val="en-US"/>
         </w:rPr>
@@ -2634,6 +3388,7 @@
       </w:r>
       <w:r>
         <w:rPr>
+          <w:rFonts w:cs="Arial"/>
           <w:bdr w:val="single" w:sz="2" w:space="0" w:color="E5E7EB" w:frame="1"/>
           <w:lang w:val="en-US"/>
         </w:rPr>
@@ -2648,11 +3403,13 @@
           <w:numId w:val="45"/>
         </w:numPr>
         <w:rPr>
+          <w:rFonts w:cs="Arial"/>
           <w:lang w:val="en-US"/>
         </w:rPr>
       </w:pPr>
       <w:r>
         <w:rPr>
+          <w:rFonts w:cs="Arial"/>
           <w:bdr w:val="single" w:sz="2" w:space="0" w:color="E5E7EB" w:frame="1"/>
           <w:lang w:val="en-US"/>
         </w:rPr>
@@ -2660,6 +3417,7 @@
       </w:r>
       <w:r>
         <w:rPr>
+          <w:rFonts w:cs="Arial"/>
           <w:bdr w:val="single" w:sz="2" w:space="0" w:color="E5E7EB" w:frame="1"/>
           <w:lang w:val="en-US"/>
         </w:rPr>
@@ -2674,11 +3432,13 @@
           <w:numId w:val="45"/>
         </w:numPr>
         <w:rPr>
+          <w:rFonts w:cs="Arial"/>
           <w:lang w:val="en-US"/>
         </w:rPr>
       </w:pPr>
       <w:r>
         <w:rPr>
+          <w:rFonts w:cs="Arial"/>
           <w:bdr w:val="single" w:sz="2" w:space="0" w:color="E5E7EB" w:frame="1"/>
           <w:lang w:val="en-US"/>
         </w:rPr>
@@ -2686,6 +3446,7 @@
       </w:r>
       <w:r>
         <w:rPr>
+          <w:rFonts w:cs="Arial"/>
           <w:bdr w:val="single" w:sz="2" w:space="0" w:color="E5E7EB" w:frame="1"/>
           <w:lang w:val="en-US"/>
         </w:rPr>
@@ -2700,11 +3461,13 @@
           <w:numId w:val="45"/>
         </w:numPr>
         <w:rPr>
+          <w:rFonts w:cs="Arial"/>
           <w:lang w:val="en-US"/>
         </w:rPr>
       </w:pPr>
       <w:r>
         <w:rPr>
+          <w:rFonts w:cs="Arial"/>
           <w:bdr w:val="single" w:sz="2" w:space="0" w:color="E5E7EB" w:frame="1"/>
           <w:lang w:val="en-US"/>
         </w:rPr>
@@ -2712,6 +3475,7 @@
       </w:r>
       <w:r>
         <w:rPr>
+          <w:rFonts w:cs="Arial"/>
           <w:bdr w:val="single" w:sz="2" w:space="0" w:color="E5E7EB" w:frame="1"/>
           <w:lang w:val="en-US"/>
         </w:rPr>
@@ -2721,27 +3485,51 @@
     <w:p>
       <w:pPr>
         <w:rPr>
+          <w:rFonts w:cs="Arial"/>
           <w:lang w:val="en-US"/>
         </w:rPr>
       </w:pPr>
       <w:r>
         <w:rPr>
+          <w:rFonts w:cs="Arial"/>
           <w:bdr w:val="single" w:sz="2" w:space="0" w:color="E5E7EB" w:frame="1"/>
           <w:shd w:val="clear" w:color="auto" w:fill="FCFCF9"/>
           <w:lang w:val="en-US"/>
         </w:rPr>
-        <w:t xml:space="preserve">Rationale for the location of the company: The current location was chosen because there </w:t>
+        <w:t xml:space="preserve">Rationale for the location of the company: The current location </w:t>
       </w:r>
+      <w:proofErr w:type="gramStart"/>
       <w:r>
         <w:rPr>
+          <w:rFonts w:cs="Arial"/>
           <w:bdr w:val="single" w:sz="2" w:space="0" w:color="E5E7EB" w:frame="1"/>
           <w:shd w:val="clear" w:color="auto" w:fill="FCFCF9"/>
           <w:lang w:val="en-US"/>
         </w:rPr>
+        <w:t>was chosen</w:t>
+      </w:r>
+      <w:proofErr w:type="gramEnd"/>
+      <w:r>
+        <w:rPr>
+          <w:rFonts w:cs="Arial"/>
+          <w:bdr w:val="single" w:sz="2" w:space="0" w:color="E5E7EB" w:frame="1"/>
+          <w:shd w:val="clear" w:color="auto" w:fill="FCFCF9"/>
+          <w:lang w:val="en-US"/>
+        </w:rPr>
+        <w:t xml:space="preserve"> because there </w:t>
+      </w:r>
+      <w:r>
+        <w:rPr>
+          <w:rFonts w:cs="Arial"/>
+          <w:bdr w:val="single" w:sz="2" w:space="0" w:color="E5E7EB" w:frame="1"/>
+          <w:shd w:val="clear" w:color="auto" w:fill="FCFCF9"/>
+          <w:lang w:val="en-US"/>
+        </w:rPr>
         <w:t>are not</w:t>
       </w:r>
       <w:r>
         <w:rPr>
+          <w:rFonts w:cs="Arial"/>
           <w:bdr w:val="single" w:sz="2" w:space="0" w:color="E5E7EB" w:frame="1"/>
           <w:shd w:val="clear" w:color="auto" w:fill="FCFCF9"/>
           <w:lang w:val="en-US"/>

</xml_diff>